<commit_message>
updated - faa report show, pdf, word
</commit_message>
<xml_diff>
--- a/public/test.docx
+++ b/public/test.docx
@@ -1,6 +1,7 @@
 
 <file path=word/document.xml><?xml version="1.0" encoding="utf-8"?>
-<w:document xmlns:r="http://schemas.openxmlformats.org/officeDocument/2006/relationships" xmlns:wp="http://schemas.openxmlformats.org/drawingml/2006/wordprocessingDrawing" xmlns:w="http://schemas.openxmlformats.org/wordprocessingml/2006/main" xmlns:w10="urn:schemas-microsoft-com:office:word" xmlns:w14="http://schemas.microsoft.com/office/word/2010/wordml" xmlns:wps="http://schemas.microsoft.com/office/word/2010/wordprocessingShape" xmlns:wpg="http://schemas.microsoft.com/office/word/2010/wordprocessingGroup" xmlns:mc="http://schemas.openxmlformats.org/markup-compatibility/2006" xmlns:v="urn:schemas-microsoft-com:vml" xmlns:o="urn:schemas-microsoft-com:office:office" mc:Ignorable="w14">
+<w:document xmlns:r="http://schemas.openxmlformats.org/officeDocument/2006/relationships" xmlns:wp="http://schemas.openxmlformats.org/drawingml/2006/wordprocessingDrawing" xmlns:w="http://schemas.openxmlformats.org/wordprocessingml/2006/main" xmlns:w10="urn:schemas-microsoft-com:office:word" xmlns:w14="http://schemas.microsoft.com/office/word/2010/wordml" xmlns:wps="http://schemas.microsoft.com/office/word/2010/wordprocessingShape" xmlns:wpg="http://schemas.microsoft.com/office/word/2010/wordprocessingGroup" xmlns:mc="http://schemas.openxmlformats.org/markup-compatibility/2006" xmlns:v="urn:schemas-microsoft-com:vml" xmlns:o="urn:schemas-microsoft-com:office:office" xmlns:m="http://schemas.openxmlformats.org/officeDocument/2006/math" mc:Ignorable="w14">
+  <w:background w:color="FFFFFF"/>
   <w:body>
     <w:p>
       <w:pPr>
@@ -44,11 +45,9 @@
         <w:ind w:right="0"/>
         <w:jc w:val="left"/>
         <w:rPr>
-          <w:rFonts w:ascii="Arial" w:cs="Arial" w:hAnsi="Arial" w:eastAsia="Arial"/>
-          <w:color w:val="000000"/>
-          <w:sz w:val="24"/>
-          <w:szCs w:val="24"/>
-          <w:u w:color="000000"/>
+          <w:rFonts w:ascii="Arial" w:hAnsi="Arial"/>
+          <w:sz w:val="24"/>
+          <w:szCs w:val="24"/>
           <w:rtl w:val="0"/>
           <w:lang w:val="fr-FR"/>
         </w:rPr>
@@ -80,11 +79,9 @@
         <w:ind w:right="0"/>
         <w:jc w:val="left"/>
         <w:rPr>
-          <w:rFonts w:ascii="Arial" w:cs="Arial" w:hAnsi="Arial" w:eastAsia="Arial"/>
-          <w:color w:val="000000"/>
-          <w:sz w:val="24"/>
-          <w:szCs w:val="24"/>
-          <w:u w:color="000000"/>
+          <w:rFonts w:ascii="Arial" w:hAnsi="Arial"/>
+          <w:sz w:val="24"/>
+          <w:szCs w:val="24"/>
           <w:rtl w:val="0"/>
           <w:lang w:val="en-US"/>
         </w:rPr>
@@ -138,11 +135,9 @@
         <w:ind w:right="0"/>
         <w:jc w:val="left"/>
         <w:rPr>
-          <w:rFonts w:ascii="Arial" w:cs="Arial" w:hAnsi="Arial" w:eastAsia="Arial"/>
-          <w:color w:val="000000"/>
-          <w:sz w:val="24"/>
-          <w:szCs w:val="24"/>
-          <w:u w:color="000000"/>
+          <w:rFonts w:ascii="Arial" w:hAnsi="Arial"/>
+          <w:sz w:val="24"/>
+          <w:szCs w:val="24"/>
           <w:rtl w:val="0"/>
           <w:lang w:val="it-IT"/>
         </w:rPr>
@@ -196,11 +191,9 @@
         <w:ind w:right="0"/>
         <w:jc w:val="left"/>
         <w:rPr>
-          <w:rFonts w:ascii="Arial" w:cs="Arial" w:hAnsi="Arial" w:eastAsia="Arial"/>
-          <w:color w:val="000000"/>
-          <w:sz w:val="24"/>
-          <w:szCs w:val="24"/>
-          <w:u w:color="000000"/>
+          <w:rFonts w:ascii="Arial" w:hAnsi="Arial"/>
+          <w:sz w:val="24"/>
+          <w:szCs w:val="24"/>
           <w:rtl w:val="0"/>
           <w:lang w:val="en-US"/>
         </w:rPr>
@@ -254,11 +247,9 @@
         <w:ind w:right="0"/>
         <w:jc w:val="left"/>
         <w:rPr>
-          <w:rFonts w:ascii="Arial" w:cs="Arial" w:hAnsi="Arial" w:eastAsia="Arial"/>
-          <w:color w:val="000000"/>
-          <w:sz w:val="24"/>
-          <w:szCs w:val="24"/>
-          <w:u w:color="000000"/>
+          <w:rFonts w:ascii="Arial" w:hAnsi="Arial"/>
+          <w:sz w:val="24"/>
+          <w:szCs w:val="24"/>
           <w:rtl w:val="0"/>
           <w:lang w:val="en-US"/>
         </w:rPr>
@@ -312,11 +303,9 @@
         <w:ind w:right="0"/>
         <w:jc w:val="left"/>
         <w:rPr>
-          <w:rFonts w:ascii="Arial" w:cs="Arial" w:hAnsi="Arial" w:eastAsia="Arial"/>
-          <w:color w:val="000000"/>
-          <w:sz w:val="24"/>
-          <w:szCs w:val="24"/>
-          <w:u w:color="000000"/>
+          <w:rFonts w:ascii="Arial" w:hAnsi="Arial"/>
+          <w:sz w:val="24"/>
+          <w:szCs w:val="24"/>
           <w:rtl w:val="0"/>
           <w:lang w:val="de-DE"/>
         </w:rPr>
@@ -370,11 +359,9 @@
         <w:ind w:right="0"/>
         <w:jc w:val="left"/>
         <w:rPr>
-          <w:rFonts w:ascii="Arial" w:cs="Arial" w:hAnsi="Arial" w:eastAsia="Arial"/>
-          <w:color w:val="000000"/>
-          <w:sz w:val="24"/>
-          <w:szCs w:val="24"/>
-          <w:u w:color="000000"/>
+          <w:rFonts w:ascii="Arial" w:hAnsi="Arial"/>
+          <w:sz w:val="24"/>
+          <w:szCs w:val="24"/>
           <w:rtl w:val="0"/>
           <w:lang w:val="de-DE"/>
         </w:rPr>
@@ -428,11 +415,9 @@
         <w:ind w:right="0"/>
         <w:jc w:val="left"/>
         <w:rPr>
-          <w:rFonts w:ascii="Arial" w:cs="Arial" w:hAnsi="Arial" w:eastAsia="Arial"/>
-          <w:color w:val="000000"/>
-          <w:sz w:val="24"/>
-          <w:szCs w:val="24"/>
-          <w:u w:color="000000"/>
+          <w:rFonts w:ascii="Arial" w:hAnsi="Arial"/>
+          <w:sz w:val="24"/>
+          <w:szCs w:val="24"/>
           <w:rtl w:val="0"/>
           <w:lang w:val="en-US"/>
         </w:rPr>
@@ -485,11 +470,9 @@
         <w:ind w:right="0"/>
         <w:jc w:val="left"/>
         <w:rPr>
-          <w:rFonts w:ascii="Arial" w:cs="Arial" w:hAnsi="Arial" w:eastAsia="Arial"/>
-          <w:color w:val="000000"/>
-          <w:sz w:val="24"/>
-          <w:szCs w:val="24"/>
-          <w:u w:color="000000"/>
+          <w:rFonts w:ascii="Arial" w:hAnsi="Arial"/>
+          <w:sz w:val="24"/>
+          <w:szCs w:val="24"/>
           <w:rtl w:val="0"/>
           <w:lang w:val="en-US"/>
         </w:rPr>
@@ -521,11 +504,9 @@
         <w:ind w:right="0"/>
         <w:jc w:val="left"/>
         <w:rPr>
-          <w:rFonts w:ascii="Arial" w:cs="Arial" w:hAnsi="Arial" w:eastAsia="Arial"/>
-          <w:color w:val="000000"/>
-          <w:sz w:val="24"/>
-          <w:szCs w:val="24"/>
-          <w:u w:color="000000"/>
+          <w:rFonts w:ascii="Arial" w:hAnsi="Arial"/>
+          <w:sz w:val="24"/>
+          <w:szCs w:val="24"/>
           <w:rtl w:val="0"/>
           <w:lang w:val="en-US"/>
         </w:rPr>
@@ -555,11 +536,9 @@
         <w:ind w:right="0"/>
         <w:jc w:val="left"/>
         <w:rPr>
-          <w:rFonts w:ascii="Arial" w:cs="Arial" w:hAnsi="Arial" w:eastAsia="Arial"/>
-          <w:color w:val="000000"/>
-          <w:sz w:val="24"/>
-          <w:szCs w:val="24"/>
-          <w:u w:color="000000"/>
+          <w:rFonts w:ascii="Arial" w:hAnsi="Arial"/>
+          <w:sz w:val="24"/>
+          <w:szCs w:val="24"/>
           <w:rtl w:val="0"/>
           <w:lang w:val="en-US"/>
         </w:rPr>
@@ -589,11 +568,9 @@
         <w:ind w:right="0"/>
         <w:jc w:val="left"/>
         <w:rPr>
-          <w:rFonts w:ascii="Arial" w:cs="Arial" w:hAnsi="Arial" w:eastAsia="Arial"/>
-          <w:color w:val="000000"/>
-          <w:sz w:val="24"/>
-          <w:szCs w:val="24"/>
-          <w:u w:color="000000"/>
+          <w:rFonts w:ascii="Arial" w:hAnsi="Arial"/>
+          <w:sz w:val="24"/>
+          <w:szCs w:val="24"/>
           <w:rtl w:val="0"/>
           <w:lang w:val="en-US"/>
         </w:rPr>
@@ -623,11 +600,9 @@
         <w:ind w:right="0"/>
         <w:jc w:val="left"/>
         <w:rPr>
-          <w:rFonts w:ascii="Arial" w:cs="Arial" w:hAnsi="Arial" w:eastAsia="Arial"/>
-          <w:color w:val="000000"/>
-          <w:sz w:val="24"/>
-          <w:szCs w:val="24"/>
-          <w:u w:color="000000"/>
+          <w:rFonts w:ascii="Arial" w:hAnsi="Arial"/>
+          <w:sz w:val="24"/>
+          <w:szCs w:val="24"/>
           <w:rtl w:val="0"/>
           <w:lang w:val="en-US"/>
         </w:rPr>
@@ -657,11 +632,9 @@
         <w:ind w:right="0"/>
         <w:jc w:val="left"/>
         <w:rPr>
-          <w:rFonts w:ascii="Arial" w:cs="Arial" w:hAnsi="Arial" w:eastAsia="Arial"/>
-          <w:color w:val="000000"/>
-          <w:sz w:val="24"/>
-          <w:szCs w:val="24"/>
-          <w:u w:color="000000"/>
+          <w:rFonts w:ascii="Arial" w:hAnsi="Arial"/>
+          <w:sz w:val="24"/>
+          <w:szCs w:val="24"/>
           <w:rtl w:val="0"/>
           <w:lang w:val="en-US"/>
         </w:rPr>
@@ -693,11 +666,9 @@
         <w:ind w:right="0"/>
         <w:jc w:val="left"/>
         <w:rPr>
-          <w:rFonts w:ascii="Arial" w:cs="Arial" w:hAnsi="Arial" w:eastAsia="Arial"/>
-          <w:color w:val="000000"/>
-          <w:sz w:val="24"/>
-          <w:szCs w:val="24"/>
-          <w:u w:color="000000"/>
+          <w:rFonts w:ascii="Arial" w:hAnsi="Arial"/>
+          <w:sz w:val="24"/>
+          <w:szCs w:val="24"/>
           <w:rtl w:val="0"/>
           <w:lang w:val="en-US"/>
         </w:rPr>
@@ -751,11 +722,9 @@
         <w:ind w:right="0"/>
         <w:jc w:val="left"/>
         <w:rPr>
-          <w:rFonts w:ascii="Arial" w:cs="Arial" w:hAnsi="Arial" w:eastAsia="Arial"/>
-          <w:color w:val="000000"/>
-          <w:sz w:val="24"/>
-          <w:szCs w:val="24"/>
-          <w:u w:color="000000"/>
+          <w:rFonts w:ascii="Arial" w:hAnsi="Arial"/>
+          <w:sz w:val="24"/>
+          <w:szCs w:val="24"/>
           <w:rtl w:val="0"/>
           <w:lang w:val="en-US"/>
         </w:rPr>
@@ -809,11 +778,9 @@
         <w:ind w:right="0"/>
         <w:jc w:val="left"/>
         <w:rPr>
-          <w:rFonts w:ascii="Arial" w:cs="Arial" w:hAnsi="Arial" w:eastAsia="Arial"/>
-          <w:color w:val="000000"/>
-          <w:sz w:val="24"/>
-          <w:szCs w:val="24"/>
-          <w:u w:color="000000"/>
+          <w:rFonts w:ascii="Arial" w:hAnsi="Arial"/>
+          <w:sz w:val="24"/>
+          <w:szCs w:val="24"/>
           <w:rtl w:val="0"/>
           <w:lang w:val="en-US"/>
         </w:rPr>
@@ -867,11 +834,9 @@
         <w:ind w:right="0"/>
         <w:jc w:val="left"/>
         <w:rPr>
-          <w:rFonts w:ascii="Arial" w:cs="Arial" w:hAnsi="Arial" w:eastAsia="Arial"/>
-          <w:color w:val="000000"/>
-          <w:sz w:val="24"/>
-          <w:szCs w:val="24"/>
-          <w:u w:color="000000"/>
+          <w:rFonts w:ascii="Arial" w:hAnsi="Arial"/>
+          <w:sz w:val="24"/>
+          <w:szCs w:val="24"/>
           <w:rtl w:val="0"/>
           <w:lang w:val="en-US"/>
         </w:rPr>
@@ -925,11 +890,9 @@
         <w:ind w:right="0"/>
         <w:jc w:val="left"/>
         <w:rPr>
-          <w:rFonts w:ascii="Arial" w:cs="Arial" w:hAnsi="Arial" w:eastAsia="Arial"/>
-          <w:color w:val="000000"/>
-          <w:sz w:val="24"/>
-          <w:szCs w:val="24"/>
-          <w:u w:color="000000"/>
+          <w:rFonts w:ascii="Arial" w:hAnsi="Arial"/>
+          <w:sz w:val="24"/>
+          <w:szCs w:val="24"/>
           <w:rtl w:val="0"/>
           <w:lang w:val="en-US"/>
         </w:rPr>
@@ -983,11 +946,9 @@
         <w:ind w:right="0"/>
         <w:jc w:val="left"/>
         <w:rPr>
-          <w:rFonts w:ascii="Arial" w:cs="Arial" w:hAnsi="Arial" w:eastAsia="Arial"/>
-          <w:color w:val="000000"/>
-          <w:sz w:val="24"/>
-          <w:szCs w:val="24"/>
-          <w:u w:color="000000"/>
+          <w:rFonts w:ascii="Arial" w:hAnsi="Arial"/>
+          <w:sz w:val="24"/>
+          <w:szCs w:val="24"/>
           <w:rtl w:val="0"/>
           <w:lang w:val="en-US"/>
         </w:rPr>
@@ -1036,15 +997,15 @@
               <wp:anchor distT="0" distB="0" distL="0" distR="0" simplePos="0" relativeHeight="251659264" behindDoc="0" locked="0" layoutInCell="1" allowOverlap="1">
                 <wp:simplePos x="0" y="0"/>
                 <wp:positionH relativeFrom="column">
-                  <wp:posOffset>-99059</wp:posOffset>
+                  <wp:posOffset>-99057</wp:posOffset>
                 </wp:positionH>
                 <wp:positionV relativeFrom="line">
-                  <wp:posOffset>463548</wp:posOffset>
+                  <wp:posOffset>463546</wp:posOffset>
                 </wp:positionV>
-                <wp:extent cx="2" cy="198122"/>
+                <wp:extent cx="4" cy="198124"/>
                 <wp:effectExtent l="0" t="0" r="0" b="0"/>
                 <wp:wrapNone/>
-                <wp:docPr id="1073741825" name="officeArt object"/>
+                <wp:docPr id="1073741825" name="officeArt object" descr="officeArt object"/>
                 <wp:cNvGraphicFramePr/>
                 <a:graphic xmlns:a="http://schemas.openxmlformats.org/drawingml/2006/main">
                   <a:graphicData uri="http://schemas.microsoft.com/office/word/2010/wordprocessingShape">
@@ -1053,7 +1014,7 @@
                       <wps:spPr>
                         <a:xfrm flipH="1">
                           <a:off x="0" y="0"/>
-                          <a:ext cx="2" cy="198122"/>
+                          <a:ext cx="4" cy="198124"/>
                         </a:xfrm>
                         <a:prstGeom prst="line">
                           <a:avLst/>
@@ -1099,7 +1060,7 @@
 </file>
 
 <file path=word/footer1.xml><?xml version="1.0" encoding="utf-8"?>
-<w:ftr xmlns:r="http://schemas.openxmlformats.org/officeDocument/2006/relationships" xmlns:wp="http://schemas.openxmlformats.org/drawingml/2006/wordprocessingDrawing" xmlns:w="http://schemas.openxmlformats.org/wordprocessingml/2006/main" xmlns:w10="urn:schemas-microsoft-com:office:word" xmlns:w14="http://schemas.microsoft.com/office/word/2010/wordml" xmlns:wps="http://schemas.microsoft.com/office/word/2010/wordprocessingShape" xmlns:wpg="http://schemas.microsoft.com/office/word/2010/wordprocessingGroup" xmlns:mc="http://schemas.openxmlformats.org/markup-compatibility/2006" xmlns:v="urn:schemas-microsoft-com:vml" xmlns:o="urn:schemas-microsoft-com:office:office" mc:Ignorable="w14">
+<w:ftr xmlns:r="http://schemas.openxmlformats.org/officeDocument/2006/relationships" xmlns:wp="http://schemas.openxmlformats.org/drawingml/2006/wordprocessingDrawing" xmlns:w="http://schemas.openxmlformats.org/wordprocessingml/2006/main" xmlns:w10="urn:schemas-microsoft-com:office:word" xmlns:w14="http://schemas.microsoft.com/office/word/2010/wordml" xmlns:wps="http://schemas.microsoft.com/office/word/2010/wordprocessingShape" xmlns:wpg="http://schemas.microsoft.com/office/word/2010/wordprocessingGroup" xmlns:mc="http://schemas.openxmlformats.org/markup-compatibility/2006" xmlns:v="urn:schemas-microsoft-com:vml" xmlns:o="urn:schemas-microsoft-com:office:office" xmlns:m="http://schemas.openxmlformats.org/officeDocument/2006/math" mc:Ignorable="w14">
   <w:p>
     <w:pPr>
       <w:pStyle w:val="Header &amp; Footer"/>
@@ -1111,7 +1072,7 @@
 </file>
 
 <file path=word/header1.xml><?xml version="1.0" encoding="utf-8"?>
-<w:hdr xmlns:r="http://schemas.openxmlformats.org/officeDocument/2006/relationships" xmlns:wp="http://schemas.openxmlformats.org/drawingml/2006/wordprocessingDrawing" xmlns:w="http://schemas.openxmlformats.org/wordprocessingml/2006/main" xmlns:w10="urn:schemas-microsoft-com:office:word" xmlns:w14="http://schemas.microsoft.com/office/word/2010/wordml" xmlns:wps="http://schemas.microsoft.com/office/word/2010/wordprocessingShape" xmlns:wpg="http://schemas.microsoft.com/office/word/2010/wordprocessingGroup" xmlns:mc="http://schemas.openxmlformats.org/markup-compatibility/2006" xmlns:v="urn:schemas-microsoft-com:vml" xmlns:o="urn:schemas-microsoft-com:office:office" mc:Ignorable="w14">
+<w:hdr xmlns:r="http://schemas.openxmlformats.org/officeDocument/2006/relationships" xmlns:wp="http://schemas.openxmlformats.org/drawingml/2006/wordprocessingDrawing" xmlns:w="http://schemas.openxmlformats.org/wordprocessingml/2006/main" xmlns:w10="urn:schemas-microsoft-com:office:word" xmlns:w14="http://schemas.microsoft.com/office/word/2010/wordml" xmlns:wps="http://schemas.microsoft.com/office/word/2010/wordprocessingShape" xmlns:wpg="http://schemas.microsoft.com/office/word/2010/wordprocessingGroup" xmlns:mc="http://schemas.openxmlformats.org/markup-compatibility/2006" xmlns:v="urn:schemas-microsoft-com:vml" xmlns:o="urn:schemas-microsoft-com:office:office" xmlns:m="http://schemas.openxmlformats.org/officeDocument/2006/math" mc:Ignorable="w14">
   <w:p>
     <w:pPr>
       <w:pStyle w:val="Header &amp; Footer"/>
@@ -2053,7 +2014,7 @@
       <w:outlineLvl w:val="9"/>
     </w:pPr>
     <w:rPr>
-      <w:rFonts w:ascii="Helvetica" w:cs="Arial Unicode MS" w:hAnsi="Helvetica" w:eastAsia="Arial Unicode MS"/>
+      <w:rFonts w:ascii="Helvetica Neue" w:cs="Arial Unicode MS" w:hAnsi="Helvetica Neue" w:eastAsia="Arial Unicode MS"/>
       <w:b w:val="0"/>
       <w:bCs w:val="0"/>
       <w:i w:val="0"/>
@@ -2173,14 +2134,14 @@
     </a:clrScheme>
     <a:fontScheme name="Office Theme">
       <a:majorFont>
-        <a:latin typeface="Helvetica"/>
-        <a:ea typeface="Helvetica"/>
-        <a:cs typeface="Helvetica"/>
+        <a:latin typeface="Helvetica Neue"/>
+        <a:ea typeface="Helvetica Neue"/>
+        <a:cs typeface="Helvetica Neue"/>
       </a:majorFont>
       <a:minorFont>
-        <a:latin typeface="Helvetica"/>
-        <a:ea typeface="Helvetica"/>
-        <a:cs typeface="Helvetica"/>
+        <a:latin typeface="Helvetica Neue"/>
+        <a:ea typeface="Helvetica Neue"/>
+        <a:cs typeface="Helvetica Neue"/>
       </a:minorFont>
     </a:fontScheme>
     <a:fmtScheme name="Office Theme">
@@ -2388,7 +2349,7 @@
             <a:latin typeface="+mn-lt"/>
             <a:ea typeface="+mn-ea"/>
             <a:cs typeface="+mn-cs"/>
-            <a:sym typeface="Helvetica"/>
+            <a:sym typeface="Helvetica Neue"/>
           </a:defRPr>
         </a:defPPr>
         <a:lvl1pPr marL="0" marR="0" indent="0" algn="l" defTabSz="914400" rtl="0" fontAlgn="auto" latinLnBrk="1" hangingPunct="0">
@@ -2965,7 +2926,7 @@
             <a:latin typeface="+mn-lt"/>
             <a:ea typeface="+mn-ea"/>
             <a:cs typeface="+mn-cs"/>
-            <a:sym typeface="Helvetica"/>
+            <a:sym typeface="Helvetica Neue"/>
           </a:defRPr>
         </a:defPPr>
         <a:lvl1pPr marL="0" marR="0" indent="0" algn="l" defTabSz="914400" rtl="0" fontAlgn="auto" latinLnBrk="1" hangingPunct="0">

</xml_diff>

<commit_message>
Fixed FAA report Word export
</commit_message>
<xml_diff>
--- a/public/test.docx
+++ b/public/test.docx
@@ -1,67 +1,54 @@
 
 <file path=word/document.xml><?xml version="1.0" encoding="utf-8"?>
-<w:document xmlns:r="http://schemas.openxmlformats.org/officeDocument/2006/relationships" xmlns:wp="http://schemas.openxmlformats.org/drawingml/2006/wordprocessingDrawing" xmlns:w="http://schemas.openxmlformats.org/wordprocessingml/2006/main" xmlns:w10="urn:schemas-microsoft-com:office:word" xmlns:w14="http://schemas.microsoft.com/office/word/2010/wordml" xmlns:wps="http://schemas.microsoft.com/office/word/2010/wordprocessingShape" xmlns:wpg="http://schemas.microsoft.com/office/word/2010/wordprocessingGroup" xmlns:mc="http://schemas.openxmlformats.org/markup-compatibility/2006" xmlns:v="urn:schemas-microsoft-com:vml" xmlns:o="urn:schemas-microsoft-com:office:office" xmlns:m="http://schemas.openxmlformats.org/officeDocument/2006/math" mc:Ignorable="w14">
+<w:document xmlns:wpc="http://schemas.microsoft.com/office/word/2010/wordprocessingCanvas" xmlns:cx="http://schemas.microsoft.com/office/drawing/2014/chartex" xmlns:cx1="http://schemas.microsoft.com/office/drawing/2015/9/8/chartex" xmlns:cx2="http://schemas.microsoft.com/office/drawing/2015/10/21/chartex" xmlns:cx3="http://schemas.microsoft.com/office/drawing/2016/5/9/chartex" xmlns:cx4="http://schemas.microsoft.com/office/drawing/2016/5/10/chartex" xmlns:cx5="http://schemas.microsoft.com/office/drawing/2016/5/11/chartex" xmlns:cx6="http://schemas.microsoft.com/office/drawing/2016/5/12/chartex" xmlns:cx7="http://schemas.microsoft.com/office/drawing/2016/5/13/chartex" xmlns:cx8="http://schemas.microsoft.com/office/drawing/2016/5/14/chartex" xmlns:mc="http://schemas.openxmlformats.org/markup-compatibility/2006" xmlns:aink="http://schemas.microsoft.com/office/drawing/2016/ink" xmlns:am3d="http://schemas.microsoft.com/office/drawing/2017/model3d" xmlns:o="urn:schemas-microsoft-com:office:office" xmlns:oel="http://schemas.microsoft.com/office/2019/extlst" xmlns:r="http://schemas.openxmlformats.org/officeDocument/2006/relationships" xmlns:m="http://schemas.openxmlformats.org/officeDocument/2006/math" xmlns:v="urn:schemas-microsoft-com:vml" xmlns:wp14="http://schemas.microsoft.com/office/word/2010/wordprocessingDrawing" xmlns:wp="http://schemas.openxmlformats.org/drawingml/2006/wordprocessingDrawing" xmlns:w10="urn:schemas-microsoft-com:office:word" xmlns:w="http://schemas.openxmlformats.org/wordprocessingml/2006/main" xmlns:w14="http://schemas.microsoft.com/office/word/2010/wordml" xmlns:w15="http://schemas.microsoft.com/office/word/2012/wordml" xmlns:w16cex="http://schemas.microsoft.com/office/word/2018/wordml/cex" xmlns:w16cid="http://schemas.microsoft.com/office/word/2016/wordml/cid" xmlns:w16="http://schemas.microsoft.com/office/word/2018/wordml" xmlns:w16sdtdh="http://schemas.microsoft.com/office/word/2020/wordml/sdtdatahash" xmlns:w16se="http://schemas.microsoft.com/office/word/2015/wordml/symex" xmlns:wpg="http://schemas.microsoft.com/office/word/2010/wordprocessingGroup" xmlns:wpi="http://schemas.microsoft.com/office/word/2010/wordprocessingInk" xmlns:wne="http://schemas.microsoft.com/office/word/2006/wordml" xmlns:wps="http://schemas.microsoft.com/office/word/2010/wordprocessingShape" mc:Ignorable="w14 w15 w16se w16cid w16 w16cex w16sdtdh wp14">
   <w:background w:color="FFFFFF"/>
   <w:body>
     <w:p>
       <w:pPr>
-        <w:pStyle w:val="Body A"/>
+        <w:pStyle w:val="BodyA"/>
         <w:spacing w:after="0" w:line="240" w:lineRule="auto"/>
         <w:jc w:val="center"/>
         <w:rPr>
-          <w:rFonts w:ascii="Arial" w:cs="Arial" w:hAnsi="Arial" w:eastAsia="Arial"/>
-          <w:b w:val="1"/>
-          <w:bCs w:val="1"/>
-          <w:color w:val="000000"/>
+          <w:rFonts w:ascii="Arial" w:eastAsia="Arial" w:hAnsi="Arial" w:cs="Arial"/>
+          <w:b/>
+          <w:bCs/>
           <w:sz w:val="27"/>
           <w:szCs w:val="27"/>
-          <w:u w:color="000000"/>
-        </w:rPr>
-      </w:pPr>
-      <w:r>
-        <w:rPr>
-          <w:rFonts w:ascii="Arial" w:hAnsi="Arial"/>
-          <w:b w:val="1"/>
-          <w:bCs w:val="1"/>
-          <w:color w:val="000000"/>
+        </w:rPr>
+      </w:pPr>
+      <w:r>
+        <w:rPr>
+          <w:rFonts w:ascii="Arial" w:hAnsi="Arial"/>
+          <w:b/>
+          <w:bCs/>
           <w:sz w:val="27"/>
           <w:szCs w:val="27"/>
-          <w:u w:color="000000"/>
-          <w:rtl w:val="0"/>
-          <w:lang w:val="en-US"/>
         </w:rPr>
         <w:t>ASAP Safety Enhancement Report</w:t>
       </w:r>
     </w:p>
     <w:p>
       <w:pPr>
-        <w:pStyle w:val="Body A"/>
+        <w:pStyle w:val="BodyA"/>
         <w:numPr>
           <w:ilvl w:val="0"/>
           <w:numId w:val="2"/>
         </w:numPr>
-        <w:bidi w:val="0"/>
         <w:spacing w:before="100" w:after="100" w:line="240" w:lineRule="auto"/>
-        <w:ind w:right="0"/>
-        <w:jc w:val="left"/>
-        <w:rPr>
-          <w:rFonts w:ascii="Arial" w:hAnsi="Arial"/>
-          <w:sz w:val="24"/>
-          <w:szCs w:val="24"/>
-          <w:rtl w:val="0"/>
+        <w:rPr>
+          <w:rFonts w:ascii="Arial" w:hAnsi="Arial"/>
+          <w:sz w:val="24"/>
+          <w:szCs w:val="24"/>
           <w:lang w:val="fr-FR"/>
         </w:rPr>
       </w:pPr>
       <w:r>
         <w:rPr>
           <w:rFonts w:ascii="Arial" w:hAnsi="Arial"/>
-          <w:b w:val="1"/>
-          <w:bCs w:val="1"/>
-          <w:color w:val="000000"/>
-          <w:sz w:val="24"/>
-          <w:szCs w:val="24"/>
-          <w:u w:color="000000"/>
-          <w:rtl w:val="0"/>
+          <w:b/>
+          <w:bCs/>
+          <w:sz w:val="24"/>
+          <w:szCs w:val="24"/>
           <w:lang w:val="fr-FR"/>
         </w:rPr>
         <w:t>Identification</w:t>
@@ -69,908 +56,841 @@
     </w:p>
     <w:p>
       <w:pPr>
-        <w:pStyle w:val="Body A"/>
+        <w:pStyle w:val="BodyA"/>
         <w:numPr>
           <w:ilvl w:val="1"/>
           <w:numId w:val="4"/>
         </w:numPr>
-        <w:bidi w:val="0"/>
         <w:spacing w:before="100" w:after="100" w:line="240" w:lineRule="auto"/>
-        <w:ind w:right="0"/>
-        <w:jc w:val="left"/>
-        <w:rPr>
-          <w:rFonts w:ascii="Arial" w:hAnsi="Arial"/>
-          <w:sz w:val="24"/>
-          <w:szCs w:val="24"/>
-          <w:rtl w:val="0"/>
-          <w:lang w:val="en-US"/>
-        </w:rPr>
-      </w:pPr>
-      <w:r>
-        <w:rPr>
-          <w:rFonts w:ascii="Arial" w:hAnsi="Arial"/>
-          <w:color w:val="000000"/>
-          <w:sz w:val="24"/>
-          <w:szCs w:val="24"/>
-          <w:u w:color="000000"/>
-          <w:rtl w:val="0"/>
-          <w:lang w:val="en-US"/>
-        </w:rPr>
-        <w:t>CHDO:</w:t>
-      </w:r>
-      <w:r>
-        <w:rPr>
-          <w:rFonts w:ascii="Arial" w:hAnsi="Arial" w:hint="default"/>
-          <w:color w:val="000000"/>
-          <w:sz w:val="24"/>
-          <w:szCs w:val="24"/>
-          <w:u w:color="000000"/>
-          <w:rtl w:val="0"/>
-          <w:lang w:val="en-US"/>
-        </w:rPr>
-        <w:t> </w:t>
-      </w:r>
-      <w:r>
-        <w:rPr>
-          <w:rFonts w:ascii="Arial" w:hAnsi="Arial"/>
-          <w:color w:val="000000"/>
-          <w:sz w:val="24"/>
-          <w:szCs w:val="24"/>
-          <w:u w:color="000000"/>
-          <w:rtl w:val="0"/>
-          <w:lang w:val="en-US"/>
-        </w:rPr>
-        <w:t>$chdo$</w:t>
+        <w:rPr>
+          <w:rFonts w:ascii="Arial" w:hAnsi="Arial"/>
+          <w:sz w:val="24"/>
+          <w:szCs w:val="24"/>
+        </w:rPr>
+      </w:pPr>
+      <w:r>
+        <w:rPr>
+          <w:rFonts w:ascii="Arial" w:hAnsi="Arial"/>
+          <w:sz w:val="24"/>
+          <w:szCs w:val="24"/>
+        </w:rPr>
+        <w:t>CHDO: $</w:t>
+      </w:r>
+      <w:proofErr w:type="spellStart"/>
+      <w:r>
+        <w:rPr>
+          <w:rFonts w:ascii="Arial" w:hAnsi="Arial"/>
+          <w:sz w:val="24"/>
+          <w:szCs w:val="24"/>
+        </w:rPr>
+        <w:t>chdo</w:t>
+      </w:r>
+      <w:proofErr w:type="spellEnd"/>
+      <w:r>
+        <w:rPr>
+          <w:rFonts w:ascii="Arial" w:hAnsi="Arial"/>
+          <w:sz w:val="24"/>
+          <w:szCs w:val="24"/>
+        </w:rPr>
+        <w:t>$</w:t>
       </w:r>
     </w:p>
     <w:p>
       <w:pPr>
-        <w:pStyle w:val="Body A"/>
+        <w:pStyle w:val="BodyA"/>
         <w:numPr>
           <w:ilvl w:val="1"/>
           <w:numId w:val="4"/>
         </w:numPr>
-        <w:bidi w:val="0"/>
         <w:spacing w:before="100" w:after="100" w:line="240" w:lineRule="auto"/>
-        <w:ind w:right="0"/>
-        <w:jc w:val="left"/>
-        <w:rPr>
-          <w:rFonts w:ascii="Arial" w:hAnsi="Arial"/>
-          <w:sz w:val="24"/>
-          <w:szCs w:val="24"/>
-          <w:rtl w:val="0"/>
+        <w:rPr>
+          <w:rFonts w:ascii="Arial" w:hAnsi="Arial"/>
+          <w:sz w:val="24"/>
+          <w:szCs w:val="24"/>
           <w:lang w:val="it-IT"/>
         </w:rPr>
       </w:pPr>
       <w:r>
         <w:rPr>
           <w:rFonts w:ascii="Arial" w:hAnsi="Arial"/>
-          <w:color w:val="000000"/>
-          <w:sz w:val="24"/>
-          <w:szCs w:val="24"/>
-          <w:u w:color="000000"/>
-          <w:rtl w:val="0"/>
+          <w:sz w:val="24"/>
+          <w:szCs w:val="24"/>
           <w:lang w:val="it-IT"/>
         </w:rPr>
         <w:t>Region:</w:t>
       </w:r>
       <w:r>
         <w:rPr>
-          <w:rFonts w:ascii="Arial" w:hAnsi="Arial" w:hint="default"/>
-          <w:color w:val="000000"/>
-          <w:sz w:val="24"/>
-          <w:szCs w:val="24"/>
-          <w:u w:color="000000"/>
-          <w:rtl w:val="0"/>
-          <w:lang w:val="en-US"/>
-        </w:rPr>
-        <w:t> </w:t>
-      </w:r>
-      <w:r>
-        <w:rPr>
-          <w:rFonts w:ascii="Arial" w:hAnsi="Arial"/>
-          <w:color w:val="000000"/>
-          <w:sz w:val="24"/>
-          <w:szCs w:val="24"/>
-          <w:u w:color="000000"/>
-          <w:rtl w:val="0"/>
-          <w:lang w:val="en-US"/>
-        </w:rPr>
-        <w:t>$region$</w:t>
+          <w:rFonts w:ascii="Arial" w:hAnsi="Arial"/>
+          <w:sz w:val="24"/>
+          <w:szCs w:val="24"/>
+        </w:rPr>
+        <w:t> $region$</w:t>
       </w:r>
     </w:p>
     <w:p>
       <w:pPr>
-        <w:pStyle w:val="Body A"/>
+        <w:pStyle w:val="BodyA"/>
         <w:numPr>
           <w:ilvl w:val="1"/>
           <w:numId w:val="4"/>
         </w:numPr>
-        <w:bidi w:val="0"/>
         <w:spacing w:before="100" w:after="100" w:line="240" w:lineRule="auto"/>
-        <w:ind w:right="0"/>
-        <w:jc w:val="left"/>
-        <w:rPr>
-          <w:rFonts w:ascii="Arial" w:hAnsi="Arial"/>
-          <w:sz w:val="24"/>
-          <w:szCs w:val="24"/>
-          <w:rtl w:val="0"/>
-          <w:lang w:val="en-US"/>
-        </w:rPr>
-      </w:pPr>
-      <w:r>
-        <w:rPr>
-          <w:rFonts w:ascii="Arial" w:hAnsi="Arial"/>
-          <w:color w:val="000000"/>
-          <w:sz w:val="24"/>
-          <w:szCs w:val="24"/>
-          <w:u w:color="000000"/>
-          <w:rtl w:val="0"/>
-          <w:lang w:val="en-US"/>
-        </w:rPr>
-        <w:t>FAA Fiscal Year:</w:t>
-      </w:r>
-      <w:r>
-        <w:rPr>
-          <w:rFonts w:ascii="Arial" w:hAnsi="Arial" w:hint="default"/>
-          <w:color w:val="000000"/>
-          <w:sz w:val="24"/>
-          <w:szCs w:val="24"/>
-          <w:u w:color="000000"/>
-          <w:rtl w:val="0"/>
-          <w:lang w:val="en-US"/>
-        </w:rPr>
-        <w:t> </w:t>
-      </w:r>
-      <w:r>
-        <w:rPr>
-          <w:rFonts w:ascii="Arial" w:hAnsi="Arial"/>
-          <w:color w:val="000000"/>
-          <w:sz w:val="24"/>
-          <w:szCs w:val="24"/>
-          <w:u w:color="000000"/>
-          <w:rtl w:val="0"/>
-          <w:lang w:val="en-US"/>
-        </w:rPr>
-        <w:t>$fiscal_year$</w:t>
+        <w:rPr>
+          <w:rFonts w:ascii="Arial" w:hAnsi="Arial"/>
+          <w:sz w:val="24"/>
+          <w:szCs w:val="24"/>
+        </w:rPr>
+      </w:pPr>
+      <w:r>
+        <w:rPr>
+          <w:rFonts w:ascii="Arial" w:hAnsi="Arial"/>
+          <w:sz w:val="24"/>
+          <w:szCs w:val="24"/>
+        </w:rPr>
+        <w:t>FAA Fiscal Year: $</w:t>
+      </w:r>
+      <w:proofErr w:type="spellStart"/>
+      <w:r>
+        <w:rPr>
+          <w:rFonts w:ascii="Arial" w:hAnsi="Arial"/>
+          <w:sz w:val="24"/>
+          <w:szCs w:val="24"/>
+        </w:rPr>
+        <w:t>fiscal_year</w:t>
+      </w:r>
+      <w:proofErr w:type="spellEnd"/>
+      <w:r>
+        <w:rPr>
+          <w:rFonts w:ascii="Arial" w:hAnsi="Arial"/>
+          <w:sz w:val="24"/>
+          <w:szCs w:val="24"/>
+        </w:rPr>
+        <w:t>$</w:t>
       </w:r>
     </w:p>
     <w:p>
       <w:pPr>
-        <w:pStyle w:val="Body A"/>
+        <w:pStyle w:val="BodyA"/>
         <w:numPr>
           <w:ilvl w:val="1"/>
           <w:numId w:val="4"/>
         </w:numPr>
-        <w:bidi w:val="0"/>
         <w:spacing w:before="100" w:after="100" w:line="240" w:lineRule="auto"/>
-        <w:ind w:right="0"/>
-        <w:jc w:val="left"/>
-        <w:rPr>
-          <w:rFonts w:ascii="Arial" w:hAnsi="Arial"/>
-          <w:sz w:val="24"/>
-          <w:szCs w:val="24"/>
-          <w:rtl w:val="0"/>
-          <w:lang w:val="en-US"/>
-        </w:rPr>
-      </w:pPr>
-      <w:r>
-        <w:rPr>
-          <w:rFonts w:ascii="Arial" w:hAnsi="Arial"/>
-          <w:color w:val="000000"/>
-          <w:sz w:val="24"/>
-          <w:szCs w:val="24"/>
-          <w:u w:color="000000"/>
-          <w:rtl w:val="0"/>
-          <w:lang w:val="en-US"/>
-        </w:rPr>
-        <w:t>FAA Fiscal Year Quarter:</w:t>
-      </w:r>
-      <w:r>
-        <w:rPr>
-          <w:rFonts w:ascii="Arial" w:hAnsi="Arial" w:hint="default"/>
-          <w:color w:val="000000"/>
-          <w:sz w:val="24"/>
-          <w:szCs w:val="24"/>
-          <w:u w:color="000000"/>
-          <w:rtl w:val="0"/>
-          <w:lang w:val="en-US"/>
-        </w:rPr>
-        <w:t> </w:t>
-      </w:r>
-      <w:r>
-        <w:rPr>
-          <w:rFonts w:ascii="Arial" w:hAnsi="Arial"/>
-          <w:color w:val="000000"/>
-          <w:sz w:val="24"/>
-          <w:szCs w:val="24"/>
-          <w:u w:color="000000"/>
-          <w:rtl w:val="0"/>
-          <w:lang w:val="en-US"/>
-        </w:rPr>
-        <w:t>$fiscal_quarter$</w:t>
+        <w:rPr>
+          <w:rFonts w:ascii="Arial" w:hAnsi="Arial"/>
+          <w:sz w:val="24"/>
+          <w:szCs w:val="24"/>
+        </w:rPr>
+      </w:pPr>
+      <w:r>
+        <w:rPr>
+          <w:rFonts w:ascii="Arial" w:hAnsi="Arial"/>
+          <w:sz w:val="24"/>
+          <w:szCs w:val="24"/>
+        </w:rPr>
+        <w:t>FAA Fiscal Year Quarter: $</w:t>
+      </w:r>
+      <w:proofErr w:type="spellStart"/>
+      <w:r>
+        <w:rPr>
+          <w:rFonts w:ascii="Arial" w:hAnsi="Arial"/>
+          <w:sz w:val="24"/>
+          <w:szCs w:val="24"/>
+        </w:rPr>
+        <w:t>fiscal_quarter</w:t>
+      </w:r>
+      <w:proofErr w:type="spellEnd"/>
+      <w:r>
+        <w:rPr>
+          <w:rFonts w:ascii="Arial" w:hAnsi="Arial"/>
+          <w:sz w:val="24"/>
+          <w:szCs w:val="24"/>
+        </w:rPr>
+        <w:t>$</w:t>
       </w:r>
     </w:p>
     <w:p>
       <w:pPr>
-        <w:pStyle w:val="Body A"/>
+        <w:pStyle w:val="BodyA"/>
         <w:numPr>
           <w:ilvl w:val="1"/>
           <w:numId w:val="4"/>
         </w:numPr>
-        <w:bidi w:val="0"/>
         <w:spacing w:before="100" w:after="100" w:line="240" w:lineRule="auto"/>
-        <w:ind w:right="0"/>
-        <w:jc w:val="left"/>
-        <w:rPr>
-          <w:rFonts w:ascii="Arial" w:hAnsi="Arial"/>
-          <w:sz w:val="24"/>
-          <w:szCs w:val="24"/>
-          <w:rtl w:val="0"/>
+        <w:rPr>
+          <w:rFonts w:ascii="Arial" w:hAnsi="Arial"/>
+          <w:sz w:val="24"/>
+          <w:szCs w:val="24"/>
           <w:lang w:val="de-DE"/>
         </w:rPr>
       </w:pPr>
       <w:r>
         <w:rPr>
           <w:rFonts w:ascii="Arial" w:hAnsi="Arial"/>
-          <w:color w:val="000000"/>
-          <w:sz w:val="24"/>
-          <w:szCs w:val="24"/>
-          <w:u w:color="000000"/>
-          <w:rtl w:val="0"/>
+          <w:sz w:val="24"/>
+          <w:szCs w:val="24"/>
           <w:lang w:val="de-DE"/>
         </w:rPr>
         <w:t>ASAP MOU Holder Name:</w:t>
       </w:r>
       <w:r>
         <w:rPr>
-          <w:rFonts w:ascii="Arial" w:hAnsi="Arial" w:hint="default"/>
-          <w:color w:val="000000"/>
-          <w:sz w:val="24"/>
-          <w:szCs w:val="24"/>
-          <w:u w:color="000000"/>
-          <w:rtl w:val="0"/>
-          <w:lang w:val="en-US"/>
-        </w:rPr>
-        <w:t> </w:t>
-      </w:r>
-      <w:r>
-        <w:rPr>
-          <w:rFonts w:ascii="Arial" w:hAnsi="Arial"/>
-          <w:color w:val="000000"/>
-          <w:sz w:val="24"/>
-          <w:szCs w:val="24"/>
-          <w:u w:color="000000"/>
-          <w:rtl w:val="0"/>
-          <w:lang w:val="en-US"/>
-        </w:rPr>
-        <w:t>$holder_name$</w:t>
+          <w:rFonts w:ascii="Arial" w:hAnsi="Arial"/>
+          <w:sz w:val="24"/>
+          <w:szCs w:val="24"/>
+        </w:rPr>
+        <w:t> $</w:t>
+      </w:r>
+      <w:proofErr w:type="spellStart"/>
+      <w:r>
+        <w:rPr>
+          <w:rFonts w:ascii="Arial" w:hAnsi="Arial"/>
+          <w:sz w:val="24"/>
+          <w:szCs w:val="24"/>
+        </w:rPr>
+        <w:t>holder_name</w:t>
+      </w:r>
+      <w:proofErr w:type="spellEnd"/>
+      <w:r>
+        <w:rPr>
+          <w:rFonts w:ascii="Arial" w:hAnsi="Arial"/>
+          <w:sz w:val="24"/>
+          <w:szCs w:val="24"/>
+        </w:rPr>
+        <w:t>$</w:t>
       </w:r>
     </w:p>
     <w:p>
       <w:pPr>
-        <w:pStyle w:val="Body A"/>
+        <w:pStyle w:val="BodyA"/>
         <w:numPr>
           <w:ilvl w:val="1"/>
           <w:numId w:val="4"/>
         </w:numPr>
-        <w:bidi w:val="0"/>
         <w:spacing w:before="100" w:after="100" w:line="240" w:lineRule="auto"/>
-        <w:ind w:right="0"/>
-        <w:jc w:val="left"/>
-        <w:rPr>
-          <w:rFonts w:ascii="Arial" w:hAnsi="Arial"/>
-          <w:sz w:val="24"/>
-          <w:szCs w:val="24"/>
-          <w:rtl w:val="0"/>
+        <w:rPr>
+          <w:rFonts w:ascii="Arial" w:hAnsi="Arial"/>
+          <w:sz w:val="24"/>
+          <w:szCs w:val="24"/>
           <w:lang w:val="de-DE"/>
         </w:rPr>
       </w:pPr>
       <w:r>
         <w:rPr>
           <w:rFonts w:ascii="Arial" w:hAnsi="Arial"/>
-          <w:color w:val="000000"/>
-          <w:sz w:val="24"/>
-          <w:szCs w:val="24"/>
-          <w:u w:color="000000"/>
-          <w:rtl w:val="0"/>
+          <w:sz w:val="24"/>
+          <w:szCs w:val="24"/>
           <w:lang w:val="de-DE"/>
         </w:rPr>
         <w:t>ASAP MOU Holder FAA Designator:</w:t>
       </w:r>
       <w:r>
         <w:rPr>
-          <w:rFonts w:ascii="Arial" w:hAnsi="Arial" w:hint="default"/>
-          <w:color w:val="000000"/>
-          <w:sz w:val="24"/>
-          <w:szCs w:val="24"/>
-          <w:u w:color="000000"/>
-          <w:rtl w:val="0"/>
-          <w:lang w:val="en-US"/>
-        </w:rPr>
-        <w:t> </w:t>
-      </w:r>
-      <w:r>
-        <w:rPr>
-          <w:rFonts w:ascii="Arial" w:hAnsi="Arial"/>
-          <w:color w:val="000000"/>
-          <w:sz w:val="24"/>
-          <w:szCs w:val="24"/>
-          <w:u w:color="000000"/>
-          <w:rtl w:val="0"/>
-          <w:lang w:val="en-US"/>
-        </w:rPr>
-        <w:t>$faa_designator$</w:t>
+          <w:rFonts w:ascii="Arial" w:hAnsi="Arial"/>
+          <w:sz w:val="24"/>
+          <w:szCs w:val="24"/>
+        </w:rPr>
+        <w:t> $</w:t>
+      </w:r>
+      <w:proofErr w:type="spellStart"/>
+      <w:r>
+        <w:rPr>
+          <w:rFonts w:ascii="Arial" w:hAnsi="Arial"/>
+          <w:sz w:val="24"/>
+          <w:szCs w:val="24"/>
+        </w:rPr>
+        <w:t>faa_designator</w:t>
+      </w:r>
+      <w:proofErr w:type="spellEnd"/>
+      <w:r>
+        <w:rPr>
+          <w:rFonts w:ascii="Arial" w:hAnsi="Arial"/>
+          <w:sz w:val="24"/>
+          <w:szCs w:val="24"/>
+        </w:rPr>
+        <w:t>$</w:t>
       </w:r>
     </w:p>
     <w:p>
       <w:pPr>
-        <w:pStyle w:val="Body A"/>
+        <w:pStyle w:val="BodyA"/>
         <w:numPr>
           <w:ilvl w:val="1"/>
           <w:numId w:val="4"/>
         </w:numPr>
-        <w:bidi w:val="0"/>
         <w:spacing w:before="100" w:after="100" w:line="240" w:lineRule="auto"/>
-        <w:ind w:right="0"/>
-        <w:jc w:val="left"/>
-        <w:rPr>
-          <w:rFonts w:ascii="Arial" w:hAnsi="Arial"/>
-          <w:sz w:val="24"/>
-          <w:szCs w:val="24"/>
-          <w:rtl w:val="0"/>
-          <w:lang w:val="en-US"/>
-        </w:rPr>
-      </w:pPr>
-      <w:r>
-        <w:rPr>
-          <w:rFonts w:ascii="Arial" w:hAnsi="Arial"/>
-          <w:color w:val="000000"/>
-          <w:sz w:val="24"/>
-          <w:szCs w:val="24"/>
-          <w:u w:color="000000"/>
-          <w:rtl w:val="0"/>
-          <w:lang w:val="en-US"/>
-        </w:rPr>
-        <w:t>ASAP MOU Employee Group:</w:t>
-      </w:r>
-      <w:r>
-        <w:rPr>
-          <w:rFonts w:ascii="Arial" w:hAnsi="Arial" w:hint="default"/>
-          <w:color w:val="000000"/>
-          <w:sz w:val="24"/>
-          <w:szCs w:val="24"/>
-          <w:u w:color="000000"/>
-          <w:rtl w:val="0"/>
-          <w:lang w:val="en-US"/>
-        </w:rPr>
-        <w:t> </w:t>
-      </w:r>
-      <w:r>
-        <w:rPr>
-          <w:rFonts w:ascii="Arial" w:hAnsi="Arial"/>
-          <w:sz w:val="24"/>
-          <w:szCs w:val="24"/>
-          <w:u w:color="f63f03"/>
-          <w:rtl w:val="0"/>
-          <w:lang w:val="en-US"/>
-        </w:rPr>
-        <w:t>$employee_group$</w:t>
+        <w:rPr>
+          <w:rFonts w:ascii="Arial" w:hAnsi="Arial"/>
+          <w:sz w:val="24"/>
+          <w:szCs w:val="24"/>
+        </w:rPr>
+      </w:pPr>
+      <w:r>
+        <w:rPr>
+          <w:rFonts w:ascii="Arial" w:hAnsi="Arial"/>
+          <w:sz w:val="24"/>
+          <w:szCs w:val="24"/>
+        </w:rPr>
+        <w:t>ASAP MOU Employee Group: </w:t>
+      </w:r>
+      <w:r>
+        <w:rPr>
+          <w:rFonts w:ascii="Arial" w:hAnsi="Arial"/>
+          <w:sz w:val="24"/>
+          <w:szCs w:val="24"/>
+          <w:u w:color="F63F03"/>
+        </w:rPr>
+        <w:t>$</w:t>
+      </w:r>
+      <w:proofErr w:type="spellStart"/>
+      <w:r>
+        <w:rPr>
+          <w:rFonts w:ascii="Arial" w:hAnsi="Arial"/>
+          <w:sz w:val="24"/>
+          <w:szCs w:val="24"/>
+          <w:u w:color="F63F03"/>
+        </w:rPr>
+        <w:t>employee_group</w:t>
+      </w:r>
+      <w:proofErr w:type="spellEnd"/>
+      <w:r>
+        <w:rPr>
+          <w:rFonts w:ascii="Arial" w:hAnsi="Arial"/>
+          <w:sz w:val="24"/>
+          <w:szCs w:val="24"/>
+          <w:u w:color="F63F03"/>
+        </w:rPr>
+        <w:t>$</w:t>
       </w:r>
     </w:p>
     <w:p>
       <w:pPr>
-        <w:pStyle w:val="Body A"/>
+        <w:pStyle w:val="BodyA"/>
         <w:numPr>
           <w:ilvl w:val="0"/>
           <w:numId w:val="5"/>
         </w:numPr>
-        <w:bidi w:val="0"/>
         <w:spacing w:before="100" w:after="100" w:line="240" w:lineRule="auto"/>
-        <w:ind w:right="0"/>
-        <w:jc w:val="left"/>
-        <w:rPr>
-          <w:rFonts w:ascii="Arial" w:hAnsi="Arial"/>
-          <w:sz w:val="24"/>
-          <w:szCs w:val="24"/>
-          <w:rtl w:val="0"/>
-          <w:lang w:val="en-US"/>
-        </w:rPr>
-      </w:pPr>
-      <w:r>
-        <w:rPr>
-          <w:rFonts w:ascii="Arial" w:hAnsi="Arial"/>
-          <w:b w:val="1"/>
-          <w:bCs w:val="1"/>
-          <w:color w:val="000000"/>
-          <w:sz w:val="24"/>
-          <w:szCs w:val="24"/>
-          <w:u w:color="000000"/>
-          <w:rtl w:val="0"/>
-          <w:lang w:val="en-US"/>
+        <w:rPr>
+          <w:rFonts w:ascii="Arial" w:hAnsi="Arial"/>
+          <w:sz w:val="24"/>
+          <w:szCs w:val="24"/>
+        </w:rPr>
+      </w:pPr>
+      <w:r>
+        <w:rPr>
+          <w:rFonts w:ascii="Arial" w:hAnsi="Arial"/>
+          <w:b/>
+          <w:bCs/>
+          <w:sz w:val="24"/>
+          <w:szCs w:val="24"/>
         </w:rPr>
         <w:t>ASAP ERC Contact Information &amp; Present Quarter Statistics</w:t>
       </w:r>
     </w:p>
     <w:p>
       <w:pPr>
-        <w:pStyle w:val="Body A"/>
+        <w:pStyle w:val="BodyA"/>
         <w:numPr>
           <w:ilvl w:val="1"/>
           <w:numId w:val="4"/>
         </w:numPr>
-        <w:bidi w:val="0"/>
         <w:spacing w:before="100" w:after="100" w:line="240" w:lineRule="auto"/>
-        <w:ind w:right="0"/>
-        <w:jc w:val="left"/>
-        <w:rPr>
-          <w:rFonts w:ascii="Arial" w:hAnsi="Arial"/>
-          <w:sz w:val="24"/>
-          <w:szCs w:val="24"/>
-          <w:rtl w:val="0"/>
-          <w:lang w:val="en-US"/>
-        </w:rPr>
-      </w:pPr>
-      <w:r>
-        <w:rPr>
-          <w:rFonts w:ascii="Arial" w:hAnsi="Arial"/>
-          <w:color w:val="000000"/>
-          <w:sz w:val="24"/>
-          <w:szCs w:val="24"/>
-          <w:u w:color="000000"/>
-          <w:rtl w:val="0"/>
-          <w:lang w:val="en-US"/>
-        </w:rPr>
-        <w:t>FAA Member: $faa_member$</w:t>
+        <w:rPr>
+          <w:rFonts w:ascii="Arial" w:hAnsi="Arial"/>
+          <w:sz w:val="24"/>
+          <w:szCs w:val="24"/>
+        </w:rPr>
+      </w:pPr>
+      <w:r>
+        <w:rPr>
+          <w:rFonts w:ascii="Arial" w:hAnsi="Arial"/>
+          <w:sz w:val="24"/>
+          <w:szCs w:val="24"/>
+        </w:rPr>
+        <w:t>FAA Member: $</w:t>
+      </w:r>
+      <w:proofErr w:type="spellStart"/>
+      <w:r>
+        <w:rPr>
+          <w:rFonts w:ascii="Arial" w:hAnsi="Arial"/>
+          <w:sz w:val="24"/>
+          <w:szCs w:val="24"/>
+        </w:rPr>
+        <w:t>faa_member</w:t>
+      </w:r>
+      <w:proofErr w:type="spellEnd"/>
+      <w:r>
+        <w:rPr>
+          <w:rFonts w:ascii="Arial" w:hAnsi="Arial"/>
+          <w:sz w:val="24"/>
+          <w:szCs w:val="24"/>
+        </w:rPr>
+        <w:t>$</w:t>
       </w:r>
     </w:p>
     <w:p>
       <w:pPr>
-        <w:pStyle w:val="Body A"/>
+        <w:pStyle w:val="BodyA"/>
         <w:numPr>
           <w:ilvl w:val="1"/>
           <w:numId w:val="4"/>
         </w:numPr>
-        <w:bidi w:val="0"/>
         <w:spacing w:before="100" w:after="100" w:line="240" w:lineRule="auto"/>
-        <w:ind w:right="0"/>
-        <w:jc w:val="left"/>
-        <w:rPr>
-          <w:rFonts w:ascii="Arial" w:hAnsi="Arial"/>
-          <w:sz w:val="24"/>
-          <w:szCs w:val="24"/>
-          <w:rtl w:val="0"/>
-          <w:lang w:val="en-US"/>
-        </w:rPr>
-      </w:pPr>
-      <w:r>
-        <w:rPr>
-          <w:rFonts w:ascii="Arial" w:hAnsi="Arial"/>
-          <w:color w:val="000000"/>
-          <w:sz w:val="24"/>
-          <w:szCs w:val="24"/>
-          <w:u w:color="000000"/>
-          <w:rtl w:val="0"/>
-          <w:lang w:val="en-US"/>
-        </w:rPr>
-        <w:t>Company Member: $company_member$</w:t>
+        <w:rPr>
+          <w:rFonts w:ascii="Arial" w:hAnsi="Arial"/>
+          <w:sz w:val="24"/>
+          <w:szCs w:val="24"/>
+        </w:rPr>
+      </w:pPr>
+      <w:r>
+        <w:rPr>
+          <w:rFonts w:ascii="Arial" w:hAnsi="Arial"/>
+          <w:sz w:val="24"/>
+          <w:szCs w:val="24"/>
+        </w:rPr>
+        <w:t>Company Member: $</w:t>
+      </w:r>
+      <w:proofErr w:type="spellStart"/>
+      <w:r>
+        <w:rPr>
+          <w:rFonts w:ascii="Arial" w:hAnsi="Arial"/>
+          <w:sz w:val="24"/>
+          <w:szCs w:val="24"/>
+        </w:rPr>
+        <w:t>company_member</w:t>
+      </w:r>
+      <w:proofErr w:type="spellEnd"/>
+      <w:r>
+        <w:rPr>
+          <w:rFonts w:ascii="Arial" w:hAnsi="Arial"/>
+          <w:sz w:val="24"/>
+          <w:szCs w:val="24"/>
+        </w:rPr>
+        <w:t>$</w:t>
       </w:r>
     </w:p>
     <w:p>
       <w:pPr>
-        <w:pStyle w:val="Body A"/>
+        <w:pStyle w:val="BodyA"/>
         <w:numPr>
           <w:ilvl w:val="1"/>
           <w:numId w:val="4"/>
         </w:numPr>
-        <w:bidi w:val="0"/>
         <w:spacing w:before="100" w:after="100" w:line="240" w:lineRule="auto"/>
-        <w:ind w:right="0"/>
-        <w:jc w:val="left"/>
-        <w:rPr>
-          <w:rFonts w:ascii="Arial" w:hAnsi="Arial"/>
-          <w:sz w:val="24"/>
-          <w:szCs w:val="24"/>
-          <w:rtl w:val="0"/>
-          <w:lang w:val="en-US"/>
-        </w:rPr>
-      </w:pPr>
-      <w:r>
-        <w:rPr>
-          <w:rFonts w:ascii="Arial" w:hAnsi="Arial"/>
-          <w:color w:val="000000"/>
-          <w:sz w:val="24"/>
-          <w:szCs w:val="24"/>
-          <w:u w:color="000000"/>
-          <w:rtl w:val="0"/>
-          <w:lang w:val="en-US"/>
-        </w:rPr>
-        <w:t>Labor Member: $labor_member$</w:t>
+        <w:rPr>
+          <w:rFonts w:ascii="Arial" w:hAnsi="Arial"/>
+          <w:sz w:val="24"/>
+          <w:szCs w:val="24"/>
+        </w:rPr>
+      </w:pPr>
+      <w:r>
+        <w:rPr>
+          <w:rFonts w:ascii="Arial" w:hAnsi="Arial"/>
+          <w:sz w:val="24"/>
+          <w:szCs w:val="24"/>
+        </w:rPr>
+        <w:t>Labor Member: $</w:t>
+      </w:r>
+      <w:proofErr w:type="spellStart"/>
+      <w:r>
+        <w:rPr>
+          <w:rFonts w:ascii="Arial" w:hAnsi="Arial"/>
+          <w:sz w:val="24"/>
+          <w:szCs w:val="24"/>
+        </w:rPr>
+        <w:t>labor_member</w:t>
+      </w:r>
+      <w:proofErr w:type="spellEnd"/>
+      <w:r>
+        <w:rPr>
+          <w:rFonts w:ascii="Arial" w:hAnsi="Arial"/>
+          <w:sz w:val="24"/>
+          <w:szCs w:val="24"/>
+        </w:rPr>
+        <w:t>$</w:t>
       </w:r>
     </w:p>
     <w:p>
       <w:pPr>
-        <w:pStyle w:val="Body A"/>
+        <w:pStyle w:val="BodyA"/>
         <w:numPr>
           <w:ilvl w:val="1"/>
           <w:numId w:val="4"/>
         </w:numPr>
-        <w:bidi w:val="0"/>
         <w:spacing w:before="100" w:after="100" w:line="240" w:lineRule="auto"/>
-        <w:ind w:right="0"/>
-        <w:jc w:val="left"/>
-        <w:rPr>
-          <w:rFonts w:ascii="Arial" w:hAnsi="Arial"/>
-          <w:sz w:val="24"/>
-          <w:szCs w:val="24"/>
-          <w:rtl w:val="0"/>
-          <w:lang w:val="en-US"/>
-        </w:rPr>
-      </w:pPr>
-      <w:r>
-        <w:rPr>
-          <w:rFonts w:ascii="Arial" w:hAnsi="Arial"/>
-          <w:color w:val="000000"/>
-          <w:sz w:val="24"/>
-          <w:szCs w:val="24"/>
-          <w:u w:color="000000"/>
-          <w:rtl w:val="0"/>
-          <w:lang w:val="en-US"/>
-        </w:rPr>
-        <w:t>ASAP Manager: $asap_manager$</w:t>
+        <w:rPr>
+          <w:rFonts w:ascii="Arial" w:hAnsi="Arial"/>
+          <w:sz w:val="24"/>
+          <w:szCs w:val="24"/>
+        </w:rPr>
+      </w:pPr>
+      <w:r>
+        <w:rPr>
+          <w:rFonts w:ascii="Arial" w:hAnsi="Arial"/>
+          <w:sz w:val="24"/>
+          <w:szCs w:val="24"/>
+        </w:rPr>
+        <w:t>ASAP Manager: $</w:t>
+      </w:r>
+      <w:proofErr w:type="spellStart"/>
+      <w:r>
+        <w:rPr>
+          <w:rFonts w:ascii="Arial" w:hAnsi="Arial"/>
+          <w:sz w:val="24"/>
+          <w:szCs w:val="24"/>
+        </w:rPr>
+        <w:t>asap_manager</w:t>
+      </w:r>
+      <w:proofErr w:type="spellEnd"/>
+      <w:r>
+        <w:rPr>
+          <w:rFonts w:ascii="Arial" w:hAnsi="Arial"/>
+          <w:sz w:val="24"/>
+          <w:szCs w:val="24"/>
+        </w:rPr>
+        <w:t>$</w:t>
       </w:r>
     </w:p>
     <w:p>
       <w:pPr>
-        <w:pStyle w:val="Body A"/>
+        <w:pStyle w:val="BodyA"/>
         <w:numPr>
           <w:ilvl w:val="0"/>
           <w:numId w:val="6"/>
         </w:numPr>
-        <w:bidi w:val="0"/>
         <w:spacing w:before="100" w:after="100" w:line="240" w:lineRule="auto"/>
-        <w:ind w:right="0"/>
-        <w:jc w:val="left"/>
-        <w:rPr>
-          <w:rFonts w:ascii="Arial" w:hAnsi="Arial"/>
-          <w:sz w:val="24"/>
-          <w:szCs w:val="24"/>
-          <w:rtl w:val="0"/>
-          <w:lang w:val="en-US"/>
-        </w:rPr>
-      </w:pPr>
-      <w:r>
-        <w:rPr>
-          <w:rFonts w:ascii="Arial" w:hAnsi="Arial"/>
-          <w:b w:val="1"/>
-          <w:bCs w:val="1"/>
-          <w:color w:val="000000"/>
-          <w:sz w:val="24"/>
-          <w:szCs w:val="24"/>
-          <w:u w:color="000000"/>
-          <w:rtl w:val="0"/>
-          <w:lang w:val="en-US"/>
+        <w:rPr>
+          <w:rFonts w:ascii="Arial" w:hAnsi="Arial"/>
+          <w:sz w:val="24"/>
+          <w:szCs w:val="24"/>
+        </w:rPr>
+      </w:pPr>
+      <w:r>
+        <w:rPr>
+          <w:rFonts w:ascii="Arial" w:hAnsi="Arial"/>
+          <w:b/>
+          <w:bCs/>
+          <w:sz w:val="24"/>
+          <w:szCs w:val="24"/>
         </w:rPr>
         <w:t>Statistics</w:t>
       </w:r>
     </w:p>
     <w:p>
       <w:pPr>
-        <w:pStyle w:val="Body A"/>
+        <w:pStyle w:val="BodyA"/>
         <w:numPr>
           <w:ilvl w:val="1"/>
           <w:numId w:val="2"/>
         </w:numPr>
-        <w:bidi w:val="0"/>
         <w:spacing w:before="100" w:after="100" w:line="240" w:lineRule="auto"/>
-        <w:ind w:right="0"/>
-        <w:jc w:val="left"/>
-        <w:rPr>
-          <w:rFonts w:ascii="Arial" w:hAnsi="Arial"/>
-          <w:sz w:val="24"/>
-          <w:szCs w:val="24"/>
-          <w:rtl w:val="0"/>
-          <w:lang w:val="en-US"/>
-        </w:rPr>
-      </w:pPr>
-      <w:r>
-        <w:rPr>
-          <w:rFonts w:ascii="Arial" w:hAnsi="Arial"/>
-          <w:color w:val="000000"/>
-          <w:sz w:val="24"/>
-          <w:szCs w:val="24"/>
-          <w:u w:color="000000"/>
-          <w:rtl w:val="0"/>
-          <w:lang w:val="en-US"/>
-        </w:rPr>
-        <w:t>Number of ASAP reports submitted present quarter:</w:t>
-      </w:r>
-      <w:r>
-        <w:rPr>
-          <w:rFonts w:ascii="Arial" w:hAnsi="Arial" w:hint="default"/>
-          <w:color w:val="000000"/>
-          <w:sz w:val="24"/>
-          <w:szCs w:val="24"/>
-          <w:u w:color="000000"/>
-          <w:rtl w:val="0"/>
-          <w:lang w:val="en-US"/>
-        </w:rPr>
-        <w:t>  </w:t>
-      </w:r>
-      <w:r>
-        <w:rPr>
-          <w:rFonts w:ascii="Arial" w:hAnsi="Arial"/>
-          <w:color w:val="000000"/>
-          <w:sz w:val="24"/>
-          <w:szCs w:val="24"/>
-          <w:u w:color="000000"/>
-          <w:rtl w:val="0"/>
-          <w:lang w:val="en-US"/>
-        </w:rPr>
-        <w:t>$asap_submit$</w:t>
+        <w:rPr>
+          <w:rFonts w:ascii="Arial" w:hAnsi="Arial"/>
+          <w:sz w:val="24"/>
+          <w:szCs w:val="24"/>
+        </w:rPr>
+      </w:pPr>
+      <w:r>
+        <w:rPr>
+          <w:rFonts w:ascii="Arial" w:hAnsi="Arial"/>
+          <w:sz w:val="24"/>
+          <w:szCs w:val="24"/>
+        </w:rPr>
+        <w:t>Number of ASAP reports submitted present quarter:  $</w:t>
+      </w:r>
+      <w:proofErr w:type="spellStart"/>
+      <w:r>
+        <w:rPr>
+          <w:rFonts w:ascii="Arial" w:hAnsi="Arial"/>
+          <w:sz w:val="24"/>
+          <w:szCs w:val="24"/>
+        </w:rPr>
+        <w:t>asap_submit</w:t>
+      </w:r>
+      <w:proofErr w:type="spellEnd"/>
+      <w:r>
+        <w:rPr>
+          <w:rFonts w:ascii="Arial" w:hAnsi="Arial"/>
+          <w:sz w:val="24"/>
+          <w:szCs w:val="24"/>
+        </w:rPr>
+        <w:t>$</w:t>
       </w:r>
     </w:p>
     <w:p>
       <w:pPr>
-        <w:pStyle w:val="Body A"/>
+        <w:pStyle w:val="BodyA"/>
         <w:numPr>
           <w:ilvl w:val="1"/>
           <w:numId w:val="2"/>
         </w:numPr>
-        <w:bidi w:val="0"/>
         <w:spacing w:before="100" w:after="100" w:line="240" w:lineRule="auto"/>
-        <w:ind w:right="0"/>
-        <w:jc w:val="left"/>
-        <w:rPr>
-          <w:rFonts w:ascii="Arial" w:hAnsi="Arial"/>
-          <w:sz w:val="24"/>
-          <w:szCs w:val="24"/>
-          <w:rtl w:val="0"/>
-          <w:lang w:val="en-US"/>
-        </w:rPr>
-      </w:pPr>
-      <w:r>
-        <w:rPr>
-          <w:rFonts w:ascii="Arial" w:hAnsi="Arial"/>
-          <w:color w:val="000000"/>
-          <w:sz w:val="24"/>
-          <w:szCs w:val="24"/>
-          <w:u w:color="000000"/>
-          <w:rtl w:val="0"/>
-          <w:lang w:val="en-US"/>
-        </w:rPr>
-        <w:t>Number of ASAP reports accepted present quarter:</w:t>
-      </w:r>
-      <w:r>
-        <w:rPr>
-          <w:rFonts w:ascii="Arial" w:hAnsi="Arial" w:hint="default"/>
-          <w:color w:val="000000"/>
-          <w:sz w:val="24"/>
-          <w:szCs w:val="24"/>
-          <w:u w:color="000000"/>
-          <w:rtl w:val="0"/>
-          <w:lang w:val="en-US"/>
-        </w:rPr>
-        <w:t> </w:t>
-      </w:r>
-      <w:r>
-        <w:rPr>
-          <w:rFonts w:ascii="Arial" w:hAnsi="Arial"/>
-          <w:color w:val="000000"/>
-          <w:sz w:val="24"/>
-          <w:szCs w:val="24"/>
-          <w:u w:color="000000"/>
-          <w:rtl w:val="0"/>
-          <w:lang w:val="en-US"/>
-        </w:rPr>
-        <w:t>$asap_accept$</w:t>
+        <w:rPr>
+          <w:rFonts w:ascii="Arial" w:hAnsi="Arial"/>
+          <w:sz w:val="24"/>
+          <w:szCs w:val="24"/>
+        </w:rPr>
+      </w:pPr>
+      <w:r>
+        <w:rPr>
+          <w:rFonts w:ascii="Arial" w:hAnsi="Arial"/>
+          <w:sz w:val="24"/>
+          <w:szCs w:val="24"/>
+        </w:rPr>
+        <w:t>Number of ASAP reports accepted present quarter: $</w:t>
+      </w:r>
+      <w:proofErr w:type="spellStart"/>
+      <w:r>
+        <w:rPr>
+          <w:rFonts w:ascii="Arial" w:hAnsi="Arial"/>
+          <w:sz w:val="24"/>
+          <w:szCs w:val="24"/>
+        </w:rPr>
+        <w:t>asap_accept</w:t>
+      </w:r>
+      <w:proofErr w:type="spellEnd"/>
+      <w:r>
+        <w:rPr>
+          <w:rFonts w:ascii="Arial" w:hAnsi="Arial"/>
+          <w:sz w:val="24"/>
+          <w:szCs w:val="24"/>
+        </w:rPr>
+        <w:t>$</w:t>
       </w:r>
     </w:p>
     <w:p>
       <w:pPr>
-        <w:pStyle w:val="Body A"/>
+        <w:pStyle w:val="BodyA"/>
         <w:numPr>
           <w:ilvl w:val="1"/>
           <w:numId w:val="2"/>
         </w:numPr>
-        <w:bidi w:val="0"/>
         <w:spacing w:before="100" w:after="100" w:line="240" w:lineRule="auto"/>
-        <w:ind w:right="0"/>
-        <w:jc w:val="left"/>
-        <w:rPr>
-          <w:rFonts w:ascii="Arial" w:hAnsi="Arial"/>
-          <w:sz w:val="24"/>
-          <w:szCs w:val="24"/>
-          <w:rtl w:val="0"/>
-          <w:lang w:val="en-US"/>
-        </w:rPr>
-      </w:pPr>
-      <w:r>
-        <w:rPr>
-          <w:rFonts w:ascii="Arial" w:hAnsi="Arial"/>
-          <w:color w:val="000000"/>
-          <w:sz w:val="24"/>
-          <w:szCs w:val="24"/>
-          <w:u w:color="000000"/>
-          <w:rtl w:val="0"/>
-          <w:lang w:val="en-US"/>
-        </w:rPr>
-        <w:t>Number of accepted reports present quarter that were sole source to the FAA:</w:t>
-      </w:r>
-      <w:r>
-        <w:rPr>
-          <w:rFonts w:ascii="Arial" w:hAnsi="Arial" w:hint="default"/>
-          <w:color w:val="000000"/>
-          <w:sz w:val="24"/>
-          <w:szCs w:val="24"/>
-          <w:u w:color="000000"/>
-          <w:rtl w:val="0"/>
-          <w:lang w:val="en-US"/>
-        </w:rPr>
-        <w:t>  </w:t>
-      </w:r>
-      <w:r>
-        <w:rPr>
-          <w:rFonts w:ascii="Arial" w:hAnsi="Arial"/>
-          <w:color w:val="000000"/>
-          <w:sz w:val="24"/>
-          <w:szCs w:val="24"/>
-          <w:u w:color="000000"/>
-          <w:rtl w:val="0"/>
-          <w:lang w:val="en-US"/>
-        </w:rPr>
-        <w:t>$sole$</w:t>
+        <w:rPr>
+          <w:rFonts w:ascii="Arial" w:hAnsi="Arial"/>
+          <w:sz w:val="24"/>
+          <w:szCs w:val="24"/>
+        </w:rPr>
+      </w:pPr>
+      <w:r>
+        <w:rPr>
+          <w:rFonts w:ascii="Arial" w:hAnsi="Arial"/>
+          <w:sz w:val="24"/>
+          <w:szCs w:val="24"/>
+        </w:rPr>
+        <w:t>Number of accepted reports present quarter that were sole source to the FAA:  $sole$</w:t>
       </w:r>
     </w:p>
     <w:p>
       <w:pPr>
-        <w:pStyle w:val="Body A"/>
+        <w:pStyle w:val="BodyA"/>
         <w:numPr>
           <w:ilvl w:val="1"/>
           <w:numId w:val="2"/>
         </w:numPr>
-        <w:bidi w:val="0"/>
         <w:spacing w:before="100" w:after="100" w:line="240" w:lineRule="auto"/>
-        <w:ind w:right="0"/>
-        <w:jc w:val="left"/>
-        <w:rPr>
-          <w:rFonts w:ascii="Arial" w:hAnsi="Arial"/>
-          <w:sz w:val="24"/>
-          <w:szCs w:val="24"/>
-          <w:rtl w:val="0"/>
-          <w:lang w:val="en-US"/>
-        </w:rPr>
-      </w:pPr>
-      <w:r>
-        <w:rPr>
-          <w:rFonts w:ascii="Arial" w:hAnsi="Arial"/>
-          <w:color w:val="000000"/>
-          <w:sz w:val="24"/>
-          <w:szCs w:val="24"/>
-          <w:u w:color="000000"/>
-          <w:rtl w:val="0"/>
-          <w:lang w:val="en-US"/>
-        </w:rPr>
-        <w:t>Number of accepted reports present quarter (both sole source &amp; non-sole source) closed with corrective action under ASAP for the employee:</w:t>
-      </w:r>
-      <w:r>
-        <w:rPr>
-          <w:rFonts w:ascii="Arial" w:hAnsi="Arial" w:hint="default"/>
-          <w:color w:val="000000"/>
-          <w:sz w:val="24"/>
-          <w:szCs w:val="24"/>
-          <w:u w:color="000000"/>
-          <w:rtl w:val="0"/>
-          <w:lang w:val="en-US"/>
-        </w:rPr>
-        <w:t>  </w:t>
-      </w:r>
-      <w:r>
-        <w:rPr>
-          <w:rFonts w:ascii="Arial" w:hAnsi="Arial"/>
-          <w:color w:val="000000"/>
-          <w:sz w:val="24"/>
-          <w:szCs w:val="24"/>
-          <w:u w:color="000000"/>
-          <w:rtl w:val="0"/>
-          <w:lang w:val="en-US"/>
-        </w:rPr>
-        <w:t>$asap_emp$</w:t>
+        <w:rPr>
+          <w:rFonts w:ascii="Arial" w:hAnsi="Arial"/>
+          <w:sz w:val="24"/>
+          <w:szCs w:val="24"/>
+        </w:rPr>
+      </w:pPr>
+      <w:r>
+        <w:rPr>
+          <w:rFonts w:ascii="Arial" w:hAnsi="Arial"/>
+          <w:sz w:val="24"/>
+          <w:szCs w:val="24"/>
+        </w:rPr>
+        <w:t>Number of accepted reports present quarter closed under ASAP</w:t>
+      </w:r>
+      <w:r>
+        <w:rPr>
+          <w:rFonts w:ascii="Arial" w:hAnsi="Arial"/>
+          <w:sz w:val="24"/>
+          <w:szCs w:val="24"/>
+        </w:rPr>
+        <w:t>: $</w:t>
+      </w:r>
+      <w:proofErr w:type="spellStart"/>
+      <w:r>
+        <w:rPr>
+          <w:rFonts w:ascii="Arial" w:hAnsi="Arial"/>
+          <w:sz w:val="24"/>
+          <w:szCs w:val="24"/>
+        </w:rPr>
+        <w:t>asap_closed</w:t>
+      </w:r>
+      <w:proofErr w:type="spellEnd"/>
+      <w:r>
+        <w:rPr>
+          <w:rFonts w:ascii="Arial" w:hAnsi="Arial"/>
+          <w:sz w:val="24"/>
+          <w:szCs w:val="24"/>
+        </w:rPr>
+        <w:t>$</w:t>
       </w:r>
     </w:p>
     <w:p>
       <w:pPr>
-        <w:pStyle w:val="Body A"/>
+        <w:pStyle w:val="BodyA"/>
         <w:numPr>
           <w:ilvl w:val="1"/>
           <w:numId w:val="2"/>
         </w:numPr>
-        <w:bidi w:val="0"/>
         <w:spacing w:before="100" w:after="100" w:line="240" w:lineRule="auto"/>
-        <w:ind w:right="0"/>
-        <w:jc w:val="left"/>
-        <w:rPr>
-          <w:rFonts w:ascii="Arial" w:hAnsi="Arial"/>
-          <w:sz w:val="24"/>
-          <w:szCs w:val="24"/>
-          <w:rtl w:val="0"/>
-          <w:lang w:val="en-US"/>
-        </w:rPr>
-      </w:pPr>
-      <w:r>
-        <w:rPr>
-          <w:rFonts w:ascii="Arial" w:hAnsi="Arial"/>
-          <w:color w:val="000000"/>
-          <w:sz w:val="24"/>
-          <w:szCs w:val="24"/>
-          <w:u w:color="000000"/>
-          <w:rtl w:val="0"/>
-          <w:lang w:val="en-US"/>
-        </w:rPr>
-        <w:t>Number of accepted reports present quarter which resulted in recommendations to the company for corrective action:</w:t>
-      </w:r>
-      <w:r>
-        <w:rPr>
-          <w:rFonts w:ascii="Arial" w:hAnsi="Arial" w:hint="default"/>
-          <w:color w:val="000000"/>
-          <w:sz w:val="24"/>
-          <w:szCs w:val="24"/>
-          <w:u w:color="000000"/>
-          <w:rtl w:val="0"/>
-          <w:lang w:val="en-US"/>
-        </w:rPr>
-        <w:t>  </w:t>
-      </w:r>
-      <w:r>
-        <w:rPr>
-          <w:rFonts w:ascii="Arial" w:hAnsi="Arial"/>
-          <w:color w:val="000000"/>
-          <w:sz w:val="24"/>
-          <w:szCs w:val="24"/>
-          <w:u w:color="000000"/>
-          <w:rtl w:val="0"/>
-          <w:lang w:val="en-US"/>
-        </w:rPr>
-        <w:t>$asap_com$</w:t>
+        <w:rPr>
+          <w:rFonts w:ascii="Arial" w:hAnsi="Arial"/>
+          <w:sz w:val="24"/>
+          <w:szCs w:val="24"/>
+        </w:rPr>
+      </w:pPr>
+      <w:r>
+        <w:rPr>
+          <w:rFonts w:ascii="Arial" w:hAnsi="Arial"/>
+          <w:sz w:val="24"/>
+          <w:szCs w:val="24"/>
+        </w:rPr>
+        <w:t>Number of accepted reports present quarter (both sole source &amp; non-sole source) closed with corrective action under ASAP for the employee:  $</w:t>
+      </w:r>
+      <w:proofErr w:type="spellStart"/>
+      <w:r>
+        <w:rPr>
+          <w:rFonts w:ascii="Arial" w:hAnsi="Arial"/>
+          <w:sz w:val="24"/>
+          <w:szCs w:val="24"/>
+        </w:rPr>
+        <w:t>asap_emp</w:t>
+      </w:r>
+      <w:proofErr w:type="spellEnd"/>
+      <w:r>
+        <w:rPr>
+          <w:rFonts w:ascii="Arial" w:hAnsi="Arial"/>
+          <w:sz w:val="24"/>
+          <w:szCs w:val="24"/>
+        </w:rPr>
+        <w:t>$</w:t>
       </w:r>
     </w:p>
     <w:p>
       <w:pPr>
-        <w:pStyle w:val="Body A"/>
+        <w:pStyle w:val="BodyA"/>
+        <w:numPr>
+          <w:ilvl w:val="1"/>
+          <w:numId w:val="2"/>
+        </w:numPr>
+        <w:spacing w:before="100" w:after="100" w:line="240" w:lineRule="auto"/>
+        <w:rPr>
+          <w:rFonts w:ascii="Arial" w:hAnsi="Arial"/>
+          <w:sz w:val="24"/>
+          <w:szCs w:val="24"/>
+        </w:rPr>
+      </w:pPr>
+      <w:r>
+        <w:rPr>
+          <w:rFonts w:ascii="Arial" w:hAnsi="Arial"/>
+          <w:sz w:val="24"/>
+          <w:szCs w:val="24"/>
+        </w:rPr>
+        <w:t>Number of accepted reports present quarter which resulted in recommendations to the company for corrective action:  $</w:t>
+      </w:r>
+      <w:proofErr w:type="spellStart"/>
+      <w:r>
+        <w:rPr>
+          <w:rFonts w:ascii="Arial" w:hAnsi="Arial"/>
+          <w:sz w:val="24"/>
+          <w:szCs w:val="24"/>
+        </w:rPr>
+        <w:t>asap_com</w:t>
+      </w:r>
+      <w:proofErr w:type="spellEnd"/>
+      <w:r>
+        <w:rPr>
+          <w:rFonts w:ascii="Arial" w:hAnsi="Arial"/>
+          <w:sz w:val="24"/>
+          <w:szCs w:val="24"/>
+        </w:rPr>
+        <w:t>$</w:t>
+      </w:r>
+    </w:p>
+    <w:p>
+      <w:pPr>
+        <w:pStyle w:val="BodyA"/>
+        <w:numPr>
+          <w:ilvl w:val="1"/>
+          <w:numId w:val="2"/>
+        </w:numPr>
+        <w:spacing w:before="100" w:after="100" w:line="240" w:lineRule="auto"/>
+        <w:rPr>
+          <w:rFonts w:ascii="Arial" w:hAnsi="Arial"/>
+          <w:sz w:val="24"/>
+          <w:szCs w:val="24"/>
+        </w:rPr>
+      </w:pPr>
+      <w:r>
+        <w:rPr>
+          <w:rFonts w:ascii="Arial" w:hAnsi="Arial"/>
+          <w:sz w:val="24"/>
+          <w:szCs w:val="24"/>
+        </w:rPr>
+        <w:t>Number of ASAP reports that are actual regulatory violations present quarter</w:t>
+      </w:r>
+      <w:r>
+        <w:rPr>
+          <w:rFonts w:ascii="Arial" w:hAnsi="Arial"/>
+          <w:sz w:val="24"/>
+          <w:szCs w:val="24"/>
+        </w:rPr>
+        <w:t>: $</w:t>
+      </w:r>
+      <w:proofErr w:type="spellStart"/>
+      <w:r>
+        <w:rPr>
+          <w:rFonts w:ascii="Arial" w:hAnsi="Arial"/>
+          <w:sz w:val="24"/>
+          <w:szCs w:val="24"/>
+        </w:rPr>
+        <w:t>asap_reg</w:t>
+      </w:r>
+      <w:proofErr w:type="spellEnd"/>
+      <w:r>
+        <w:rPr>
+          <w:rFonts w:ascii="Arial" w:hAnsi="Arial"/>
+          <w:sz w:val="24"/>
+          <w:szCs w:val="24"/>
+        </w:rPr>
+        <w:t>$</w:t>
+      </w:r>
+    </w:p>
+    <w:p>
+      <w:pPr>
+        <w:pStyle w:val="BodyA"/>
         <w:numPr>
           <w:ilvl w:val="0"/>
           <w:numId w:val="7"/>
         </w:numPr>
-        <w:bidi w:val="0"/>
         <w:spacing w:before="100" w:after="100" w:line="240" w:lineRule="auto"/>
-        <w:ind w:right="0"/>
-        <w:jc w:val="left"/>
-        <w:rPr>
-          <w:rFonts w:ascii="Arial" w:hAnsi="Arial"/>
-          <w:sz w:val="24"/>
-          <w:szCs w:val="24"/>
-          <w:rtl w:val="0"/>
-          <w:lang w:val="en-US"/>
-        </w:rPr>
-      </w:pPr>
-      <w:r>
-        <w:rPr>
-          <w:rFonts w:ascii="Arial" w:hAnsi="Arial"/>
-          <w:b w:val="1"/>
-          <w:bCs w:val="1"/>
-          <w:color w:val="000000"/>
-          <w:sz w:val="24"/>
-          <w:szCs w:val="24"/>
-          <w:u w:color="000000"/>
-          <w:rtl w:val="0"/>
-          <w:lang w:val="en-US"/>
+        <w:rPr>
+          <w:rFonts w:ascii="Arial" w:hAnsi="Arial"/>
+          <w:sz w:val="24"/>
+          <w:szCs w:val="24"/>
+        </w:rPr>
+      </w:pPr>
+      <w:r>
+        <w:rPr>
+          <w:rFonts w:ascii="Arial" w:hAnsi="Arial"/>
+          <w:b/>
+          <w:bCs/>
+          <w:sz w:val="24"/>
+          <w:szCs w:val="24"/>
         </w:rPr>
         <w:t>Description of Safety Enhancements</w:t>
       </w:r>
     </w:p>
     <w:p>
       <w:pPr>
-        <w:pStyle w:val="Body A"/>
+        <w:pStyle w:val="BodyA"/>
         <w:spacing w:before="100" w:after="100" w:line="240" w:lineRule="auto"/>
       </w:pPr>
       <w:r>
@@ -978,23 +898,38 @@
           <w:rFonts w:ascii="Arial" w:hAnsi="Arial"/>
           <w:sz w:val="20"/>
           <w:szCs w:val="20"/>
-          <w:rtl w:val="0"/>
-          <w:lang w:val="en-US"/>
-        </w:rPr>
-        <w:t>$safety_enhancements$</w:t>
-      </w:r>
-      <w:r>
-        <w:rPr>
-          <w:rFonts w:ascii="Arial" w:cs="Arial" w:hAnsi="Arial" w:eastAsia="Arial"/>
-          <w:color w:val="000000"/>
+        </w:rPr>
+        <w:t>$</w:t>
+      </w:r>
+      <w:proofErr w:type="spellStart"/>
+      <w:r>
+        <w:rPr>
+          <w:rFonts w:ascii="Arial" w:hAnsi="Arial"/>
           <w:sz w:val="20"/>
           <w:szCs w:val="20"/>
-          <w:u w:color="000000"/>
+        </w:rPr>
+        <w:t>safety_enhancements</w:t>
+      </w:r>
+      <w:proofErr w:type="spellEnd"/>
+      <w:r>
+        <w:rPr>
+          <w:rFonts w:ascii="Arial" w:hAnsi="Arial"/>
+          <w:sz w:val="20"/>
+          <w:szCs w:val="20"/>
+        </w:rPr>
+        <w:t>$</w:t>
+      </w:r>
+      <w:r>
+        <w:rPr>
+          <w:rFonts w:ascii="Arial" w:eastAsia="Arial" w:hAnsi="Arial" w:cs="Arial"/>
+          <w:noProof/>
+          <w:sz w:val="20"/>
+          <w:szCs w:val="20"/>
         </w:rPr>
         <mc:AlternateContent>
           <mc:Choice Requires="wps">
             <w:drawing>
-              <wp:anchor distT="0" distB="0" distL="0" distR="0" simplePos="0" relativeHeight="251659264" behindDoc="0" locked="0" layoutInCell="1" allowOverlap="1">
+              <wp:anchor distT="0" distB="0" distL="0" distR="0" simplePos="0" relativeHeight="251659264" behindDoc="0" locked="0" layoutInCell="1" allowOverlap="1" wp14:anchorId="4695B07A" wp14:editId="77A00E69">
                 <wp:simplePos x="0" y="0"/>
                 <wp:positionH relativeFrom="column">
                   <wp:posOffset>-99057</wp:posOffset>
@@ -1010,7 +945,7 @@
                 <a:graphic xmlns:a="http://schemas.openxmlformats.org/drawingml/2006/main">
                   <a:graphicData uri="http://schemas.microsoft.com/office/word/2010/wordprocessingShape">
                     <wps:wsp>
-                      <wps:cNvSpPr/>
+                      <wps:cNvCnPr/>
                       <wps:spPr>
                         <a:xfrm flipH="1">
                           <a:off x="0" y="0"/>
@@ -1049,302 +984,97 @@
       </w:r>
     </w:p>
     <w:sectPr>
-      <w:headerReference w:type="default" r:id="rId4"/>
-      <w:footerReference w:type="default" r:id="rId5"/>
-      <w:pgSz w:w="12240" w:h="15840" w:orient="portrait"/>
-      <w:pgMar w:top="720" w:right="720" w:bottom="720" w:left="720" w:header="720" w:footer="720"/>
-      <w:bidi w:val="0"/>
+      <w:headerReference w:type="default" r:id="rId7"/>
+      <w:footerReference w:type="default" r:id="rId8"/>
+      <w:pgSz w:w="12240" w:h="15840"/>
+      <w:pgMar w:top="720" w:right="720" w:bottom="720" w:left="720" w:header="720" w:footer="720" w:gutter="0"/>
+      <w:cols w:space="720"/>
     </w:sectPr>
   </w:body>
 </w:document>
 </file>
 
+<file path=word/endnotes.xml><?xml version="1.0" encoding="utf-8"?>
+<w:endnotes xmlns:wpc="http://schemas.microsoft.com/office/word/2010/wordprocessingCanvas" xmlns:cx="http://schemas.microsoft.com/office/drawing/2014/chartex" xmlns:cx1="http://schemas.microsoft.com/office/drawing/2015/9/8/chartex" xmlns:cx2="http://schemas.microsoft.com/office/drawing/2015/10/21/chartex" xmlns:cx3="http://schemas.microsoft.com/office/drawing/2016/5/9/chartex" xmlns:cx4="http://schemas.microsoft.com/office/drawing/2016/5/10/chartex" xmlns:cx5="http://schemas.microsoft.com/office/drawing/2016/5/11/chartex" xmlns:cx6="http://schemas.microsoft.com/office/drawing/2016/5/12/chartex" xmlns:cx7="http://schemas.microsoft.com/office/drawing/2016/5/13/chartex" xmlns:cx8="http://schemas.microsoft.com/office/drawing/2016/5/14/chartex" xmlns:mc="http://schemas.openxmlformats.org/markup-compatibility/2006" xmlns:aink="http://schemas.microsoft.com/office/drawing/2016/ink" xmlns:am3d="http://schemas.microsoft.com/office/drawing/2017/model3d" xmlns:o="urn:schemas-microsoft-com:office:office" xmlns:oel="http://schemas.microsoft.com/office/2019/extlst" xmlns:r="http://schemas.openxmlformats.org/officeDocument/2006/relationships" xmlns:m="http://schemas.openxmlformats.org/officeDocument/2006/math" xmlns:v="urn:schemas-microsoft-com:vml" xmlns:wp14="http://schemas.microsoft.com/office/word/2010/wordprocessingDrawing" xmlns:wp="http://schemas.openxmlformats.org/drawingml/2006/wordprocessingDrawing" xmlns:w10="urn:schemas-microsoft-com:office:word" xmlns:w="http://schemas.openxmlformats.org/wordprocessingml/2006/main" xmlns:w14="http://schemas.microsoft.com/office/word/2010/wordml" xmlns:w15="http://schemas.microsoft.com/office/word/2012/wordml" xmlns:w16cex="http://schemas.microsoft.com/office/word/2018/wordml/cex" xmlns:w16cid="http://schemas.microsoft.com/office/word/2016/wordml/cid" xmlns:w16="http://schemas.microsoft.com/office/word/2018/wordml" xmlns:w16sdtdh="http://schemas.microsoft.com/office/word/2020/wordml/sdtdatahash" xmlns:w16se="http://schemas.microsoft.com/office/word/2015/wordml/symex" xmlns:wpg="http://schemas.microsoft.com/office/word/2010/wordprocessingGroup" xmlns:wpi="http://schemas.microsoft.com/office/word/2010/wordprocessingInk" xmlns:wne="http://schemas.microsoft.com/office/word/2006/wordml" xmlns:wps="http://schemas.microsoft.com/office/word/2010/wordprocessingShape" mc:Ignorable="w14 w15 w16se w16cid w16 w16cex w16sdtdh wp14">
+  <w:endnote w:type="separator" w:id="-1">
+    <w:p>
+      <w:r>
+        <w:separator/>
+      </w:r>
+    </w:p>
+  </w:endnote>
+  <w:endnote w:type="continuationSeparator" w:id="0">
+    <w:p>
+      <w:r>
+        <w:continuationSeparator/>
+      </w:r>
+    </w:p>
+  </w:endnote>
+</w:endnotes>
+</file>
+
 <file path=word/footer1.xml><?xml version="1.0" encoding="utf-8"?>
-<w:ftr xmlns:r="http://schemas.openxmlformats.org/officeDocument/2006/relationships" xmlns:wp="http://schemas.openxmlformats.org/drawingml/2006/wordprocessingDrawing" xmlns:w="http://schemas.openxmlformats.org/wordprocessingml/2006/main" xmlns:w10="urn:schemas-microsoft-com:office:word" xmlns:w14="http://schemas.microsoft.com/office/word/2010/wordml" xmlns:wps="http://schemas.microsoft.com/office/word/2010/wordprocessingShape" xmlns:wpg="http://schemas.microsoft.com/office/word/2010/wordprocessingGroup" xmlns:mc="http://schemas.openxmlformats.org/markup-compatibility/2006" xmlns:v="urn:schemas-microsoft-com:vml" xmlns:o="urn:schemas-microsoft-com:office:office" xmlns:m="http://schemas.openxmlformats.org/officeDocument/2006/math" mc:Ignorable="w14">
+<w:ftr xmlns:wpc="http://schemas.microsoft.com/office/word/2010/wordprocessingCanvas" xmlns:cx="http://schemas.microsoft.com/office/drawing/2014/chartex" xmlns:cx1="http://schemas.microsoft.com/office/drawing/2015/9/8/chartex" xmlns:cx2="http://schemas.microsoft.com/office/drawing/2015/10/21/chartex" xmlns:cx3="http://schemas.microsoft.com/office/drawing/2016/5/9/chartex" xmlns:cx4="http://schemas.microsoft.com/office/drawing/2016/5/10/chartex" xmlns:cx5="http://schemas.microsoft.com/office/drawing/2016/5/11/chartex" xmlns:cx6="http://schemas.microsoft.com/office/drawing/2016/5/12/chartex" xmlns:cx7="http://schemas.microsoft.com/office/drawing/2016/5/13/chartex" xmlns:cx8="http://schemas.microsoft.com/office/drawing/2016/5/14/chartex" xmlns:mc="http://schemas.openxmlformats.org/markup-compatibility/2006" xmlns:aink="http://schemas.microsoft.com/office/drawing/2016/ink" xmlns:am3d="http://schemas.microsoft.com/office/drawing/2017/model3d" xmlns:o="urn:schemas-microsoft-com:office:office" xmlns:oel="http://schemas.microsoft.com/office/2019/extlst" xmlns:r="http://schemas.openxmlformats.org/officeDocument/2006/relationships" xmlns:m="http://schemas.openxmlformats.org/officeDocument/2006/math" xmlns:v="urn:schemas-microsoft-com:vml" xmlns:wp14="http://schemas.microsoft.com/office/word/2010/wordprocessingDrawing" xmlns:wp="http://schemas.openxmlformats.org/drawingml/2006/wordprocessingDrawing" xmlns:w10="urn:schemas-microsoft-com:office:word" xmlns:w="http://schemas.openxmlformats.org/wordprocessingml/2006/main" xmlns:w14="http://schemas.microsoft.com/office/word/2010/wordml" xmlns:w15="http://schemas.microsoft.com/office/word/2012/wordml" xmlns:w16cex="http://schemas.microsoft.com/office/word/2018/wordml/cex" xmlns:w16cid="http://schemas.microsoft.com/office/word/2016/wordml/cid" xmlns:w16="http://schemas.microsoft.com/office/word/2018/wordml" xmlns:w16sdtdh="http://schemas.microsoft.com/office/word/2020/wordml/sdtdatahash" xmlns:w16se="http://schemas.microsoft.com/office/word/2015/wordml/symex" xmlns:wpg="http://schemas.microsoft.com/office/word/2010/wordprocessingGroup" xmlns:wpi="http://schemas.microsoft.com/office/word/2010/wordprocessingInk" xmlns:wne="http://schemas.microsoft.com/office/word/2006/wordml" xmlns:wps="http://schemas.microsoft.com/office/word/2010/wordprocessingShape" mc:Ignorable="w14 w15 w16se w16cid w16 w16cex w16sdtdh wp14">
   <w:p>
     <w:pPr>
-      <w:pStyle w:val="Header &amp; Footer"/>
-      <w:bidi w:val="0"/>
+      <w:pStyle w:val="HeaderFooter"/>
     </w:pPr>
-    <w:r/>
   </w:p>
 </w:ftr>
 </file>
 
+<file path=word/footnotes.xml><?xml version="1.0" encoding="utf-8"?>
+<w:footnotes xmlns:wpc="http://schemas.microsoft.com/office/word/2010/wordprocessingCanvas" xmlns:cx="http://schemas.microsoft.com/office/drawing/2014/chartex" xmlns:cx1="http://schemas.microsoft.com/office/drawing/2015/9/8/chartex" xmlns:cx2="http://schemas.microsoft.com/office/drawing/2015/10/21/chartex" xmlns:cx3="http://schemas.microsoft.com/office/drawing/2016/5/9/chartex" xmlns:cx4="http://schemas.microsoft.com/office/drawing/2016/5/10/chartex" xmlns:cx5="http://schemas.microsoft.com/office/drawing/2016/5/11/chartex" xmlns:cx6="http://schemas.microsoft.com/office/drawing/2016/5/12/chartex" xmlns:cx7="http://schemas.microsoft.com/office/drawing/2016/5/13/chartex" xmlns:cx8="http://schemas.microsoft.com/office/drawing/2016/5/14/chartex" xmlns:mc="http://schemas.openxmlformats.org/markup-compatibility/2006" xmlns:aink="http://schemas.microsoft.com/office/drawing/2016/ink" xmlns:am3d="http://schemas.microsoft.com/office/drawing/2017/model3d" xmlns:o="urn:schemas-microsoft-com:office:office" xmlns:oel="http://schemas.microsoft.com/office/2019/extlst" xmlns:r="http://schemas.openxmlformats.org/officeDocument/2006/relationships" xmlns:m="http://schemas.openxmlformats.org/officeDocument/2006/math" xmlns:v="urn:schemas-microsoft-com:vml" xmlns:wp14="http://schemas.microsoft.com/office/word/2010/wordprocessingDrawing" xmlns:wp="http://schemas.openxmlformats.org/drawingml/2006/wordprocessingDrawing" xmlns:w10="urn:schemas-microsoft-com:office:word" xmlns:w="http://schemas.openxmlformats.org/wordprocessingml/2006/main" xmlns:w14="http://schemas.microsoft.com/office/word/2010/wordml" xmlns:w15="http://schemas.microsoft.com/office/word/2012/wordml" xmlns:w16cex="http://schemas.microsoft.com/office/word/2018/wordml/cex" xmlns:w16cid="http://schemas.microsoft.com/office/word/2016/wordml/cid" xmlns:w16="http://schemas.microsoft.com/office/word/2018/wordml" xmlns:w16sdtdh="http://schemas.microsoft.com/office/word/2020/wordml/sdtdatahash" xmlns:w16se="http://schemas.microsoft.com/office/word/2015/wordml/symex" xmlns:wpg="http://schemas.microsoft.com/office/word/2010/wordprocessingGroup" xmlns:wpi="http://schemas.microsoft.com/office/word/2010/wordprocessingInk" xmlns:wne="http://schemas.microsoft.com/office/word/2006/wordml" xmlns:wps="http://schemas.microsoft.com/office/word/2010/wordprocessingShape" mc:Ignorable="w14 w15 w16se w16cid w16 w16cex w16sdtdh wp14">
+  <w:footnote w:type="separator" w:id="-1">
+    <w:p>
+      <w:r>
+        <w:separator/>
+      </w:r>
+    </w:p>
+  </w:footnote>
+  <w:footnote w:type="continuationSeparator" w:id="0">
+    <w:p>
+      <w:r>
+        <w:continuationSeparator/>
+      </w:r>
+    </w:p>
+  </w:footnote>
+</w:footnotes>
+</file>
+
 <file path=word/header1.xml><?xml version="1.0" encoding="utf-8"?>
-<w:hdr xmlns:r="http://schemas.openxmlformats.org/officeDocument/2006/relationships" xmlns:wp="http://schemas.openxmlformats.org/drawingml/2006/wordprocessingDrawing" xmlns:w="http://schemas.openxmlformats.org/wordprocessingml/2006/main" xmlns:w10="urn:schemas-microsoft-com:office:word" xmlns:w14="http://schemas.microsoft.com/office/word/2010/wordml" xmlns:wps="http://schemas.microsoft.com/office/word/2010/wordprocessingShape" xmlns:wpg="http://schemas.microsoft.com/office/word/2010/wordprocessingGroup" xmlns:mc="http://schemas.openxmlformats.org/markup-compatibility/2006" xmlns:v="urn:schemas-microsoft-com:vml" xmlns:o="urn:schemas-microsoft-com:office:office" xmlns:m="http://schemas.openxmlformats.org/officeDocument/2006/math" mc:Ignorable="w14">
+<w:hdr xmlns:wpc="http://schemas.microsoft.com/office/word/2010/wordprocessingCanvas" xmlns:cx="http://schemas.microsoft.com/office/drawing/2014/chartex" xmlns:cx1="http://schemas.microsoft.com/office/drawing/2015/9/8/chartex" xmlns:cx2="http://schemas.microsoft.com/office/drawing/2015/10/21/chartex" xmlns:cx3="http://schemas.microsoft.com/office/drawing/2016/5/9/chartex" xmlns:cx4="http://schemas.microsoft.com/office/drawing/2016/5/10/chartex" xmlns:cx5="http://schemas.microsoft.com/office/drawing/2016/5/11/chartex" xmlns:cx6="http://schemas.microsoft.com/office/drawing/2016/5/12/chartex" xmlns:cx7="http://schemas.microsoft.com/office/drawing/2016/5/13/chartex" xmlns:cx8="http://schemas.microsoft.com/office/drawing/2016/5/14/chartex" xmlns:mc="http://schemas.openxmlformats.org/markup-compatibility/2006" xmlns:aink="http://schemas.microsoft.com/office/drawing/2016/ink" xmlns:am3d="http://schemas.microsoft.com/office/drawing/2017/model3d" xmlns:o="urn:schemas-microsoft-com:office:office" xmlns:oel="http://schemas.microsoft.com/office/2019/extlst" xmlns:r="http://schemas.openxmlformats.org/officeDocument/2006/relationships" xmlns:m="http://schemas.openxmlformats.org/officeDocument/2006/math" xmlns:v="urn:schemas-microsoft-com:vml" xmlns:wp14="http://schemas.microsoft.com/office/word/2010/wordprocessingDrawing" xmlns:wp="http://schemas.openxmlformats.org/drawingml/2006/wordprocessingDrawing" xmlns:w10="urn:schemas-microsoft-com:office:word" xmlns:w="http://schemas.openxmlformats.org/wordprocessingml/2006/main" xmlns:w14="http://schemas.microsoft.com/office/word/2010/wordml" xmlns:w15="http://schemas.microsoft.com/office/word/2012/wordml" xmlns:w16cex="http://schemas.microsoft.com/office/word/2018/wordml/cex" xmlns:w16cid="http://schemas.microsoft.com/office/word/2016/wordml/cid" xmlns:w16="http://schemas.microsoft.com/office/word/2018/wordml" xmlns:w16sdtdh="http://schemas.microsoft.com/office/word/2020/wordml/sdtdatahash" xmlns:w16se="http://schemas.microsoft.com/office/word/2015/wordml/symex" xmlns:wpg="http://schemas.microsoft.com/office/word/2010/wordprocessingGroup" xmlns:wpi="http://schemas.microsoft.com/office/word/2010/wordprocessingInk" xmlns:wne="http://schemas.microsoft.com/office/word/2006/wordml" xmlns:wps="http://schemas.microsoft.com/office/word/2010/wordprocessingShape" mc:Ignorable="w14 w15 w16se w16cid w16 w16cex w16sdtdh wp14">
   <w:p>
     <w:pPr>
-      <w:pStyle w:val="Header &amp; Footer"/>
-      <w:bidi w:val="0"/>
+      <w:pStyle w:val="HeaderFooter"/>
     </w:pPr>
-    <w:r/>
   </w:p>
 </w:hdr>
 </file>
 
 <file path=word/numbering.xml><?xml version="1.0" encoding="utf-8"?>
-<w:numbering xmlns:w="http://schemas.openxmlformats.org/wordprocessingml/2006/main" xmlns:wp="http://schemas.openxmlformats.org/drawingml/2006/wordprocessingDrawing" xmlns:w14="http://schemas.microsoft.com/office/word/2010/wordml" xmlns:r="http://schemas.openxmlformats.org/officeDocument/2006/relationships" xmlns:v="urn:schemas-microsoft-com:vml" xmlns:o="urn:schemas-microsoft-com:office:office">
-  <w:abstractNum w:abstractNumId="0">
+<w:numbering xmlns:wpc="http://schemas.microsoft.com/office/word/2010/wordprocessingCanvas" xmlns:cx="http://schemas.microsoft.com/office/drawing/2014/chartex" xmlns:cx1="http://schemas.microsoft.com/office/drawing/2015/9/8/chartex" xmlns:cx2="http://schemas.microsoft.com/office/drawing/2015/10/21/chartex" xmlns:cx3="http://schemas.microsoft.com/office/drawing/2016/5/9/chartex" xmlns:cx4="http://schemas.microsoft.com/office/drawing/2016/5/10/chartex" xmlns:cx5="http://schemas.microsoft.com/office/drawing/2016/5/11/chartex" xmlns:cx6="http://schemas.microsoft.com/office/drawing/2016/5/12/chartex" xmlns:cx7="http://schemas.microsoft.com/office/drawing/2016/5/13/chartex" xmlns:cx8="http://schemas.microsoft.com/office/drawing/2016/5/14/chartex" xmlns:mc="http://schemas.openxmlformats.org/markup-compatibility/2006" xmlns:aink="http://schemas.microsoft.com/office/drawing/2016/ink" xmlns:am3d="http://schemas.microsoft.com/office/drawing/2017/model3d" xmlns:o="urn:schemas-microsoft-com:office:office" xmlns:oel="http://schemas.microsoft.com/office/2019/extlst" xmlns:r="http://schemas.openxmlformats.org/officeDocument/2006/relationships" xmlns:m="http://schemas.openxmlformats.org/officeDocument/2006/math" xmlns:v="urn:schemas-microsoft-com:vml" xmlns:wp14="http://schemas.microsoft.com/office/word/2010/wordprocessingDrawing" xmlns:wp="http://schemas.openxmlformats.org/drawingml/2006/wordprocessingDrawing" xmlns:w10="urn:schemas-microsoft-com:office:word" xmlns:w="http://schemas.openxmlformats.org/wordprocessingml/2006/main" xmlns:w14="http://schemas.microsoft.com/office/word/2010/wordml" xmlns:w15="http://schemas.microsoft.com/office/word/2012/wordml" xmlns:w16cex="http://schemas.microsoft.com/office/word/2018/wordml/cex" xmlns:w16cid="http://schemas.microsoft.com/office/word/2016/wordml/cid" xmlns:w16="http://schemas.microsoft.com/office/word/2018/wordml" xmlns:w16sdtdh="http://schemas.microsoft.com/office/word/2020/wordml/sdtdatahash" xmlns:w16se="http://schemas.microsoft.com/office/word/2015/wordml/symex" xmlns:wpg="http://schemas.microsoft.com/office/word/2010/wordprocessingGroup" xmlns:wpi="http://schemas.microsoft.com/office/word/2010/wordprocessingInk" xmlns:wne="http://schemas.microsoft.com/office/word/2006/wordml" xmlns:wps="http://schemas.microsoft.com/office/word/2010/wordprocessingShape" mc:Ignorable="w14 w15 w16se w16cid w16 w16cex w16sdtdh wp14">
+  <w:abstractNum w:abstractNumId="0" w15:restartNumberingAfterBreak="0">
+    <w:nsid w:val="25074354"/>
     <w:multiLevelType w:val="hybridMultilevel"/>
-    <w:numStyleLink w:val="Imported Style 1"/>
+    <w:tmpl w:val="CB4A914A"/>
+    <w:numStyleLink w:val="ImportedStyle1"/>
   </w:abstractNum>
-  <w:abstractNum w:abstractNumId="1">
+  <w:abstractNum w:abstractNumId="1" w15:restartNumberingAfterBreak="0">
+    <w:nsid w:val="5C8519D8"/>
     <w:multiLevelType w:val="hybridMultilevel"/>
-    <w:styleLink w:val="Imported Style 1"/>
-    <w:lvl w:ilvl="0">
-      <w:start w:val="1"/>
-      <w:numFmt w:val="upperLetter"/>
-      <w:suff w:val="tab"/>
-      <w:lvlText w:val="%1."/>
-      <w:lvlJc w:val="left"/>
-      <w:pPr>
-        <w:ind w:left="720" w:hanging="360"/>
-      </w:pPr>
-      <w:rPr>
-        <w:rFonts w:hAnsi="Arial Unicode MS"/>
-        <w:caps w:val="0"/>
-        <w:smallCaps w:val="0"/>
-        <w:strike w:val="0"/>
-        <w:dstrike w:val="0"/>
-        <w:outline w:val="0"/>
-        <w:emboss w:val="0"/>
-        <w:imprint w:val="0"/>
-        <w:spacing w:val="0"/>
-        <w:w w:val="100"/>
-        <w:kern w:val="0"/>
-        <w:position w:val="0"/>
-        <w:highlight w:val="none"/>
-        <w:vertAlign w:val="baseline"/>
-      </w:rPr>
-    </w:lvl>
-    <w:lvl w:ilvl="1">
-      <w:start w:val="1"/>
-      <w:numFmt w:val="decimal"/>
-      <w:suff w:val="tab"/>
-      <w:lvlText w:val="%2."/>
-      <w:lvlJc w:val="left"/>
-      <w:pPr>
-        <w:ind w:left="1440" w:hanging="360"/>
-      </w:pPr>
-      <w:rPr>
-        <w:rFonts w:hAnsi="Arial Unicode MS"/>
-        <w:caps w:val="0"/>
-        <w:smallCaps w:val="0"/>
-        <w:strike w:val="0"/>
-        <w:dstrike w:val="0"/>
-        <w:outline w:val="0"/>
-        <w:emboss w:val="0"/>
-        <w:imprint w:val="0"/>
-        <w:spacing w:val="0"/>
-        <w:w w:val="100"/>
-        <w:kern w:val="0"/>
-        <w:position w:val="0"/>
-        <w:highlight w:val="none"/>
-        <w:vertAlign w:val="baseline"/>
-      </w:rPr>
-    </w:lvl>
-    <w:lvl w:ilvl="2">
-      <w:start w:val="1"/>
-      <w:numFmt w:val="upperLetter"/>
-      <w:suff w:val="tab"/>
-      <w:lvlText w:val="%3."/>
-      <w:lvlJc w:val="left"/>
-      <w:pPr>
-        <w:ind w:left="3600" w:hanging="720"/>
-      </w:pPr>
-      <w:rPr>
-        <w:rFonts w:hAnsi="Arial Unicode MS"/>
-        <w:caps w:val="0"/>
-        <w:smallCaps w:val="0"/>
-        <w:strike w:val="0"/>
-        <w:dstrike w:val="0"/>
-        <w:outline w:val="0"/>
-        <w:emboss w:val="0"/>
-        <w:imprint w:val="0"/>
-        <w:spacing w:val="0"/>
-        <w:w w:val="100"/>
-        <w:kern w:val="0"/>
-        <w:position w:val="0"/>
-        <w:highlight w:val="none"/>
-        <w:vertAlign w:val="baseline"/>
-      </w:rPr>
-    </w:lvl>
-    <w:lvl w:ilvl="3">
-      <w:start w:val="1"/>
-      <w:numFmt w:val="upperLetter"/>
-      <w:suff w:val="tab"/>
-      <w:lvlText w:val="%4."/>
-      <w:lvlJc w:val="left"/>
-      <w:pPr>
-        <w:ind w:left="4320" w:hanging="720"/>
-      </w:pPr>
-      <w:rPr>
-        <w:rFonts w:hAnsi="Arial Unicode MS"/>
-        <w:caps w:val="0"/>
-        <w:smallCaps w:val="0"/>
-        <w:strike w:val="0"/>
-        <w:dstrike w:val="0"/>
-        <w:outline w:val="0"/>
-        <w:emboss w:val="0"/>
-        <w:imprint w:val="0"/>
-        <w:spacing w:val="0"/>
-        <w:w w:val="100"/>
-        <w:kern w:val="0"/>
-        <w:position w:val="0"/>
-        <w:highlight w:val="none"/>
-        <w:vertAlign w:val="baseline"/>
-      </w:rPr>
-    </w:lvl>
-    <w:lvl w:ilvl="4">
-      <w:start w:val="1"/>
-      <w:numFmt w:val="upperLetter"/>
-      <w:suff w:val="tab"/>
-      <w:lvlText w:val="%5."/>
-      <w:lvlJc w:val="left"/>
-      <w:pPr>
-        <w:ind w:left="5040" w:hanging="720"/>
-      </w:pPr>
-      <w:rPr>
-        <w:rFonts w:hAnsi="Arial Unicode MS"/>
-        <w:caps w:val="0"/>
-        <w:smallCaps w:val="0"/>
-        <w:strike w:val="0"/>
-        <w:dstrike w:val="0"/>
-        <w:outline w:val="0"/>
-        <w:emboss w:val="0"/>
-        <w:imprint w:val="0"/>
-        <w:spacing w:val="0"/>
-        <w:w w:val="100"/>
-        <w:kern w:val="0"/>
-        <w:position w:val="0"/>
-        <w:highlight w:val="none"/>
-        <w:vertAlign w:val="baseline"/>
-      </w:rPr>
-    </w:lvl>
-    <w:lvl w:ilvl="5">
-      <w:start w:val="1"/>
-      <w:numFmt w:val="upperLetter"/>
-      <w:suff w:val="tab"/>
-      <w:lvlText w:val="%6."/>
-      <w:lvlJc w:val="left"/>
-      <w:pPr>
-        <w:ind w:left="5760" w:hanging="720"/>
-      </w:pPr>
-      <w:rPr>
-        <w:rFonts w:hAnsi="Arial Unicode MS"/>
-        <w:caps w:val="0"/>
-        <w:smallCaps w:val="0"/>
-        <w:strike w:val="0"/>
-        <w:dstrike w:val="0"/>
-        <w:outline w:val="0"/>
-        <w:emboss w:val="0"/>
-        <w:imprint w:val="0"/>
-        <w:spacing w:val="0"/>
-        <w:w w:val="100"/>
-        <w:kern w:val="0"/>
-        <w:position w:val="0"/>
-        <w:highlight w:val="none"/>
-        <w:vertAlign w:val="baseline"/>
-      </w:rPr>
-    </w:lvl>
-    <w:lvl w:ilvl="6">
-      <w:start w:val="1"/>
-      <w:numFmt w:val="upperLetter"/>
-      <w:suff w:val="tab"/>
-      <w:lvlText w:val="%7."/>
-      <w:lvlJc w:val="left"/>
-      <w:pPr>
-        <w:ind w:left="6480" w:hanging="720"/>
-      </w:pPr>
-      <w:rPr>
-        <w:rFonts w:hAnsi="Arial Unicode MS"/>
-        <w:caps w:val="0"/>
-        <w:smallCaps w:val="0"/>
-        <w:strike w:val="0"/>
-        <w:dstrike w:val="0"/>
-        <w:outline w:val="0"/>
-        <w:emboss w:val="0"/>
-        <w:imprint w:val="0"/>
-        <w:spacing w:val="0"/>
-        <w:w w:val="100"/>
-        <w:kern w:val="0"/>
-        <w:position w:val="0"/>
-        <w:highlight w:val="none"/>
-        <w:vertAlign w:val="baseline"/>
-      </w:rPr>
-    </w:lvl>
-    <w:lvl w:ilvl="7">
-      <w:start w:val="1"/>
-      <w:numFmt w:val="upperLetter"/>
-      <w:suff w:val="tab"/>
-      <w:lvlText w:val="%8."/>
-      <w:lvlJc w:val="left"/>
-      <w:pPr>
-        <w:ind w:left="7200" w:hanging="720"/>
-      </w:pPr>
-      <w:rPr>
-        <w:rFonts w:hAnsi="Arial Unicode MS"/>
-        <w:caps w:val="0"/>
-        <w:smallCaps w:val="0"/>
-        <w:strike w:val="0"/>
-        <w:dstrike w:val="0"/>
-        <w:outline w:val="0"/>
-        <w:emboss w:val="0"/>
-        <w:imprint w:val="0"/>
-        <w:spacing w:val="0"/>
-        <w:w w:val="100"/>
-        <w:kern w:val="0"/>
-        <w:position w:val="0"/>
-        <w:highlight w:val="none"/>
-        <w:vertAlign w:val="baseline"/>
-      </w:rPr>
-    </w:lvl>
-    <w:lvl w:ilvl="8">
-      <w:start w:val="1"/>
-      <w:numFmt w:val="upperLetter"/>
-      <w:suff w:val="tab"/>
-      <w:lvlText w:val="%9."/>
-      <w:lvlJc w:val="left"/>
-      <w:pPr>
-        <w:ind w:left="7920" w:hanging="720"/>
-      </w:pPr>
-      <w:rPr>
-        <w:rFonts w:hAnsi="Arial Unicode MS"/>
-        <w:caps w:val="0"/>
-        <w:smallCaps w:val="0"/>
-        <w:strike w:val="0"/>
-        <w:dstrike w:val="0"/>
-        <w:outline w:val="0"/>
-        <w:emboss w:val="0"/>
-        <w:imprint w:val="0"/>
-        <w:spacing w:val="0"/>
-        <w:w w:val="100"/>
-        <w:kern w:val="0"/>
-        <w:position w:val="0"/>
-        <w:highlight w:val="none"/>
-        <w:vertAlign w:val="baseline"/>
-      </w:rPr>
-    </w:lvl>
-  </w:abstractNum>
-  <w:abstractNum w:abstractNumId="2">
-    <w:multiLevelType w:val="hybridMultilevel"/>
-    <w:numStyleLink w:val="Imported Style 1.0"/>
-  </w:abstractNum>
-  <w:abstractNum w:abstractNumId="3">
-    <w:multiLevelType w:val="hybridMultilevel"/>
-    <w:styleLink w:val="Imported Style 1.0"/>
-    <w:lvl w:ilvl="0">
+    <w:tmpl w:val="321CE266"/>
+    <w:styleLink w:val="ImportedStyle10"/>
+    <w:lvl w:ilvl="0" w:tplc="19BA70AE">
       <w:start w:val="1"/>
       <w:numFmt w:val="bullet"/>
-      <w:suff w:val="tab"/>
       <w:lvlText w:val="o"/>
       <w:lvlJc w:val="left"/>
       <w:pPr>
         <w:ind w:left="393" w:hanging="393"/>
       </w:pPr>
       <w:rPr>
-        <w:rFonts w:ascii="Times New Roman" w:cs="Times New Roman" w:hAnsi="Times New Roman" w:eastAsia="Times New Roman"/>
+        <w:rFonts w:ascii="Times New Roman" w:eastAsia="Times New Roman" w:hAnsi="Times New Roman" w:cs="Times New Roman"/>
         <w:b w:val="0"/>
         <w:bCs w:val="0"/>
         <w:i w:val="0"/>
@@ -1364,17 +1094,16 @@
         <w:vertAlign w:val="baseline"/>
       </w:rPr>
     </w:lvl>
-    <w:lvl w:ilvl="1">
+    <w:lvl w:ilvl="1" w:tplc="42DA19C8">
       <w:start w:val="1"/>
       <w:numFmt w:val="bullet"/>
-      <w:suff w:val="tab"/>
       <w:lvlText w:val="o"/>
       <w:lvlJc w:val="left"/>
       <w:pPr>
         <w:ind w:left="1440" w:hanging="360"/>
       </w:pPr>
       <w:rPr>
-        <w:rFonts w:ascii="Courier New" w:cs="Courier New" w:hAnsi="Courier New" w:eastAsia="Courier New"/>
+        <w:rFonts w:ascii="Courier New" w:eastAsia="Courier New" w:hAnsi="Courier New" w:cs="Courier New"/>
         <w:b w:val="0"/>
         <w:bCs w:val="0"/>
         <w:i w:val="0"/>
@@ -1394,17 +1123,16 @@
         <w:vertAlign w:val="baseline"/>
       </w:rPr>
     </w:lvl>
-    <w:lvl w:ilvl="2">
+    <w:lvl w:ilvl="2" w:tplc="6D0C08AA">
       <w:start w:val="1"/>
       <w:numFmt w:val="bullet"/>
-      <w:suff w:val="tab"/>
       <w:lvlText w:val="o"/>
       <w:lvlJc w:val="left"/>
       <w:pPr>
         <w:ind w:left="2520" w:hanging="360"/>
       </w:pPr>
       <w:rPr>
-        <w:rFonts w:ascii="Courier New" w:cs="Courier New" w:hAnsi="Courier New" w:eastAsia="Courier New"/>
+        <w:rFonts w:ascii="Courier New" w:eastAsia="Courier New" w:hAnsi="Courier New" w:cs="Courier New"/>
         <w:b w:val="0"/>
         <w:bCs w:val="0"/>
         <w:i w:val="0"/>
@@ -1424,17 +1152,16 @@
         <w:vertAlign w:val="baseline"/>
       </w:rPr>
     </w:lvl>
-    <w:lvl w:ilvl="3">
+    <w:lvl w:ilvl="3" w:tplc="A30EF176">
       <w:start w:val="1"/>
       <w:numFmt w:val="bullet"/>
-      <w:suff w:val="tab"/>
       <w:lvlText w:val="o"/>
       <w:lvlJc w:val="left"/>
       <w:pPr>
         <w:ind w:left="3600" w:hanging="360"/>
       </w:pPr>
       <w:rPr>
-        <w:rFonts w:ascii="Courier New" w:cs="Courier New" w:hAnsi="Courier New" w:eastAsia="Courier New"/>
+        <w:rFonts w:ascii="Courier New" w:eastAsia="Courier New" w:hAnsi="Courier New" w:cs="Courier New"/>
         <w:b w:val="0"/>
         <w:bCs w:val="0"/>
         <w:i w:val="0"/>
@@ -1454,17 +1181,16 @@
         <w:vertAlign w:val="baseline"/>
       </w:rPr>
     </w:lvl>
-    <w:lvl w:ilvl="4">
+    <w:lvl w:ilvl="4" w:tplc="E2FEBACA">
       <w:start w:val="1"/>
       <w:numFmt w:val="bullet"/>
-      <w:suff w:val="tab"/>
       <w:lvlText w:val="o"/>
       <w:lvlJc w:val="left"/>
       <w:pPr>
         <w:ind w:left="4680" w:hanging="360"/>
       </w:pPr>
       <w:rPr>
-        <w:rFonts w:ascii="Courier New" w:cs="Courier New" w:hAnsi="Courier New" w:eastAsia="Courier New"/>
+        <w:rFonts w:ascii="Courier New" w:eastAsia="Courier New" w:hAnsi="Courier New" w:cs="Courier New"/>
         <w:b w:val="0"/>
         <w:bCs w:val="0"/>
         <w:i w:val="0"/>
@@ -1484,17 +1210,16 @@
         <w:vertAlign w:val="baseline"/>
       </w:rPr>
     </w:lvl>
-    <w:lvl w:ilvl="5">
+    <w:lvl w:ilvl="5" w:tplc="58A4E664">
       <w:start w:val="1"/>
       <w:numFmt w:val="bullet"/>
-      <w:suff w:val="tab"/>
       <w:lvlText w:val="o"/>
       <w:lvlJc w:val="left"/>
       <w:pPr>
         <w:ind w:left="5760" w:hanging="360"/>
       </w:pPr>
       <w:rPr>
-        <w:rFonts w:ascii="Courier New" w:cs="Courier New" w:hAnsi="Courier New" w:eastAsia="Courier New"/>
+        <w:rFonts w:ascii="Courier New" w:eastAsia="Courier New" w:hAnsi="Courier New" w:cs="Courier New"/>
         <w:b w:val="0"/>
         <w:bCs w:val="0"/>
         <w:i w:val="0"/>
@@ -1514,17 +1239,16 @@
         <w:vertAlign w:val="baseline"/>
       </w:rPr>
     </w:lvl>
-    <w:lvl w:ilvl="6">
+    <w:lvl w:ilvl="6" w:tplc="43C42C16">
       <w:start w:val="1"/>
       <w:numFmt w:val="bullet"/>
-      <w:suff w:val="tab"/>
       <w:lvlText w:val="o"/>
       <w:lvlJc w:val="left"/>
       <w:pPr>
         <w:ind w:left="6840" w:hanging="360"/>
       </w:pPr>
       <w:rPr>
-        <w:rFonts w:ascii="Courier New" w:cs="Courier New" w:hAnsi="Courier New" w:eastAsia="Courier New"/>
+        <w:rFonts w:ascii="Courier New" w:eastAsia="Courier New" w:hAnsi="Courier New" w:cs="Courier New"/>
         <w:b w:val="0"/>
         <w:bCs w:val="0"/>
         <w:i w:val="0"/>
@@ -1544,17 +1268,16 @@
         <w:vertAlign w:val="baseline"/>
       </w:rPr>
     </w:lvl>
-    <w:lvl w:ilvl="7">
+    <w:lvl w:ilvl="7" w:tplc="8F0C6522">
       <w:start w:val="1"/>
       <w:numFmt w:val="bullet"/>
-      <w:suff w:val="tab"/>
       <w:lvlText w:val="o"/>
       <w:lvlJc w:val="left"/>
       <w:pPr>
         <w:ind w:left="7920" w:hanging="360"/>
       </w:pPr>
       <w:rPr>
-        <w:rFonts w:ascii="Courier New" w:cs="Courier New" w:hAnsi="Courier New" w:eastAsia="Courier New"/>
+        <w:rFonts w:ascii="Courier New" w:eastAsia="Courier New" w:hAnsi="Courier New" w:cs="Courier New"/>
         <w:b w:val="0"/>
         <w:bCs w:val="0"/>
         <w:i w:val="0"/>
@@ -1574,17 +1297,16 @@
         <w:vertAlign w:val="baseline"/>
       </w:rPr>
     </w:lvl>
-    <w:lvl w:ilvl="8">
+    <w:lvl w:ilvl="8" w:tplc="2ADED0A0">
       <w:start w:val="1"/>
       <w:numFmt w:val="bullet"/>
-      <w:suff w:val="tab"/>
       <w:lvlText w:val="o"/>
       <w:lvlJc w:val="left"/>
       <w:pPr>
         <w:ind w:left="9000" w:hanging="360"/>
       </w:pPr>
       <w:rPr>
-        <w:rFonts w:ascii="Courier New" w:cs="Courier New" w:hAnsi="Courier New" w:eastAsia="Courier New"/>
+        <w:rFonts w:ascii="Courier New" w:eastAsia="Courier New" w:hAnsi="Courier New" w:cs="Courier New"/>
         <w:b w:val="0"/>
         <w:bCs w:val="0"/>
         <w:i w:val="0"/>
@@ -1605,37 +1327,273 @@
       </w:rPr>
     </w:lvl>
   </w:abstractNum>
-  <w:num w:numId="1">
+  <w:abstractNum w:abstractNumId="2" w15:restartNumberingAfterBreak="0">
+    <w:nsid w:val="6184462B"/>
+    <w:multiLevelType w:val="hybridMultilevel"/>
+    <w:tmpl w:val="321CE266"/>
+    <w:numStyleLink w:val="ImportedStyle10"/>
+  </w:abstractNum>
+  <w:abstractNum w:abstractNumId="3" w15:restartNumberingAfterBreak="0">
+    <w:nsid w:val="62245AF3"/>
+    <w:multiLevelType w:val="hybridMultilevel"/>
+    <w:tmpl w:val="CB4A914A"/>
+    <w:styleLink w:val="ImportedStyle1"/>
+    <w:lvl w:ilvl="0" w:tplc="45C029A6">
+      <w:start w:val="1"/>
+      <w:numFmt w:val="upperLetter"/>
+      <w:lvlText w:val="%1."/>
+      <w:lvlJc w:val="left"/>
+      <w:pPr>
+        <w:ind w:left="720" w:hanging="360"/>
+      </w:pPr>
+      <w:rPr>
+        <w:rFonts w:hAnsi="Arial Unicode MS"/>
+        <w:caps w:val="0"/>
+        <w:smallCaps w:val="0"/>
+        <w:strike w:val="0"/>
+        <w:dstrike w:val="0"/>
+        <w:outline w:val="0"/>
+        <w:emboss w:val="0"/>
+        <w:imprint w:val="0"/>
+        <w:spacing w:val="0"/>
+        <w:w w:val="100"/>
+        <w:kern w:val="0"/>
+        <w:position w:val="0"/>
+        <w:highlight w:val="none"/>
+        <w:vertAlign w:val="baseline"/>
+      </w:rPr>
+    </w:lvl>
+    <w:lvl w:ilvl="1" w:tplc="22B84FCE">
+      <w:start w:val="1"/>
+      <w:numFmt w:val="decimal"/>
+      <w:lvlText w:val="%2."/>
+      <w:lvlJc w:val="left"/>
+      <w:pPr>
+        <w:ind w:left="1440" w:hanging="360"/>
+      </w:pPr>
+      <w:rPr>
+        <w:rFonts w:hAnsi="Arial Unicode MS"/>
+        <w:caps w:val="0"/>
+        <w:smallCaps w:val="0"/>
+        <w:strike w:val="0"/>
+        <w:dstrike w:val="0"/>
+        <w:outline w:val="0"/>
+        <w:emboss w:val="0"/>
+        <w:imprint w:val="0"/>
+        <w:spacing w:val="0"/>
+        <w:w w:val="100"/>
+        <w:kern w:val="0"/>
+        <w:position w:val="0"/>
+        <w:highlight w:val="none"/>
+        <w:vertAlign w:val="baseline"/>
+      </w:rPr>
+    </w:lvl>
+    <w:lvl w:ilvl="2" w:tplc="E640EC66">
+      <w:start w:val="1"/>
+      <w:numFmt w:val="upperLetter"/>
+      <w:lvlText w:val="%3."/>
+      <w:lvlJc w:val="left"/>
+      <w:pPr>
+        <w:ind w:left="3600" w:hanging="720"/>
+      </w:pPr>
+      <w:rPr>
+        <w:rFonts w:hAnsi="Arial Unicode MS"/>
+        <w:caps w:val="0"/>
+        <w:smallCaps w:val="0"/>
+        <w:strike w:val="0"/>
+        <w:dstrike w:val="0"/>
+        <w:outline w:val="0"/>
+        <w:emboss w:val="0"/>
+        <w:imprint w:val="0"/>
+        <w:spacing w:val="0"/>
+        <w:w w:val="100"/>
+        <w:kern w:val="0"/>
+        <w:position w:val="0"/>
+        <w:highlight w:val="none"/>
+        <w:vertAlign w:val="baseline"/>
+      </w:rPr>
+    </w:lvl>
+    <w:lvl w:ilvl="3" w:tplc="9A228EDE">
+      <w:start w:val="1"/>
+      <w:numFmt w:val="upperLetter"/>
+      <w:lvlText w:val="%4."/>
+      <w:lvlJc w:val="left"/>
+      <w:pPr>
+        <w:ind w:left="4320" w:hanging="720"/>
+      </w:pPr>
+      <w:rPr>
+        <w:rFonts w:hAnsi="Arial Unicode MS"/>
+        <w:caps w:val="0"/>
+        <w:smallCaps w:val="0"/>
+        <w:strike w:val="0"/>
+        <w:dstrike w:val="0"/>
+        <w:outline w:val="0"/>
+        <w:emboss w:val="0"/>
+        <w:imprint w:val="0"/>
+        <w:spacing w:val="0"/>
+        <w:w w:val="100"/>
+        <w:kern w:val="0"/>
+        <w:position w:val="0"/>
+        <w:highlight w:val="none"/>
+        <w:vertAlign w:val="baseline"/>
+      </w:rPr>
+    </w:lvl>
+    <w:lvl w:ilvl="4" w:tplc="7DFE1634">
+      <w:start w:val="1"/>
+      <w:numFmt w:val="upperLetter"/>
+      <w:lvlText w:val="%5."/>
+      <w:lvlJc w:val="left"/>
+      <w:pPr>
+        <w:ind w:left="5040" w:hanging="720"/>
+      </w:pPr>
+      <w:rPr>
+        <w:rFonts w:hAnsi="Arial Unicode MS"/>
+        <w:caps w:val="0"/>
+        <w:smallCaps w:val="0"/>
+        <w:strike w:val="0"/>
+        <w:dstrike w:val="0"/>
+        <w:outline w:val="0"/>
+        <w:emboss w:val="0"/>
+        <w:imprint w:val="0"/>
+        <w:spacing w:val="0"/>
+        <w:w w:val="100"/>
+        <w:kern w:val="0"/>
+        <w:position w:val="0"/>
+        <w:highlight w:val="none"/>
+        <w:vertAlign w:val="baseline"/>
+      </w:rPr>
+    </w:lvl>
+    <w:lvl w:ilvl="5" w:tplc="187A48C6">
+      <w:start w:val="1"/>
+      <w:numFmt w:val="upperLetter"/>
+      <w:lvlText w:val="%6."/>
+      <w:lvlJc w:val="left"/>
+      <w:pPr>
+        <w:ind w:left="5760" w:hanging="720"/>
+      </w:pPr>
+      <w:rPr>
+        <w:rFonts w:hAnsi="Arial Unicode MS"/>
+        <w:caps w:val="0"/>
+        <w:smallCaps w:val="0"/>
+        <w:strike w:val="0"/>
+        <w:dstrike w:val="0"/>
+        <w:outline w:val="0"/>
+        <w:emboss w:val="0"/>
+        <w:imprint w:val="0"/>
+        <w:spacing w:val="0"/>
+        <w:w w:val="100"/>
+        <w:kern w:val="0"/>
+        <w:position w:val="0"/>
+        <w:highlight w:val="none"/>
+        <w:vertAlign w:val="baseline"/>
+      </w:rPr>
+    </w:lvl>
+    <w:lvl w:ilvl="6" w:tplc="270C819E">
+      <w:start w:val="1"/>
+      <w:numFmt w:val="upperLetter"/>
+      <w:lvlText w:val="%7."/>
+      <w:lvlJc w:val="left"/>
+      <w:pPr>
+        <w:ind w:left="6480" w:hanging="720"/>
+      </w:pPr>
+      <w:rPr>
+        <w:rFonts w:hAnsi="Arial Unicode MS"/>
+        <w:caps w:val="0"/>
+        <w:smallCaps w:val="0"/>
+        <w:strike w:val="0"/>
+        <w:dstrike w:val="0"/>
+        <w:outline w:val="0"/>
+        <w:emboss w:val="0"/>
+        <w:imprint w:val="0"/>
+        <w:spacing w:val="0"/>
+        <w:w w:val="100"/>
+        <w:kern w:val="0"/>
+        <w:position w:val="0"/>
+        <w:highlight w:val="none"/>
+        <w:vertAlign w:val="baseline"/>
+      </w:rPr>
+    </w:lvl>
+    <w:lvl w:ilvl="7" w:tplc="336C2E02">
+      <w:start w:val="1"/>
+      <w:numFmt w:val="upperLetter"/>
+      <w:lvlText w:val="%8."/>
+      <w:lvlJc w:val="left"/>
+      <w:pPr>
+        <w:ind w:left="7200" w:hanging="720"/>
+      </w:pPr>
+      <w:rPr>
+        <w:rFonts w:hAnsi="Arial Unicode MS"/>
+        <w:caps w:val="0"/>
+        <w:smallCaps w:val="0"/>
+        <w:strike w:val="0"/>
+        <w:dstrike w:val="0"/>
+        <w:outline w:val="0"/>
+        <w:emboss w:val="0"/>
+        <w:imprint w:val="0"/>
+        <w:spacing w:val="0"/>
+        <w:w w:val="100"/>
+        <w:kern w:val="0"/>
+        <w:position w:val="0"/>
+        <w:highlight w:val="none"/>
+        <w:vertAlign w:val="baseline"/>
+      </w:rPr>
+    </w:lvl>
+    <w:lvl w:ilvl="8" w:tplc="68586D88">
+      <w:start w:val="1"/>
+      <w:numFmt w:val="upperLetter"/>
+      <w:lvlText w:val="%9."/>
+      <w:lvlJc w:val="left"/>
+      <w:pPr>
+        <w:ind w:left="7920" w:hanging="720"/>
+      </w:pPr>
+      <w:rPr>
+        <w:rFonts w:hAnsi="Arial Unicode MS"/>
+        <w:caps w:val="0"/>
+        <w:smallCaps w:val="0"/>
+        <w:strike w:val="0"/>
+        <w:dstrike w:val="0"/>
+        <w:outline w:val="0"/>
+        <w:emboss w:val="0"/>
+        <w:imprint w:val="0"/>
+        <w:spacing w:val="0"/>
+        <w:w w:val="100"/>
+        <w:kern w:val="0"/>
+        <w:position w:val="0"/>
+        <w:highlight w:val="none"/>
+        <w:vertAlign w:val="baseline"/>
+      </w:rPr>
+    </w:lvl>
+  </w:abstractNum>
+  <w:num w:numId="1" w16cid:durableId="2077314390">
+    <w:abstractNumId w:val="3"/>
+  </w:num>
+  <w:num w:numId="2" w16cid:durableId="1532380118">
+    <w:abstractNumId w:val="0"/>
+  </w:num>
+  <w:num w:numId="3" w16cid:durableId="1381830793">
     <w:abstractNumId w:val="1"/>
   </w:num>
-  <w:num w:numId="2">
-    <w:abstractNumId w:val="0"/>
-  </w:num>
-  <w:num w:numId="3">
-    <w:abstractNumId w:val="3"/>
-  </w:num>
-  <w:num w:numId="4">
+  <w:num w:numId="4" w16cid:durableId="1259482822">
     <w:abstractNumId w:val="2"/>
   </w:num>
-  <w:num w:numId="5">
+  <w:num w:numId="5" w16cid:durableId="1502429500">
     <w:abstractNumId w:val="0"/>
     <w:lvlOverride w:ilvl="0">
       <w:startOverride w:val="2"/>
     </w:lvlOverride>
   </w:num>
-  <w:num w:numId="6">
+  <w:num w:numId="6" w16cid:durableId="2029283817">
     <w:abstractNumId w:val="0"/>
     <w:lvlOverride w:ilvl="0">
       <w:startOverride w:val="3"/>
     </w:lvlOverride>
   </w:num>
-  <w:num w:numId="7">
+  <w:num w:numId="7" w16cid:durableId="841315673">
     <w:abstractNumId w:val="0"/>
     <w:lvlOverride w:ilvl="0">
-      <w:lvl w:ilvl="0">
+      <w:lvl w:ilvl="0" w:tplc="3DDCB030">
         <w:start w:val="1"/>
         <w:numFmt w:val="upperLetter"/>
-        <w:suff w:val="tab"/>
         <w:lvlText w:val="%1."/>
         <w:lvlJc w:val="left"/>
         <w:pPr>
@@ -1660,10 +1618,9 @@
       </w:lvl>
     </w:lvlOverride>
     <w:lvlOverride w:ilvl="1">
-      <w:lvl w:ilvl="1">
+      <w:lvl w:ilvl="1" w:tplc="CD967062">
         <w:start w:val="1"/>
         <w:numFmt w:val="decimal"/>
-        <w:suff w:val="tab"/>
         <w:lvlText w:val="%2."/>
         <w:lvlJc w:val="left"/>
         <w:pPr>
@@ -1688,10 +1645,9 @@
       </w:lvl>
     </w:lvlOverride>
     <w:lvlOverride w:ilvl="2">
-      <w:lvl w:ilvl="2">
+      <w:lvl w:ilvl="2" w:tplc="C4347424">
         <w:start w:val="1"/>
         <w:numFmt w:val="upperLetter"/>
-        <w:suff w:val="tab"/>
         <w:lvlText w:val="%3."/>
         <w:lvlJc w:val="left"/>
         <w:pPr>
@@ -1716,10 +1672,9 @@
       </w:lvl>
     </w:lvlOverride>
     <w:lvlOverride w:ilvl="3">
-      <w:lvl w:ilvl="3">
+      <w:lvl w:ilvl="3" w:tplc="1AB61AFE">
         <w:start w:val="1"/>
         <w:numFmt w:val="upperLetter"/>
-        <w:suff w:val="tab"/>
         <w:lvlText w:val="%4."/>
         <w:lvlJc w:val="left"/>
         <w:pPr>
@@ -1744,10 +1699,9 @@
       </w:lvl>
     </w:lvlOverride>
     <w:lvlOverride w:ilvl="4">
-      <w:lvl w:ilvl="4">
+      <w:lvl w:ilvl="4" w:tplc="EF901F3A">
         <w:start w:val="1"/>
         <w:numFmt w:val="upperLetter"/>
-        <w:suff w:val="tab"/>
         <w:lvlText w:val="%5."/>
         <w:lvlJc w:val="left"/>
         <w:pPr>
@@ -1772,10 +1726,9 @@
       </w:lvl>
     </w:lvlOverride>
     <w:lvlOverride w:ilvl="5">
-      <w:lvl w:ilvl="5">
+      <w:lvl w:ilvl="5" w:tplc="6E32DF8E">
         <w:start w:val="1"/>
         <w:numFmt w:val="upperLetter"/>
-        <w:suff w:val="tab"/>
         <w:lvlText w:val="%6."/>
         <w:lvlJc w:val="left"/>
         <w:pPr>
@@ -1800,10 +1753,9 @@
       </w:lvl>
     </w:lvlOverride>
     <w:lvlOverride w:ilvl="6">
-      <w:lvl w:ilvl="6">
+      <w:lvl w:ilvl="6" w:tplc="EDD6AEF8">
         <w:start w:val="1"/>
         <w:numFmt w:val="upperLetter"/>
-        <w:suff w:val="tab"/>
         <w:lvlText w:val="%7."/>
         <w:lvlJc w:val="left"/>
         <w:pPr>
@@ -1828,10 +1780,9 @@
       </w:lvl>
     </w:lvlOverride>
     <w:lvlOverride w:ilvl="7">
-      <w:lvl w:ilvl="7">
+      <w:lvl w:ilvl="7" w:tplc="E0FE17B6">
         <w:start w:val="1"/>
         <w:numFmt w:val="upperLetter"/>
-        <w:suff w:val="tab"/>
         <w:lvlText w:val="%8."/>
         <w:lvlJc w:val="left"/>
         <w:pPr>
@@ -1856,10 +1807,9 @@
       </w:lvl>
     </w:lvlOverride>
     <w:lvlOverride w:ilvl="8">
-      <w:lvl w:ilvl="8">
+      <w:lvl w:ilvl="8" w:tplc="F4AE651C">
         <w:start w:val="1"/>
         <w:numFmt w:val="upperLetter"/>
-        <w:suff w:val="tab"/>
         <w:lvlText w:val="%9."/>
         <w:lvlJc w:val="left"/>
         <w:pPr>
@@ -1888,48 +1838,17 @@
 </file>
 
 <file path=word/styles.xml><?xml version="1.0" encoding="utf-8"?>
-<w:styles xmlns:w="http://schemas.openxmlformats.org/wordprocessingml/2006/main" xmlns:mc="http://schemas.openxmlformats.org/markup-compatibility/2006" xmlns:w14="http://schemas.microsoft.com/office/word/2010/wordml" mc:Ignorable="w14">
+<w:styles xmlns:mc="http://schemas.openxmlformats.org/markup-compatibility/2006" xmlns:r="http://schemas.openxmlformats.org/officeDocument/2006/relationships" xmlns:w="http://schemas.openxmlformats.org/wordprocessingml/2006/main" xmlns:w14="http://schemas.microsoft.com/office/word/2010/wordml" xmlns:w15="http://schemas.microsoft.com/office/word/2012/wordml" xmlns:w16cex="http://schemas.microsoft.com/office/word/2018/wordml/cex" xmlns:w16cid="http://schemas.microsoft.com/office/word/2016/wordml/cid" xmlns:w16="http://schemas.microsoft.com/office/word/2018/wordml" xmlns:w16sdtdh="http://schemas.microsoft.com/office/word/2020/wordml/sdtdatahash" xmlns:w16se="http://schemas.microsoft.com/office/word/2015/wordml/symex" mc:Ignorable="w14 w15 w16se w16cid w16 w16cex w16sdtdh">
   <w:docDefaults>
     <w:rPrDefault>
       <w:rPr>
-        <w:rFonts w:ascii="Times New Roman" w:cs="Times New Roman" w:hAnsi="Times New Roman" w:eastAsia="Arial Unicode MS"/>
-        <w:b w:val="0"/>
-        <w:bCs w:val="0"/>
-        <w:i w:val="0"/>
-        <w:iCs w:val="0"/>
-        <w:caps w:val="0"/>
-        <w:smallCaps w:val="0"/>
-        <w:strike w:val="0"/>
-        <w:dstrike w:val="0"/>
-        <w:outline w:val="0"/>
-        <w:emboss w:val="0"/>
-        <w:imprint w:val="0"/>
-        <w:vanish w:val="0"/>
-        <w:color w:val="auto"/>
-        <w:spacing w:val="0"/>
-        <w:w w:val="100"/>
-        <w:kern w:val="0"/>
-        <w:position w:val="0"/>
-        <w:sz w:val="20"/>
-        <w:szCs w:val="20"/>
-        <w:u w:val="none" w:color="auto"/>
+        <w:rFonts w:ascii="Times New Roman" w:eastAsia="Arial Unicode MS" w:hAnsi="Times New Roman" w:cs="Times New Roman"/>
         <w:bdr w:val="nil"/>
-        <w:vertAlign w:val="baseline"/>
-        <w:lang/>
+        <w:lang w:val="en-US" w:eastAsia="en-US" w:bidi="ar-SA"/>
       </w:rPr>
     </w:rPrDefault>
     <w:pPrDefault>
       <w:pPr>
-        <w:keepNext w:val="0"/>
-        <w:keepLines w:val="0"/>
-        <w:pageBreakBefore w:val="0"/>
-        <w:framePr w:anchorLock="0" w:w="0" w:h="0" w:vSpace="0" w:hSpace="0" w:xAlign="left" w:y="0" w:hRule="exact" w:vAnchor="margin"/>
-        <w:widowControl w:val="1"/>
-        <w:numPr>
-          <w:ilvl w:val="0"/>
-          <w:numId w:val="0"/>
-        </w:numPr>
-        <w:suppressLineNumbers w:val="0"/>
         <w:pBdr>
           <w:top w:val="nil"/>
           <w:left w:val="nil"/>
@@ -1938,28 +1857,421 @@
           <w:between w:val="nil"/>
           <w:bar w:val="nil"/>
         </w:pBdr>
-        <w:shd w:val="clear" w:color="auto" w:fill="auto"/>
-        <w:suppressAutoHyphens w:val="0"/>
-        <w:spacing w:before="0" w:beforeAutospacing="0" w:after="0" w:afterAutospacing="0" w:line="240" w:lineRule="auto"/>
-        <w:ind w:left="0" w:right="0" w:firstLine="0"/>
-        <w:jc w:val="left"/>
-        <w:outlineLvl w:val="9"/>
       </w:pPr>
     </w:pPrDefault>
   </w:docDefaults>
+  <w:latentStyles w:defLockedState="0" w:defUIPriority="99" w:defSemiHidden="0" w:defUnhideWhenUsed="0" w:defQFormat="0" w:count="376">
+    <w:lsdException w:name="Normal" w:uiPriority="0" w:qFormat="1"/>
+    <w:lsdException w:name="heading 1" w:uiPriority="9" w:qFormat="1"/>
+    <w:lsdException w:name="heading 2" w:semiHidden="1" w:uiPriority="9" w:unhideWhenUsed="1" w:qFormat="1"/>
+    <w:lsdException w:name="heading 3" w:semiHidden="1" w:uiPriority="9" w:unhideWhenUsed="1" w:qFormat="1"/>
+    <w:lsdException w:name="heading 4" w:semiHidden="1" w:uiPriority="9" w:unhideWhenUsed="1" w:qFormat="1"/>
+    <w:lsdException w:name="heading 5" w:semiHidden="1" w:uiPriority="9" w:unhideWhenUsed="1" w:qFormat="1"/>
+    <w:lsdException w:name="heading 6" w:semiHidden="1" w:uiPriority="9" w:unhideWhenUsed="1" w:qFormat="1"/>
+    <w:lsdException w:name="heading 7" w:semiHidden="1" w:uiPriority="9" w:unhideWhenUsed="1" w:qFormat="1"/>
+    <w:lsdException w:name="heading 8" w:semiHidden="1" w:uiPriority="9" w:unhideWhenUsed="1" w:qFormat="1"/>
+    <w:lsdException w:name="heading 9" w:semiHidden="1" w:uiPriority="9" w:unhideWhenUsed="1" w:qFormat="1"/>
+    <w:lsdException w:name="index 1" w:semiHidden="1" w:unhideWhenUsed="1"/>
+    <w:lsdException w:name="index 2" w:semiHidden="1" w:unhideWhenUsed="1"/>
+    <w:lsdException w:name="index 3" w:semiHidden="1" w:unhideWhenUsed="1"/>
+    <w:lsdException w:name="index 4" w:semiHidden="1" w:unhideWhenUsed="1"/>
+    <w:lsdException w:name="index 5" w:semiHidden="1" w:unhideWhenUsed="1"/>
+    <w:lsdException w:name="index 6" w:semiHidden="1" w:unhideWhenUsed="1"/>
+    <w:lsdException w:name="index 7" w:semiHidden="1" w:unhideWhenUsed="1"/>
+    <w:lsdException w:name="index 8" w:semiHidden="1" w:unhideWhenUsed="1"/>
+    <w:lsdException w:name="index 9" w:semiHidden="1" w:unhideWhenUsed="1"/>
+    <w:lsdException w:name="toc 1" w:semiHidden="1" w:uiPriority="39" w:unhideWhenUsed="1"/>
+    <w:lsdException w:name="toc 2" w:semiHidden="1" w:uiPriority="39" w:unhideWhenUsed="1"/>
+    <w:lsdException w:name="toc 3" w:semiHidden="1" w:uiPriority="39" w:unhideWhenUsed="1"/>
+    <w:lsdException w:name="toc 4" w:semiHidden="1" w:uiPriority="39" w:unhideWhenUsed="1"/>
+    <w:lsdException w:name="toc 5" w:semiHidden="1" w:uiPriority="39" w:unhideWhenUsed="1"/>
+    <w:lsdException w:name="toc 6" w:semiHidden="1" w:uiPriority="39" w:unhideWhenUsed="1"/>
+    <w:lsdException w:name="toc 7" w:semiHidden="1" w:uiPriority="39" w:unhideWhenUsed="1"/>
+    <w:lsdException w:name="toc 8" w:semiHidden="1" w:uiPriority="39" w:unhideWhenUsed="1"/>
+    <w:lsdException w:name="toc 9" w:semiHidden="1" w:uiPriority="39" w:unhideWhenUsed="1"/>
+    <w:lsdException w:name="Normal Indent" w:semiHidden="1" w:unhideWhenUsed="1"/>
+    <w:lsdException w:name="footnote text" w:semiHidden="1" w:unhideWhenUsed="1"/>
+    <w:lsdException w:name="annotation text" w:semiHidden="1" w:unhideWhenUsed="1"/>
+    <w:lsdException w:name="header" w:semiHidden="1" w:unhideWhenUsed="1"/>
+    <w:lsdException w:name="footer" w:semiHidden="1" w:unhideWhenUsed="1"/>
+    <w:lsdException w:name="index heading" w:semiHidden="1" w:unhideWhenUsed="1"/>
+    <w:lsdException w:name="caption" w:semiHidden="1" w:uiPriority="35" w:unhideWhenUsed="1" w:qFormat="1"/>
+    <w:lsdException w:name="table of figures" w:semiHidden="1" w:unhideWhenUsed="1"/>
+    <w:lsdException w:name="envelope address" w:semiHidden="1" w:unhideWhenUsed="1"/>
+    <w:lsdException w:name="envelope return" w:semiHidden="1" w:unhideWhenUsed="1"/>
+    <w:lsdException w:name="footnote reference" w:semiHidden="1" w:unhideWhenUsed="1"/>
+    <w:lsdException w:name="annotation reference" w:semiHidden="1" w:unhideWhenUsed="1"/>
+    <w:lsdException w:name="line number" w:semiHidden="1" w:unhideWhenUsed="1"/>
+    <w:lsdException w:name="page number" w:semiHidden="1" w:unhideWhenUsed="1"/>
+    <w:lsdException w:name="endnote reference" w:semiHidden="1" w:unhideWhenUsed="1"/>
+    <w:lsdException w:name="endnote text" w:semiHidden="1" w:unhideWhenUsed="1"/>
+    <w:lsdException w:name="table of authorities" w:semiHidden="1" w:unhideWhenUsed="1"/>
+    <w:lsdException w:name="macro" w:semiHidden="1" w:unhideWhenUsed="1"/>
+    <w:lsdException w:name="toa heading" w:semiHidden="1" w:unhideWhenUsed="1"/>
+    <w:lsdException w:name="List" w:semiHidden="1" w:unhideWhenUsed="1"/>
+    <w:lsdException w:name="List Bullet" w:semiHidden="1" w:unhideWhenUsed="1"/>
+    <w:lsdException w:name="List Number" w:semiHidden="1" w:unhideWhenUsed="1"/>
+    <w:lsdException w:name="List 2" w:semiHidden="1" w:unhideWhenUsed="1"/>
+    <w:lsdException w:name="List 3" w:semiHidden="1" w:unhideWhenUsed="1"/>
+    <w:lsdException w:name="List 4" w:semiHidden="1" w:unhideWhenUsed="1"/>
+    <w:lsdException w:name="List 5" w:semiHidden="1" w:unhideWhenUsed="1"/>
+    <w:lsdException w:name="List Bullet 2" w:semiHidden="1" w:unhideWhenUsed="1"/>
+    <w:lsdException w:name="List Bullet 3" w:semiHidden="1" w:unhideWhenUsed="1"/>
+    <w:lsdException w:name="List Bullet 4" w:semiHidden="1" w:unhideWhenUsed="1"/>
+    <w:lsdException w:name="List Bullet 5" w:semiHidden="1" w:unhideWhenUsed="1"/>
+    <w:lsdException w:name="List Number 2" w:semiHidden="1" w:unhideWhenUsed="1"/>
+    <w:lsdException w:name="List Number 3" w:semiHidden="1" w:unhideWhenUsed="1"/>
+    <w:lsdException w:name="List Number 4" w:semiHidden="1" w:unhideWhenUsed="1"/>
+    <w:lsdException w:name="List Number 5" w:semiHidden="1" w:unhideWhenUsed="1"/>
+    <w:lsdException w:name="Title" w:uiPriority="10" w:qFormat="1"/>
+    <w:lsdException w:name="Closing" w:semiHidden="1" w:unhideWhenUsed="1"/>
+    <w:lsdException w:name="Signature" w:semiHidden="1" w:unhideWhenUsed="1"/>
+    <w:lsdException w:name="Default Paragraph Font" w:semiHidden="1" w:uiPriority="1" w:unhideWhenUsed="1"/>
+    <w:lsdException w:name="Body Text" w:semiHidden="1" w:unhideWhenUsed="1"/>
+    <w:lsdException w:name="Body Text Indent" w:semiHidden="1" w:unhideWhenUsed="1"/>
+    <w:lsdException w:name="List Continue" w:semiHidden="1" w:unhideWhenUsed="1"/>
+    <w:lsdException w:name="List Continue 2" w:semiHidden="1" w:unhideWhenUsed="1"/>
+    <w:lsdException w:name="List Continue 3" w:semiHidden="1" w:unhideWhenUsed="1"/>
+    <w:lsdException w:name="List Continue 4" w:semiHidden="1" w:unhideWhenUsed="1"/>
+    <w:lsdException w:name="List Continue 5" w:semiHidden="1" w:unhideWhenUsed="1"/>
+    <w:lsdException w:name="Message Header" w:semiHidden="1" w:unhideWhenUsed="1"/>
+    <w:lsdException w:name="Subtitle" w:uiPriority="11" w:qFormat="1"/>
+    <w:lsdException w:name="Salutation" w:semiHidden="1" w:unhideWhenUsed="1"/>
+    <w:lsdException w:name="Date" w:semiHidden="1" w:unhideWhenUsed="1"/>
+    <w:lsdException w:name="Body Text First Indent" w:semiHidden="1" w:unhideWhenUsed="1"/>
+    <w:lsdException w:name="Body Text First Indent 2" w:semiHidden="1" w:unhideWhenUsed="1"/>
+    <w:lsdException w:name="Note Heading" w:semiHidden="1" w:unhideWhenUsed="1"/>
+    <w:lsdException w:name="Body Text 2" w:semiHidden="1" w:unhideWhenUsed="1"/>
+    <w:lsdException w:name="Body Text 3" w:semiHidden="1" w:unhideWhenUsed="1"/>
+    <w:lsdException w:name="Body Text Indent 2" w:semiHidden="1" w:unhideWhenUsed="1"/>
+    <w:lsdException w:name="Body Text Indent 3" w:semiHidden="1" w:unhideWhenUsed="1"/>
+    <w:lsdException w:name="Block Text" w:semiHidden="1" w:unhideWhenUsed="1"/>
+    <w:lsdException w:name="Hyperlink" w:semiHidden="1" w:unhideWhenUsed="1"/>
+    <w:lsdException w:name="FollowedHyperlink" w:semiHidden="1" w:unhideWhenUsed="1"/>
+    <w:lsdException w:name="Strong" w:uiPriority="22" w:qFormat="1"/>
+    <w:lsdException w:name="Emphasis" w:uiPriority="20" w:qFormat="1"/>
+    <w:lsdException w:name="Document Map" w:semiHidden="1" w:unhideWhenUsed="1"/>
+    <w:lsdException w:name="Plain Text" w:semiHidden="1" w:unhideWhenUsed="1"/>
+    <w:lsdException w:name="E-mail Signature" w:semiHidden="1" w:unhideWhenUsed="1"/>
+    <w:lsdException w:name="HTML Top of Form" w:semiHidden="1" w:unhideWhenUsed="1"/>
+    <w:lsdException w:name="HTML Bottom of Form" w:semiHidden="1" w:unhideWhenUsed="1"/>
+    <w:lsdException w:name="Normal (Web)" w:semiHidden="1" w:unhideWhenUsed="1"/>
+    <w:lsdException w:name="HTML Acronym" w:semiHidden="1" w:unhideWhenUsed="1"/>
+    <w:lsdException w:name="HTML Address" w:semiHidden="1" w:unhideWhenUsed="1"/>
+    <w:lsdException w:name="HTML Cite" w:semiHidden="1" w:unhideWhenUsed="1"/>
+    <w:lsdException w:name="HTML Code" w:semiHidden="1" w:unhideWhenUsed="1"/>
+    <w:lsdException w:name="HTML Definition" w:semiHidden="1" w:unhideWhenUsed="1"/>
+    <w:lsdException w:name="HTML Keyboard" w:semiHidden="1" w:unhideWhenUsed="1"/>
+    <w:lsdException w:name="HTML Preformatted" w:semiHidden="1" w:unhideWhenUsed="1"/>
+    <w:lsdException w:name="HTML Sample" w:semiHidden="1" w:unhideWhenUsed="1"/>
+    <w:lsdException w:name="HTML Typewriter" w:semiHidden="1" w:unhideWhenUsed="1"/>
+    <w:lsdException w:name="HTML Variable" w:semiHidden="1" w:unhideWhenUsed="1"/>
+    <w:lsdException w:name="Normal Table" w:semiHidden="1" w:unhideWhenUsed="1"/>
+    <w:lsdException w:name="annotation subject" w:semiHidden="1" w:unhideWhenUsed="1"/>
+    <w:lsdException w:name="No List" w:semiHidden="1" w:unhideWhenUsed="1"/>
+    <w:lsdException w:name="Outline List 1" w:semiHidden="1" w:unhideWhenUsed="1"/>
+    <w:lsdException w:name="Outline List 2" w:semiHidden="1" w:unhideWhenUsed="1"/>
+    <w:lsdException w:name="Outline List 3" w:semiHidden="1" w:unhideWhenUsed="1"/>
+    <w:lsdException w:name="Table Simple 1" w:semiHidden="1" w:unhideWhenUsed="1"/>
+    <w:lsdException w:name="Table Simple 2" w:semiHidden="1" w:unhideWhenUsed="1"/>
+    <w:lsdException w:name="Table Simple 3" w:semiHidden="1" w:unhideWhenUsed="1"/>
+    <w:lsdException w:name="Table Classic 1" w:semiHidden="1" w:unhideWhenUsed="1"/>
+    <w:lsdException w:name="Table Classic 2" w:semiHidden="1" w:unhideWhenUsed="1"/>
+    <w:lsdException w:name="Table Classic 3" w:semiHidden="1" w:unhideWhenUsed="1"/>
+    <w:lsdException w:name="Table Classic 4" w:semiHidden="1" w:unhideWhenUsed="1"/>
+    <w:lsdException w:name="Table Colorful 1" w:semiHidden="1" w:unhideWhenUsed="1"/>
+    <w:lsdException w:name="Table Colorful 2" w:semiHidden="1" w:unhideWhenUsed="1"/>
+    <w:lsdException w:name="Table Colorful 3" w:semiHidden="1" w:unhideWhenUsed="1"/>
+    <w:lsdException w:name="Table Columns 1" w:semiHidden="1" w:unhideWhenUsed="1"/>
+    <w:lsdException w:name="Table Columns 2" w:semiHidden="1" w:unhideWhenUsed="1"/>
+    <w:lsdException w:name="Table Columns 3" w:semiHidden="1" w:unhideWhenUsed="1"/>
+    <w:lsdException w:name="Table Columns 4" w:semiHidden="1" w:unhideWhenUsed="1"/>
+    <w:lsdException w:name="Table Columns 5" w:semiHidden="1" w:unhideWhenUsed="1"/>
+    <w:lsdException w:name="Table Grid 1" w:semiHidden="1" w:unhideWhenUsed="1"/>
+    <w:lsdException w:name="Table Grid 2" w:semiHidden="1" w:unhideWhenUsed="1"/>
+    <w:lsdException w:name="Table Grid 3" w:semiHidden="1" w:unhideWhenUsed="1"/>
+    <w:lsdException w:name="Table Grid 4" w:semiHidden="1" w:unhideWhenUsed="1"/>
+    <w:lsdException w:name="Table Grid 5" w:semiHidden="1" w:unhideWhenUsed="1"/>
+    <w:lsdException w:name="Table Grid 6" w:semiHidden="1" w:unhideWhenUsed="1"/>
+    <w:lsdException w:name="Table Grid 7" w:semiHidden="1" w:unhideWhenUsed="1"/>
+    <w:lsdException w:name="Table Grid 8" w:semiHidden="1" w:unhideWhenUsed="1"/>
+    <w:lsdException w:name="Table List 1" w:semiHidden="1" w:unhideWhenUsed="1"/>
+    <w:lsdException w:name="Table List 2" w:semiHidden="1" w:unhideWhenUsed="1"/>
+    <w:lsdException w:name="Table List 3" w:semiHidden="1" w:unhideWhenUsed="1"/>
+    <w:lsdException w:name="Table List 4" w:semiHidden="1" w:unhideWhenUsed="1"/>
+    <w:lsdException w:name="Table List 5" w:semiHidden="1" w:unhideWhenUsed="1"/>
+    <w:lsdException w:name="Table List 6" w:semiHidden="1" w:unhideWhenUsed="1"/>
+    <w:lsdException w:name="Table List 7" w:semiHidden="1" w:unhideWhenUsed="1"/>
+    <w:lsdException w:name="Table List 8" w:semiHidden="1" w:unhideWhenUsed="1"/>
+    <w:lsdException w:name="Table 3D effects 1" w:semiHidden="1" w:unhideWhenUsed="1"/>
+    <w:lsdException w:name="Table 3D effects 2" w:semiHidden="1" w:unhideWhenUsed="1"/>
+    <w:lsdException w:name="Table 3D effects 3" w:semiHidden="1" w:unhideWhenUsed="1"/>
+    <w:lsdException w:name="Table Contemporary" w:semiHidden="1" w:unhideWhenUsed="1"/>
+    <w:lsdException w:name="Table Elegant" w:semiHidden="1" w:unhideWhenUsed="1"/>
+    <w:lsdException w:name="Table Professional" w:semiHidden="1" w:unhideWhenUsed="1"/>
+    <w:lsdException w:name="Table Subtle 1" w:semiHidden="1" w:unhideWhenUsed="1"/>
+    <w:lsdException w:name="Table Subtle 2" w:semiHidden="1" w:unhideWhenUsed="1"/>
+    <w:lsdException w:name="Table Web 1" w:semiHidden="1" w:unhideWhenUsed="1"/>
+    <w:lsdException w:name="Table Web 2" w:semiHidden="1" w:unhideWhenUsed="1"/>
+    <w:lsdException w:name="Table Web 3" w:semiHidden="1" w:unhideWhenUsed="1"/>
+    <w:lsdException w:name="Balloon Text" w:semiHidden="1" w:unhideWhenUsed="1"/>
+    <w:lsdException w:name="Table Grid" w:uiPriority="39"/>
+    <w:lsdException w:name="Table Theme" w:semiHidden="1" w:unhideWhenUsed="1"/>
+    <w:lsdException w:name="Placeholder Text" w:semiHidden="1"/>
+    <w:lsdException w:name="No Spacing" w:uiPriority="1" w:qFormat="1"/>
+    <w:lsdException w:name="Light Shading" w:uiPriority="60"/>
+    <w:lsdException w:name="Light List" w:uiPriority="61"/>
+    <w:lsdException w:name="Light Grid" w:uiPriority="62"/>
+    <w:lsdException w:name="Medium Shading 1" w:uiPriority="63"/>
+    <w:lsdException w:name="Medium Shading 2" w:uiPriority="64"/>
+    <w:lsdException w:name="Medium List 1" w:uiPriority="65"/>
+    <w:lsdException w:name="Medium List 2" w:uiPriority="66"/>
+    <w:lsdException w:name="Medium Grid 1" w:uiPriority="67"/>
+    <w:lsdException w:name="Medium Grid 2" w:uiPriority="68"/>
+    <w:lsdException w:name="Medium Grid 3" w:uiPriority="69"/>
+    <w:lsdException w:name="Dark List" w:uiPriority="70"/>
+    <w:lsdException w:name="Colorful Shading" w:uiPriority="71"/>
+    <w:lsdException w:name="Colorful List" w:uiPriority="72"/>
+    <w:lsdException w:name="Colorful Grid" w:uiPriority="73"/>
+    <w:lsdException w:name="Light Shading Accent 1" w:uiPriority="60"/>
+    <w:lsdException w:name="Light List Accent 1" w:uiPriority="61"/>
+    <w:lsdException w:name="Light Grid Accent 1" w:uiPriority="62"/>
+    <w:lsdException w:name="Medium Shading 1 Accent 1" w:uiPriority="63"/>
+    <w:lsdException w:name="Medium Shading 2 Accent 1" w:uiPriority="64"/>
+    <w:lsdException w:name="Medium List 1 Accent 1" w:uiPriority="65"/>
+    <w:lsdException w:name="Revision" w:semiHidden="1"/>
+    <w:lsdException w:name="List Paragraph" w:uiPriority="34" w:qFormat="1"/>
+    <w:lsdException w:name="Quote" w:uiPriority="29" w:qFormat="1"/>
+    <w:lsdException w:name="Intense Quote" w:uiPriority="30" w:qFormat="1"/>
+    <w:lsdException w:name="Medium List 2 Accent 1" w:uiPriority="66"/>
+    <w:lsdException w:name="Medium Grid 1 Accent 1" w:uiPriority="67"/>
+    <w:lsdException w:name="Medium Grid 2 Accent 1" w:uiPriority="68"/>
+    <w:lsdException w:name="Medium Grid 3 Accent 1" w:uiPriority="69"/>
+    <w:lsdException w:name="Dark List Accent 1" w:uiPriority="70"/>
+    <w:lsdException w:name="Colorful Shading Accent 1" w:uiPriority="71"/>
+    <w:lsdException w:name="Colorful List Accent 1" w:uiPriority="72"/>
+    <w:lsdException w:name="Colorful Grid Accent 1" w:uiPriority="73"/>
+    <w:lsdException w:name="Light Shading Accent 2" w:uiPriority="60"/>
+    <w:lsdException w:name="Light List Accent 2" w:uiPriority="61"/>
+    <w:lsdException w:name="Light Grid Accent 2" w:uiPriority="62"/>
+    <w:lsdException w:name="Medium Shading 1 Accent 2" w:uiPriority="63"/>
+    <w:lsdException w:name="Medium Shading 2 Accent 2" w:uiPriority="64"/>
+    <w:lsdException w:name="Medium List 1 Accent 2" w:uiPriority="65"/>
+    <w:lsdException w:name="Medium List 2 Accent 2" w:uiPriority="66"/>
+    <w:lsdException w:name="Medium Grid 1 Accent 2" w:uiPriority="67"/>
+    <w:lsdException w:name="Medium Grid 2 Accent 2" w:uiPriority="68"/>
+    <w:lsdException w:name="Medium Grid 3 Accent 2" w:uiPriority="69"/>
+    <w:lsdException w:name="Dark List Accent 2" w:uiPriority="70"/>
+    <w:lsdException w:name="Colorful Shading Accent 2" w:uiPriority="71"/>
+    <w:lsdException w:name="Colorful List Accent 2" w:uiPriority="72"/>
+    <w:lsdException w:name="Colorful Grid Accent 2" w:uiPriority="73"/>
+    <w:lsdException w:name="Light Shading Accent 3" w:uiPriority="60"/>
+    <w:lsdException w:name="Light List Accent 3" w:uiPriority="61"/>
+    <w:lsdException w:name="Light Grid Accent 3" w:uiPriority="62"/>
+    <w:lsdException w:name="Medium Shading 1 Accent 3" w:uiPriority="63"/>
+    <w:lsdException w:name="Medium Shading 2 Accent 3" w:uiPriority="64"/>
+    <w:lsdException w:name="Medium List 1 Accent 3" w:uiPriority="65"/>
+    <w:lsdException w:name="Medium List 2 Accent 3" w:uiPriority="66"/>
+    <w:lsdException w:name="Medium Grid 1 Accent 3" w:uiPriority="67"/>
+    <w:lsdException w:name="Medium Grid 2 Accent 3" w:uiPriority="68"/>
+    <w:lsdException w:name="Medium Grid 3 Accent 3" w:uiPriority="69"/>
+    <w:lsdException w:name="Dark List Accent 3" w:uiPriority="70"/>
+    <w:lsdException w:name="Colorful Shading Accent 3" w:uiPriority="71"/>
+    <w:lsdException w:name="Colorful List Accent 3" w:uiPriority="72"/>
+    <w:lsdException w:name="Colorful Grid Accent 3" w:uiPriority="73"/>
+    <w:lsdException w:name="Light Shading Accent 4" w:uiPriority="60"/>
+    <w:lsdException w:name="Light List Accent 4" w:uiPriority="61"/>
+    <w:lsdException w:name="Light Grid Accent 4" w:uiPriority="62"/>
+    <w:lsdException w:name="Medium Shading 1 Accent 4" w:uiPriority="63"/>
+    <w:lsdException w:name="Medium Shading 2 Accent 4" w:uiPriority="64"/>
+    <w:lsdException w:name="Medium List 1 Accent 4" w:uiPriority="65"/>
+    <w:lsdException w:name="Medium List 2 Accent 4" w:uiPriority="66"/>
+    <w:lsdException w:name="Medium Grid 1 Accent 4" w:uiPriority="67"/>
+    <w:lsdException w:name="Medium Grid 2 Accent 4" w:uiPriority="68"/>
+    <w:lsdException w:name="Medium Grid 3 Accent 4" w:uiPriority="69"/>
+    <w:lsdException w:name="Dark List Accent 4" w:uiPriority="70"/>
+    <w:lsdException w:name="Colorful Shading Accent 4" w:uiPriority="71"/>
+    <w:lsdException w:name="Colorful List Accent 4" w:uiPriority="72"/>
+    <w:lsdException w:name="Colorful Grid Accent 4" w:uiPriority="73"/>
+    <w:lsdException w:name="Light Shading Accent 5" w:uiPriority="60"/>
+    <w:lsdException w:name="Light List Accent 5" w:uiPriority="61"/>
+    <w:lsdException w:name="Light Grid Accent 5" w:uiPriority="62"/>
+    <w:lsdException w:name="Medium Shading 1 Accent 5" w:uiPriority="63"/>
+    <w:lsdException w:name="Medium Shading 2 Accent 5" w:uiPriority="64"/>
+    <w:lsdException w:name="Medium List 1 Accent 5" w:uiPriority="65"/>
+    <w:lsdException w:name="Medium List 2 Accent 5" w:uiPriority="66"/>
+    <w:lsdException w:name="Medium Grid 1 Accent 5" w:uiPriority="67"/>
+    <w:lsdException w:name="Medium Grid 2 Accent 5" w:uiPriority="68"/>
+    <w:lsdException w:name="Medium Grid 3 Accent 5" w:uiPriority="69"/>
+    <w:lsdException w:name="Dark List Accent 5" w:uiPriority="70"/>
+    <w:lsdException w:name="Colorful Shading Accent 5" w:uiPriority="71"/>
+    <w:lsdException w:name="Colorful List Accent 5" w:uiPriority="72"/>
+    <w:lsdException w:name="Colorful Grid Accent 5" w:uiPriority="73"/>
+    <w:lsdException w:name="Light Shading Accent 6" w:uiPriority="60"/>
+    <w:lsdException w:name="Light List Accent 6" w:uiPriority="61"/>
+    <w:lsdException w:name="Light Grid Accent 6" w:uiPriority="62"/>
+    <w:lsdException w:name="Medium Shading 1 Accent 6" w:uiPriority="63"/>
+    <w:lsdException w:name="Medium Shading 2 Accent 6" w:uiPriority="64"/>
+    <w:lsdException w:name="Medium List 1 Accent 6" w:uiPriority="65"/>
+    <w:lsdException w:name="Medium List 2 Accent 6" w:uiPriority="66"/>
+    <w:lsdException w:name="Medium Grid 1 Accent 6" w:uiPriority="67"/>
+    <w:lsdException w:name="Medium Grid 2 Accent 6" w:uiPriority="68"/>
+    <w:lsdException w:name="Medium Grid 3 Accent 6" w:uiPriority="69"/>
+    <w:lsdException w:name="Dark List Accent 6" w:uiPriority="70"/>
+    <w:lsdException w:name="Colorful Shading Accent 6" w:uiPriority="71"/>
+    <w:lsdException w:name="Colorful List Accent 6" w:uiPriority="72"/>
+    <w:lsdException w:name="Colorful Grid Accent 6" w:uiPriority="73"/>
+    <w:lsdException w:name="Subtle Emphasis" w:uiPriority="19" w:qFormat="1"/>
+    <w:lsdException w:name="Intense Emphasis" w:uiPriority="21" w:qFormat="1"/>
+    <w:lsdException w:name="Subtle Reference" w:uiPriority="31" w:qFormat="1"/>
+    <w:lsdException w:name="Intense Reference" w:uiPriority="32" w:qFormat="1"/>
+    <w:lsdException w:name="Book Title" w:uiPriority="33" w:qFormat="1"/>
+    <w:lsdException w:name="Bibliography" w:semiHidden="1" w:uiPriority="37" w:unhideWhenUsed="1"/>
+    <w:lsdException w:name="TOC Heading" w:semiHidden="1" w:uiPriority="39" w:unhideWhenUsed="1" w:qFormat="1"/>
+    <w:lsdException w:name="Plain Table 1" w:uiPriority="41"/>
+    <w:lsdException w:name="Plain Table 2" w:uiPriority="42"/>
+    <w:lsdException w:name="Plain Table 3" w:uiPriority="43"/>
+    <w:lsdException w:name="Plain Table 4" w:uiPriority="44"/>
+    <w:lsdException w:name="Plain Table 5" w:uiPriority="45"/>
+    <w:lsdException w:name="Grid Table Light" w:uiPriority="40"/>
+    <w:lsdException w:name="Grid Table 1 Light" w:uiPriority="46"/>
+    <w:lsdException w:name="Grid Table 2" w:uiPriority="47"/>
+    <w:lsdException w:name="Grid Table 3" w:uiPriority="48"/>
+    <w:lsdException w:name="Grid Table 4" w:uiPriority="49"/>
+    <w:lsdException w:name="Grid Table 5 Dark" w:uiPriority="50"/>
+    <w:lsdException w:name="Grid Table 6 Colorful" w:uiPriority="51"/>
+    <w:lsdException w:name="Grid Table 7 Colorful" w:uiPriority="52"/>
+    <w:lsdException w:name="Grid Table 1 Light Accent 1" w:uiPriority="46"/>
+    <w:lsdException w:name="Grid Table 2 Accent 1" w:uiPriority="47"/>
+    <w:lsdException w:name="Grid Table 3 Accent 1" w:uiPriority="48"/>
+    <w:lsdException w:name="Grid Table 4 Accent 1" w:uiPriority="49"/>
+    <w:lsdException w:name="Grid Table 5 Dark Accent 1" w:uiPriority="50"/>
+    <w:lsdException w:name="Grid Table 6 Colorful Accent 1" w:uiPriority="51"/>
+    <w:lsdException w:name="Grid Table 7 Colorful Accent 1" w:uiPriority="52"/>
+    <w:lsdException w:name="Grid Table 1 Light Accent 2" w:uiPriority="46"/>
+    <w:lsdException w:name="Grid Table 2 Accent 2" w:uiPriority="47"/>
+    <w:lsdException w:name="Grid Table 3 Accent 2" w:uiPriority="48"/>
+    <w:lsdException w:name="Grid Table 4 Accent 2" w:uiPriority="49"/>
+    <w:lsdException w:name="Grid Table 5 Dark Accent 2" w:uiPriority="50"/>
+    <w:lsdException w:name="Grid Table 6 Colorful Accent 2" w:uiPriority="51"/>
+    <w:lsdException w:name="Grid Table 7 Colorful Accent 2" w:uiPriority="52"/>
+    <w:lsdException w:name="Grid Table 1 Light Accent 3" w:uiPriority="46"/>
+    <w:lsdException w:name="Grid Table 2 Accent 3" w:uiPriority="47"/>
+    <w:lsdException w:name="Grid Table 3 Accent 3" w:uiPriority="48"/>
+    <w:lsdException w:name="Grid Table 4 Accent 3" w:uiPriority="49"/>
+    <w:lsdException w:name="Grid Table 5 Dark Accent 3" w:uiPriority="50"/>
+    <w:lsdException w:name="Grid Table 6 Colorful Accent 3" w:uiPriority="51"/>
+    <w:lsdException w:name="Grid Table 7 Colorful Accent 3" w:uiPriority="52"/>
+    <w:lsdException w:name="Grid Table 1 Light Accent 4" w:uiPriority="46"/>
+    <w:lsdException w:name="Grid Table 2 Accent 4" w:uiPriority="47"/>
+    <w:lsdException w:name="Grid Table 3 Accent 4" w:uiPriority="48"/>
+    <w:lsdException w:name="Grid Table 4 Accent 4" w:uiPriority="49"/>
+    <w:lsdException w:name="Grid Table 5 Dark Accent 4" w:uiPriority="50"/>
+    <w:lsdException w:name="Grid Table 6 Colorful Accent 4" w:uiPriority="51"/>
+    <w:lsdException w:name="Grid Table 7 Colorful Accent 4" w:uiPriority="52"/>
+    <w:lsdException w:name="Grid Table 1 Light Accent 5" w:uiPriority="46"/>
+    <w:lsdException w:name="Grid Table 2 Accent 5" w:uiPriority="47"/>
+    <w:lsdException w:name="Grid Table 3 Accent 5" w:uiPriority="48"/>
+    <w:lsdException w:name="Grid Table 4 Accent 5" w:uiPriority="49"/>
+    <w:lsdException w:name="Grid Table 5 Dark Accent 5" w:uiPriority="50"/>
+    <w:lsdException w:name="Grid Table 6 Colorful Accent 5" w:uiPriority="51"/>
+    <w:lsdException w:name="Grid Table 7 Colorful Accent 5" w:uiPriority="52"/>
+    <w:lsdException w:name="Grid Table 1 Light Accent 6" w:uiPriority="46"/>
+    <w:lsdException w:name="Grid Table 2 Accent 6" w:uiPriority="47"/>
+    <w:lsdException w:name="Grid Table 3 Accent 6" w:uiPriority="48"/>
+    <w:lsdException w:name="Grid Table 4 Accent 6" w:uiPriority="49"/>
+    <w:lsdException w:name="Grid Table 5 Dark Accent 6" w:uiPriority="50"/>
+    <w:lsdException w:name="Grid Table 6 Colorful Accent 6" w:uiPriority="51"/>
+    <w:lsdException w:name="Grid Table 7 Colorful Accent 6" w:uiPriority="52"/>
+    <w:lsdException w:name="List Table 1 Light" w:uiPriority="46"/>
+    <w:lsdException w:name="List Table 2" w:uiPriority="47"/>
+    <w:lsdException w:name="List Table 3" w:uiPriority="48"/>
+    <w:lsdException w:name="List Table 4" w:uiPriority="49"/>
+    <w:lsdException w:name="List Table 5 Dark" w:uiPriority="50"/>
+    <w:lsdException w:name="List Table 6 Colorful" w:uiPriority="51"/>
+    <w:lsdException w:name="List Table 7 Colorful" w:uiPriority="52"/>
+    <w:lsdException w:name="List Table 1 Light Accent 1" w:uiPriority="46"/>
+    <w:lsdException w:name="List Table 2 Accent 1" w:uiPriority="47"/>
+    <w:lsdException w:name="List Table 3 Accent 1" w:uiPriority="48"/>
+    <w:lsdException w:name="List Table 4 Accent 1" w:uiPriority="49"/>
+    <w:lsdException w:name="List Table 5 Dark Accent 1" w:uiPriority="50"/>
+    <w:lsdException w:name="List Table 6 Colorful Accent 1" w:uiPriority="51"/>
+    <w:lsdException w:name="List Table 7 Colorful Accent 1" w:uiPriority="52"/>
+    <w:lsdException w:name="List Table 1 Light Accent 2" w:uiPriority="46"/>
+    <w:lsdException w:name="List Table 2 Accent 2" w:uiPriority="47"/>
+    <w:lsdException w:name="List Table 3 Accent 2" w:uiPriority="48"/>
+    <w:lsdException w:name="List Table 4 Accent 2" w:uiPriority="49"/>
+    <w:lsdException w:name="List Table 5 Dark Accent 2" w:uiPriority="50"/>
+    <w:lsdException w:name="List Table 6 Colorful Accent 2" w:uiPriority="51"/>
+    <w:lsdException w:name="List Table 7 Colorful Accent 2" w:uiPriority="52"/>
+    <w:lsdException w:name="List Table 1 Light Accent 3" w:uiPriority="46"/>
+    <w:lsdException w:name="List Table 2 Accent 3" w:uiPriority="47"/>
+    <w:lsdException w:name="List Table 3 Accent 3" w:uiPriority="48"/>
+    <w:lsdException w:name="List Table 4 Accent 3" w:uiPriority="49"/>
+    <w:lsdException w:name="List Table 5 Dark Accent 3" w:uiPriority="50"/>
+    <w:lsdException w:name="List Table 6 Colorful Accent 3" w:uiPriority="51"/>
+    <w:lsdException w:name="List Table 7 Colorful Accent 3" w:uiPriority="52"/>
+    <w:lsdException w:name="List Table 1 Light Accent 4" w:uiPriority="46"/>
+    <w:lsdException w:name="List Table 2 Accent 4" w:uiPriority="47"/>
+    <w:lsdException w:name="List Table 3 Accent 4" w:uiPriority="48"/>
+    <w:lsdException w:name="List Table 4 Accent 4" w:uiPriority="49"/>
+    <w:lsdException w:name="List Table 5 Dark Accent 4" w:uiPriority="50"/>
+    <w:lsdException w:name="List Table 6 Colorful Accent 4" w:uiPriority="51"/>
+    <w:lsdException w:name="List Table 7 Colorful Accent 4" w:uiPriority="52"/>
+    <w:lsdException w:name="List Table 1 Light Accent 5" w:uiPriority="46"/>
+    <w:lsdException w:name="List Table 2 Accent 5" w:uiPriority="47"/>
+    <w:lsdException w:name="List Table 3 Accent 5" w:uiPriority="48"/>
+    <w:lsdException w:name="List Table 4 Accent 5" w:uiPriority="49"/>
+    <w:lsdException w:name="List Table 5 Dark Accent 5" w:uiPriority="50"/>
+    <w:lsdException w:name="List Table 6 Colorful Accent 5" w:uiPriority="51"/>
+    <w:lsdException w:name="List Table 7 Colorful Accent 5" w:uiPriority="52"/>
+    <w:lsdException w:name="List Table 1 Light Accent 6" w:uiPriority="46"/>
+    <w:lsdException w:name="List Table 2 Accent 6" w:uiPriority="47"/>
+    <w:lsdException w:name="List Table 3 Accent 6" w:uiPriority="48"/>
+    <w:lsdException w:name="List Table 4 Accent 6" w:uiPriority="49"/>
+    <w:lsdException w:name="List Table 5 Dark Accent 6" w:uiPriority="50"/>
+    <w:lsdException w:name="List Table 6 Colorful Accent 6" w:uiPriority="51"/>
+    <w:lsdException w:name="List Table 7 Colorful Accent 6" w:uiPriority="52"/>
+    <w:lsdException w:name="Mention" w:semiHidden="1" w:unhideWhenUsed="1"/>
+    <w:lsdException w:name="Smart Hyperlink" w:semiHidden="1" w:unhideWhenUsed="1"/>
+    <w:lsdException w:name="Hashtag" w:semiHidden="1" w:unhideWhenUsed="1"/>
+    <w:lsdException w:name="Unresolved Mention" w:semiHidden="1" w:unhideWhenUsed="1"/>
+    <w:lsdException w:name="Smart Link" w:semiHidden="1" w:unhideWhenUsed="1"/>
+  </w:latentStyles>
   <w:style w:type="paragraph" w:default="1" w:styleId="Normal">
     <w:name w:val="Normal"/>
-    <w:next w:val="Normal"/>
-    <w:pPr/>
+    <w:qFormat/>
     <w:rPr>
       <w:sz w:val="24"/>
       <w:szCs w:val="24"/>
-      <w:lang w:val="en-US" w:eastAsia="en-US" w:bidi="ar-SA"/>
     </w:rPr>
   </w:style>
-  <w:style w:type="character" w:default="1" w:styleId="Default Paragraph Font">
+  <w:style w:type="character" w:default="1" w:styleId="DefaultParagraphFont">
     <w:name w:val="Default Paragraph Font"/>
-    <w:next w:val="Default Paragraph Font"/>
+    <w:uiPriority w:val="1"/>
+    <w:semiHidden/>
+    <w:unhideWhenUsed/>
+  </w:style>
+  <w:style w:type="table" w:default="1" w:styleId="TableNormal">
+    <w:name w:val="Normal Table"/>
+    <w:uiPriority w:val="99"/>
+    <w:semiHidden/>
+    <w:unhideWhenUsed/>
+    <w:tblPr>
+      <w:tblInd w:w="0" w:type="dxa"/>
+      <w:tblCellMar>
+        <w:top w:w="0" w:type="dxa"/>
+        <w:left w:w="108" w:type="dxa"/>
+        <w:bottom w:w="0" w:type="dxa"/>
+        <w:right w:w="108" w:type="dxa"/>
+      </w:tblCellMar>
+    </w:tblPr>
+  </w:style>
+  <w:style w:type="numbering" w:default="1" w:styleId="NoList">
+    <w:name w:val="No List"/>
+    <w:uiPriority w:val="99"/>
+    <w:semiHidden/>
+    <w:unhideWhenUsed/>
   </w:style>
   <w:style w:type="character" w:styleId="Hyperlink">
     <w:name w:val="Hyperlink"/>
@@ -1967,112 +2279,34 @@
       <w:u w:val="single"/>
     </w:rPr>
   </w:style>
-  <w:style w:type="table" w:default="1" w:styleId="Table Normal">
-    <w:name w:val="Table Normal"/>
-    <w:next w:val="Table Normal"/>
-    <w:pPr/>
-    <w:tblPr>
-      <w:tblInd w:w="0" w:type="dxa"/>
-    </w:tblPr>
-    <w:trPr/>
-    <w:tcPr/>
-    <w:tblStylePr w:type="firstRow"/>
-    <w:tblStylePr w:type="lastRow"/>
-    <w:tblStylePr w:type="firstCol"/>
-    <w:tblStylePr w:type="lastCol"/>
-    <w:tblStylePr w:type="band1Vert"/>
-    <w:tblStylePr w:type="band2Vert"/>
-    <w:tblStylePr w:type="band1Horz"/>
-    <w:tblStylePr w:type="band2Horz"/>
-    <w:tblStylePr w:type="neCell"/>
-    <w:tblStylePr w:type="nwCell"/>
-    <w:tblStylePr w:type="seCell"/>
-    <w:tblStylePr w:type="swCell"/>
-  </w:style>
-  <w:style w:type="numbering" w:default="1" w:styleId="No List">
-    <w:name w:val="No List"/>
-    <w:next w:val="No List"/>
-    <w:pPr/>
-  </w:style>
-  <w:style w:type="paragraph" w:styleId="Header &amp; Footer">
+  <w:style w:type="paragraph" w:customStyle="1" w:styleId="HeaderFooter">
     <w:name w:val="Header &amp; Footer"/>
-    <w:next w:val="Header &amp; Footer"/>
     <w:pPr>
-      <w:keepNext w:val="0"/>
-      <w:keepLines w:val="0"/>
-      <w:pageBreakBefore w:val="0"/>
-      <w:widowControl w:val="1"/>
-      <w:shd w:val="clear" w:color="auto" w:fill="auto"/>
       <w:tabs>
         <w:tab w:val="right" w:pos="9020"/>
       </w:tabs>
-      <w:suppressAutoHyphens w:val="0"/>
-      <w:bidi w:val="0"/>
-      <w:spacing w:before="0" w:after="0" w:line="240" w:lineRule="auto"/>
-      <w:ind w:left="0" w:right="0" w:firstLine="0"/>
-      <w:jc w:val="left"/>
-      <w:outlineLvl w:val="9"/>
     </w:pPr>
     <w:rPr>
-      <w:rFonts w:ascii="Helvetica Neue" w:cs="Arial Unicode MS" w:hAnsi="Helvetica Neue" w:eastAsia="Arial Unicode MS"/>
-      <w:b w:val="0"/>
-      <w:bCs w:val="0"/>
-      <w:i w:val="0"/>
-      <w:iCs w:val="0"/>
-      <w:caps w:val="0"/>
-      <w:smallCaps w:val="0"/>
-      <w:strike w:val="0"/>
-      <w:dstrike w:val="0"/>
-      <w:outline w:val="0"/>
+      <w:rFonts w:ascii="Helvetica Neue" w:hAnsi="Helvetica Neue" w:cs="Arial Unicode MS"/>
       <w:color w:val="000000"/>
-      <w:spacing w:val="0"/>
-      <w:kern w:val="0"/>
-      <w:position w:val="0"/>
       <w:sz w:val="24"/>
       <w:szCs w:val="24"/>
-      <w:u w:val="none"/>
-      <w:vertAlign w:val="baseline"/>
     </w:rPr>
   </w:style>
-  <w:style w:type="paragraph" w:styleId="Body A">
+  <w:style w:type="paragraph" w:customStyle="1" w:styleId="BodyA">
     <w:name w:val="Body A"/>
-    <w:next w:val="Body A"/>
     <w:pPr>
-      <w:keepNext w:val="0"/>
-      <w:keepLines w:val="0"/>
-      <w:pageBreakBefore w:val="0"/>
-      <w:widowControl w:val="1"/>
-      <w:shd w:val="clear" w:color="auto" w:fill="auto"/>
-      <w:suppressAutoHyphens w:val="0"/>
-      <w:bidi w:val="0"/>
-      <w:spacing w:before="0" w:after="200" w:line="276" w:lineRule="auto"/>
-      <w:ind w:left="0" w:right="0" w:firstLine="0"/>
-      <w:jc w:val="left"/>
-      <w:outlineLvl w:val="9"/>
+      <w:spacing w:after="200" w:line="276" w:lineRule="auto"/>
     </w:pPr>
     <w:rPr>
-      <w:rFonts w:ascii="Calibri" w:cs="Arial Unicode MS" w:hAnsi="Calibri" w:eastAsia="Arial Unicode MS"/>
-      <w:b w:val="0"/>
-      <w:bCs w:val="0"/>
-      <w:i w:val="0"/>
-      <w:iCs w:val="0"/>
-      <w:caps w:val="0"/>
-      <w:smallCaps w:val="0"/>
-      <w:strike w:val="0"/>
-      <w:dstrike w:val="0"/>
-      <w:outline w:val="0"/>
+      <w:rFonts w:ascii="Calibri" w:hAnsi="Calibri" w:cs="Arial Unicode MS"/>
       <w:color w:val="000000"/>
-      <w:spacing w:val="0"/>
-      <w:kern w:val="0"/>
-      <w:position w:val="0"/>
       <w:sz w:val="22"/>
       <w:szCs w:val="22"/>
-      <w:u w:val="none" w:color="000000"/>
-      <w:vertAlign w:val="baseline"/>
-      <w:lang w:val="en-US"/>
+      <w:u w:color="000000"/>
     </w:rPr>
   </w:style>
-  <w:style w:type="numbering" w:styleId="Imported Style 1">
+  <w:style w:type="numbering" w:customStyle="1" w:styleId="ImportedStyle1">
     <w:name w:val="Imported Style 1"/>
     <w:pPr>
       <w:numPr>
@@ -2080,7 +2314,7 @@
       </w:numPr>
     </w:pPr>
   </w:style>
-  <w:style w:type="numbering" w:styleId="Imported Style 1.0">
+  <w:style w:type="numbering" w:customStyle="1" w:styleId="ImportedStyle10">
     <w:name w:val="Imported Style 1.0"/>
     <w:pPr>
       <w:numPr>
@@ -2092,7 +2326,7 @@
 </file>
 
 <file path=word/theme/theme1.xml><?xml version="1.0" encoding="utf-8"?>
-<a:theme xmlns:a="http://schemas.openxmlformats.org/drawingml/2006/main" xmlns:r="http://schemas.openxmlformats.org/officeDocument/2006/relationships" name="Office Theme">
+<a:theme xmlns:a="http://schemas.openxmlformats.org/drawingml/2006/main" name="Office Theme">
   <a:themeElements>
     <a:clrScheme name="Office Theme">
       <a:dk1>
@@ -2218,7 +2452,7 @@
       <a:effectStyleLst>
         <a:effectStyle>
           <a:effectLst>
-            <a:outerShdw sx="100000" sy="100000" kx="0" ky="0" algn="b" rotWithShape="0" blurRad="38100" dist="23000" dir="5400000">
+            <a:outerShdw blurRad="38100" dist="23000" dir="5400000" rotWithShape="0">
               <a:srgbClr val="000000">
                 <a:alpha val="35000"/>
               </a:srgbClr>
@@ -2227,7 +2461,7 @@
         </a:effectStyle>
         <a:effectStyle>
           <a:effectLst>
-            <a:outerShdw sx="100000" sy="100000" kx="0" ky="0" algn="b" rotWithShape="0" blurRad="38100" dist="23000" dir="5400000">
+            <a:outerShdw blurRad="38100" dist="23000" dir="5400000" rotWithShape="0">
               <a:srgbClr val="000000">
                 <a:alpha val="35000"/>
               </a:srgbClr>
@@ -2236,7 +2470,7 @@
         </a:effectStyle>
         <a:effectStyle>
           <a:effectLst>
-            <a:outerShdw sx="100000" sy="100000" kx="0" ky="0" algn="b" rotWithShape="0" blurRad="38100" dist="23000" dir="5400000">
+            <a:outerShdw blurRad="38100" dist="23000" dir="5400000" rotWithShape="0">
               <a:srgbClr val="000000">
                 <a:alpha val="35000"/>
               </a:srgbClr>
@@ -2310,7 +2544,7 @@
           <a:round/>
         </a:ln>
         <a:effectLst>
-          <a:outerShdw sx="100000" sy="100000" kx="0" ky="0" algn="b" rotWithShape="0" blurRad="38100" dist="23000" dir="5400000">
+          <a:outerShdw blurRad="38100" dist="23000" dir="5400000" rotWithShape="0">
             <a:srgbClr val="000000">
               <a:alpha val="35000"/>
             </a:srgbClr>
@@ -2318,7 +2552,7 @@
         </a:effectLst>
         <a:sp3d/>
       </a:spPr>
-      <a:bodyPr rot="0" spcFirstLastPara="1" vertOverflow="overflow" horzOverflow="overflow" vert="horz" wrap="square" lIns="45718" tIns="45718" rIns="45718" bIns="45718" numCol="1" spcCol="38100" rtlCol="0" anchor="ctr" upright="0">
+      <a:bodyPr rot="0" spcFirstLastPara="1" vertOverflow="overflow" horzOverflow="overflow" vert="horz" wrap="square" lIns="45718" tIns="45718" rIns="45718" bIns="45718" numCol="1" spcCol="38100" rtlCol="0" anchor="ctr">
         <a:spAutoFit/>
       </a:bodyPr>
       <a:lstStyle>
@@ -2337,7 +2571,7 @@
           <a:buFontTx/>
           <a:buNone/>
           <a:tabLst/>
-          <a:defRPr b="0" baseline="0" cap="none" i="0" spc="0" strike="noStrike" sz="1800" u="none" kumimoji="0" normalizeH="0">
+          <a:defRPr kumimoji="0" sz="1800" b="0" i="0" u="none" strike="noStrike" cap="none" spc="0" normalizeH="0" baseline="0">
             <a:ln>
               <a:noFill/>
             </a:ln>
@@ -2367,7 +2601,7 @@
           <a:buFontTx/>
           <a:buNone/>
           <a:tabLst/>
-          <a:defRPr b="0" baseline="0" cap="none" i="0" spc="0" strike="noStrike" sz="1800" u="none" kumimoji="0" normalizeH="0">
+          <a:defRPr kumimoji="0" sz="1800" b="0" i="0" u="none" strike="noStrike" cap="none" spc="0" normalizeH="0" baseline="0">
             <a:ln>
               <a:noFill/>
             </a:ln>
@@ -2393,7 +2627,7 @@
           <a:buFontTx/>
           <a:buNone/>
           <a:tabLst/>
-          <a:defRPr b="0" baseline="0" cap="none" i="0" spc="0" strike="noStrike" sz="1800" u="none" kumimoji="0" normalizeH="0">
+          <a:defRPr kumimoji="0" sz="1800" b="0" i="0" u="none" strike="noStrike" cap="none" spc="0" normalizeH="0" baseline="0">
             <a:ln>
               <a:noFill/>
             </a:ln>
@@ -2419,7 +2653,7 @@
           <a:buFontTx/>
           <a:buNone/>
           <a:tabLst/>
-          <a:defRPr b="0" baseline="0" cap="none" i="0" spc="0" strike="noStrike" sz="1800" u="none" kumimoji="0" normalizeH="0">
+          <a:defRPr kumimoji="0" sz="1800" b="0" i="0" u="none" strike="noStrike" cap="none" spc="0" normalizeH="0" baseline="0">
             <a:ln>
               <a:noFill/>
             </a:ln>
@@ -2445,7 +2679,7 @@
           <a:buFontTx/>
           <a:buNone/>
           <a:tabLst/>
-          <a:defRPr b="0" baseline="0" cap="none" i="0" spc="0" strike="noStrike" sz="1800" u="none" kumimoji="0" normalizeH="0">
+          <a:defRPr kumimoji="0" sz="1800" b="0" i="0" u="none" strike="noStrike" cap="none" spc="0" normalizeH="0" baseline="0">
             <a:ln>
               <a:noFill/>
             </a:ln>
@@ -2471,7 +2705,7 @@
           <a:buFontTx/>
           <a:buNone/>
           <a:tabLst/>
-          <a:defRPr b="0" baseline="0" cap="none" i="0" spc="0" strike="noStrike" sz="1800" u="none" kumimoji="0" normalizeH="0">
+          <a:defRPr kumimoji="0" sz="1800" b="0" i="0" u="none" strike="noStrike" cap="none" spc="0" normalizeH="0" baseline="0">
             <a:ln>
               <a:noFill/>
             </a:ln>
@@ -2497,7 +2731,7 @@
           <a:buFontTx/>
           <a:buNone/>
           <a:tabLst/>
-          <a:defRPr b="0" baseline="0" cap="none" i="0" spc="0" strike="noStrike" sz="1800" u="none" kumimoji="0" normalizeH="0">
+          <a:defRPr kumimoji="0" sz="1800" b="0" i="0" u="none" strike="noStrike" cap="none" spc="0" normalizeH="0" baseline="0">
             <a:ln>
               <a:noFill/>
             </a:ln>
@@ -2523,7 +2757,7 @@
           <a:buFontTx/>
           <a:buNone/>
           <a:tabLst/>
-          <a:defRPr b="0" baseline="0" cap="none" i="0" spc="0" strike="noStrike" sz="1800" u="none" kumimoji="0" normalizeH="0">
+          <a:defRPr kumimoji="0" sz="1800" b="0" i="0" u="none" strike="noStrike" cap="none" spc="0" normalizeH="0" baseline="0">
             <a:ln>
               <a:noFill/>
             </a:ln>
@@ -2549,7 +2783,7 @@
           <a:buFontTx/>
           <a:buNone/>
           <a:tabLst/>
-          <a:defRPr b="0" baseline="0" cap="none" i="0" spc="0" strike="noStrike" sz="1800" u="none" kumimoji="0" normalizeH="0">
+          <a:defRPr kumimoji="0" sz="1800" b="0" i="0" u="none" strike="noStrike" cap="none" spc="0" normalizeH="0" baseline="0">
             <a:ln>
               <a:noFill/>
             </a:ln>
@@ -2575,7 +2809,7 @@
           <a:buFontTx/>
           <a:buNone/>
           <a:tabLst/>
-          <a:defRPr b="0" baseline="0" cap="none" i="0" spc="0" strike="noStrike" sz="1800" u="none" kumimoji="0" normalizeH="0">
+          <a:defRPr kumimoji="0" sz="1800" b="0" i="0" u="none" strike="noStrike" cap="none" spc="0" normalizeH="0" baseline="0">
             <a:ln>
               <a:noFill/>
             </a:ln>
@@ -2588,9 +2822,15 @@
         </a:lvl9pPr>
       </a:lstStyle>
       <a:style>
-        <a:lnRef idx="0"/>
-        <a:fillRef idx="0"/>
-        <a:effectRef idx="0"/>
+        <a:lnRef idx="0">
+          <a:scrgbClr r="0" g="0" b="0"/>
+        </a:lnRef>
+        <a:fillRef idx="0">
+          <a:scrgbClr r="0" g="0" b="0"/>
+        </a:fillRef>
+        <a:effectRef idx="0">
+          <a:scrgbClr r="0" g="0" b="0"/>
+        </a:effectRef>
         <a:fontRef idx="none"/>
       </a:style>
     </a:spDef>
@@ -2605,7 +2845,7 @@
           <a:round/>
         </a:ln>
         <a:effectLst>
-          <a:outerShdw sx="100000" sy="100000" kx="0" ky="0" algn="b" rotWithShape="0" blurRad="38100" dist="23000" dir="5400000">
+          <a:outerShdw blurRad="38100" dist="23000" dir="5400000" rotWithShape="0">
             <a:srgbClr val="000000">
               <a:alpha val="35000"/>
             </a:srgbClr>
@@ -2613,7 +2853,7 @@
         </a:effectLst>
         <a:sp3d/>
       </a:spPr>
-      <a:bodyPr rot="0" spcFirstLastPara="1" vertOverflow="overflow" horzOverflow="overflow" vert="horz" wrap="square" lIns="91439" tIns="45719" rIns="91439" bIns="45719" numCol="1" spcCol="38100" rtlCol="0" anchor="t" upright="0">
+      <a:bodyPr rot="0" spcFirstLastPara="1" vertOverflow="overflow" horzOverflow="overflow" vert="horz" wrap="square" lIns="91439" tIns="45719" rIns="91439" bIns="45719" numCol="1" spcCol="38100" rtlCol="0" anchor="t">
         <a:noAutofit/>
       </a:bodyPr>
       <a:lstStyle>
@@ -2632,7 +2872,7 @@
           <a:buFontTx/>
           <a:buNone/>
           <a:tabLst/>
-          <a:defRPr b="0" baseline="0" cap="none" i="0" spc="0" strike="noStrike" sz="1800" u="none" kumimoji="0" normalizeH="0">
+          <a:defRPr kumimoji="0" sz="1800" b="0" i="0" u="none" strike="noStrike" cap="none" spc="0" normalizeH="0" baseline="0">
             <a:ln>
               <a:noFill/>
             </a:ln>
@@ -2658,7 +2898,7 @@
           <a:buFontTx/>
           <a:buNone/>
           <a:tabLst/>
-          <a:defRPr b="0" baseline="0" cap="none" i="0" spc="0" strike="noStrike" sz="1800" u="none" kumimoji="0" normalizeH="0">
+          <a:defRPr kumimoji="0" sz="1800" b="0" i="0" u="none" strike="noStrike" cap="none" spc="0" normalizeH="0" baseline="0">
             <a:ln>
               <a:noFill/>
             </a:ln>
@@ -2684,7 +2924,7 @@
           <a:buFontTx/>
           <a:buNone/>
           <a:tabLst/>
-          <a:defRPr b="0" baseline="0" cap="none" i="0" spc="0" strike="noStrike" sz="1800" u="none" kumimoji="0" normalizeH="0">
+          <a:defRPr kumimoji="0" sz="1800" b="0" i="0" u="none" strike="noStrike" cap="none" spc="0" normalizeH="0" baseline="0">
             <a:ln>
               <a:noFill/>
             </a:ln>
@@ -2710,7 +2950,7 @@
           <a:buFontTx/>
           <a:buNone/>
           <a:tabLst/>
-          <a:defRPr b="0" baseline="0" cap="none" i="0" spc="0" strike="noStrike" sz="1800" u="none" kumimoji="0" normalizeH="0">
+          <a:defRPr kumimoji="0" sz="1800" b="0" i="0" u="none" strike="noStrike" cap="none" spc="0" normalizeH="0" baseline="0">
             <a:ln>
               <a:noFill/>
             </a:ln>
@@ -2736,7 +2976,7 @@
           <a:buFontTx/>
           <a:buNone/>
           <a:tabLst/>
-          <a:defRPr b="0" baseline="0" cap="none" i="0" spc="0" strike="noStrike" sz="1800" u="none" kumimoji="0" normalizeH="0">
+          <a:defRPr kumimoji="0" sz="1800" b="0" i="0" u="none" strike="noStrike" cap="none" spc="0" normalizeH="0" baseline="0">
             <a:ln>
               <a:noFill/>
             </a:ln>
@@ -2762,7 +3002,7 @@
           <a:buFontTx/>
           <a:buNone/>
           <a:tabLst/>
-          <a:defRPr b="0" baseline="0" cap="none" i="0" spc="0" strike="noStrike" sz="1800" u="none" kumimoji="0" normalizeH="0">
+          <a:defRPr kumimoji="0" sz="1800" b="0" i="0" u="none" strike="noStrike" cap="none" spc="0" normalizeH="0" baseline="0">
             <a:ln>
               <a:noFill/>
             </a:ln>
@@ -2788,7 +3028,7 @@
           <a:buFontTx/>
           <a:buNone/>
           <a:tabLst/>
-          <a:defRPr b="0" baseline="0" cap="none" i="0" spc="0" strike="noStrike" sz="1800" u="none" kumimoji="0" normalizeH="0">
+          <a:defRPr kumimoji="0" sz="1800" b="0" i="0" u="none" strike="noStrike" cap="none" spc="0" normalizeH="0" baseline="0">
             <a:ln>
               <a:noFill/>
             </a:ln>
@@ -2814,7 +3054,7 @@
           <a:buFontTx/>
           <a:buNone/>
           <a:tabLst/>
-          <a:defRPr b="0" baseline="0" cap="none" i="0" spc="0" strike="noStrike" sz="1800" u="none" kumimoji="0" normalizeH="0">
+          <a:defRPr kumimoji="0" sz="1800" b="0" i="0" u="none" strike="noStrike" cap="none" spc="0" normalizeH="0" baseline="0">
             <a:ln>
               <a:noFill/>
             </a:ln>
@@ -2840,7 +3080,7 @@
           <a:buFontTx/>
           <a:buNone/>
           <a:tabLst/>
-          <a:defRPr b="0" baseline="0" cap="none" i="0" spc="0" strike="noStrike" sz="1800" u="none" kumimoji="0" normalizeH="0">
+          <a:defRPr kumimoji="0" sz="1800" b="0" i="0" u="none" strike="noStrike" cap="none" spc="0" normalizeH="0" baseline="0">
             <a:ln>
               <a:noFill/>
             </a:ln>
@@ -2866,7 +3106,7 @@
           <a:buFontTx/>
           <a:buNone/>
           <a:tabLst/>
-          <a:defRPr b="0" baseline="0" cap="none" i="0" spc="0" strike="noStrike" sz="1800" u="none" kumimoji="0" normalizeH="0">
+          <a:defRPr kumimoji="0" sz="1800" b="0" i="0" u="none" strike="noStrike" cap="none" spc="0" normalizeH="0" baseline="0">
             <a:ln>
               <a:noFill/>
             </a:ln>
@@ -2879,9 +3119,15 @@
         </a:lvl9pPr>
       </a:lstStyle>
       <a:style>
-        <a:lnRef idx="0"/>
-        <a:fillRef idx="0"/>
-        <a:effectRef idx="0"/>
+        <a:lnRef idx="0">
+          <a:scrgbClr r="0" g="0" b="0"/>
+        </a:lnRef>
+        <a:fillRef idx="0">
+          <a:scrgbClr r="0" g="0" b="0"/>
+        </a:fillRef>
+        <a:effectRef idx="0">
+          <a:scrgbClr r="0" g="0" b="0"/>
+        </a:effectRef>
         <a:fontRef idx="none"/>
       </a:style>
     </a:lnDef>
@@ -2895,7 +3141,7 @@
         <a:effectLst/>
         <a:sp3d/>
       </a:spPr>
-      <a:bodyPr rot="0" spcFirstLastPara="1" vertOverflow="overflow" horzOverflow="overflow" vert="horz" wrap="square" lIns="45718" tIns="45718" rIns="45718" bIns="45718" numCol="1" spcCol="38100" rtlCol="0" anchor="t" upright="0">
+      <a:bodyPr rot="0" spcFirstLastPara="1" vertOverflow="overflow" horzOverflow="overflow" vert="horz" wrap="square" lIns="45718" tIns="45718" rIns="45718" bIns="45718" numCol="1" spcCol="38100" rtlCol="0" anchor="t">
         <a:spAutoFit/>
       </a:bodyPr>
       <a:lstStyle>
@@ -2914,7 +3160,7 @@
           <a:buFontTx/>
           <a:buNone/>
           <a:tabLst/>
-          <a:defRPr b="0" baseline="0" cap="none" i="0" spc="0" strike="noStrike" sz="1800" u="none" kumimoji="0" normalizeH="0">
+          <a:defRPr kumimoji="0" sz="1800" b="0" i="0" u="none" strike="noStrike" cap="none" spc="0" normalizeH="0" baseline="0">
             <a:ln>
               <a:noFill/>
             </a:ln>
@@ -2944,7 +3190,7 @@
           <a:buFontTx/>
           <a:buNone/>
           <a:tabLst/>
-          <a:defRPr b="0" baseline="0" cap="none" i="0" spc="0" strike="noStrike" sz="1800" u="none" kumimoji="0" normalizeH="0">
+          <a:defRPr kumimoji="0" sz="1800" b="0" i="0" u="none" strike="noStrike" cap="none" spc="0" normalizeH="0" baseline="0">
             <a:ln>
               <a:noFill/>
             </a:ln>
@@ -2970,7 +3216,7 @@
           <a:buFontTx/>
           <a:buNone/>
           <a:tabLst/>
-          <a:defRPr b="0" baseline="0" cap="none" i="0" spc="0" strike="noStrike" sz="1800" u="none" kumimoji="0" normalizeH="0">
+          <a:defRPr kumimoji="0" sz="1800" b="0" i="0" u="none" strike="noStrike" cap="none" spc="0" normalizeH="0" baseline="0">
             <a:ln>
               <a:noFill/>
             </a:ln>
@@ -2996,7 +3242,7 @@
           <a:buFontTx/>
           <a:buNone/>
           <a:tabLst/>
-          <a:defRPr b="0" baseline="0" cap="none" i="0" spc="0" strike="noStrike" sz="1800" u="none" kumimoji="0" normalizeH="0">
+          <a:defRPr kumimoji="0" sz="1800" b="0" i="0" u="none" strike="noStrike" cap="none" spc="0" normalizeH="0" baseline="0">
             <a:ln>
               <a:noFill/>
             </a:ln>
@@ -3022,7 +3268,7 @@
           <a:buFontTx/>
           <a:buNone/>
           <a:tabLst/>
-          <a:defRPr b="0" baseline="0" cap="none" i="0" spc="0" strike="noStrike" sz="1800" u="none" kumimoji="0" normalizeH="0">
+          <a:defRPr kumimoji="0" sz="1800" b="0" i="0" u="none" strike="noStrike" cap="none" spc="0" normalizeH="0" baseline="0">
             <a:ln>
               <a:noFill/>
             </a:ln>
@@ -3048,7 +3294,7 @@
           <a:buFontTx/>
           <a:buNone/>
           <a:tabLst/>
-          <a:defRPr b="0" baseline="0" cap="none" i="0" spc="0" strike="noStrike" sz="1800" u="none" kumimoji="0" normalizeH="0">
+          <a:defRPr kumimoji="0" sz="1800" b="0" i="0" u="none" strike="noStrike" cap="none" spc="0" normalizeH="0" baseline="0">
             <a:ln>
               <a:noFill/>
             </a:ln>
@@ -3074,7 +3320,7 @@
           <a:buFontTx/>
           <a:buNone/>
           <a:tabLst/>
-          <a:defRPr b="0" baseline="0" cap="none" i="0" spc="0" strike="noStrike" sz="1800" u="none" kumimoji="0" normalizeH="0">
+          <a:defRPr kumimoji="0" sz="1800" b="0" i="0" u="none" strike="noStrike" cap="none" spc="0" normalizeH="0" baseline="0">
             <a:ln>
               <a:noFill/>
             </a:ln>
@@ -3100,7 +3346,7 @@
           <a:buFontTx/>
           <a:buNone/>
           <a:tabLst/>
-          <a:defRPr b="0" baseline="0" cap="none" i="0" spc="0" strike="noStrike" sz="1800" u="none" kumimoji="0" normalizeH="0">
+          <a:defRPr kumimoji="0" sz="1800" b="0" i="0" u="none" strike="noStrike" cap="none" spc="0" normalizeH="0" baseline="0">
             <a:ln>
               <a:noFill/>
             </a:ln>
@@ -3126,7 +3372,7 @@
           <a:buFontTx/>
           <a:buNone/>
           <a:tabLst/>
-          <a:defRPr b="0" baseline="0" cap="none" i="0" spc="0" strike="noStrike" sz="1800" u="none" kumimoji="0" normalizeH="0">
+          <a:defRPr kumimoji="0" sz="1800" b="0" i="0" u="none" strike="noStrike" cap="none" spc="0" normalizeH="0" baseline="0">
             <a:ln>
               <a:noFill/>
             </a:ln>
@@ -3152,7 +3398,7 @@
           <a:buFontTx/>
           <a:buNone/>
           <a:tabLst/>
-          <a:defRPr b="0" baseline="0" cap="none" i="0" spc="0" strike="noStrike" sz="1800" u="none" kumimoji="0" normalizeH="0">
+          <a:defRPr kumimoji="0" sz="1800" b="0" i="0" u="none" strike="noStrike" cap="none" spc="0" normalizeH="0" baseline="0">
             <a:ln>
               <a:noFill/>
             </a:ln>
@@ -3165,12 +3411,19 @@
         </a:lvl9pPr>
       </a:lstStyle>
       <a:style>
-        <a:lnRef idx="0"/>
-        <a:fillRef idx="0"/>
-        <a:effectRef idx="0"/>
+        <a:lnRef idx="0">
+          <a:scrgbClr r="0" g="0" b="0"/>
+        </a:lnRef>
+        <a:fillRef idx="0">
+          <a:scrgbClr r="0" g="0" b="0"/>
+        </a:fillRef>
+        <a:effectRef idx="0">
+          <a:scrgbClr r="0" g="0" b="0"/>
+        </a:effectRef>
         <a:fontRef idx="none"/>
       </a:style>
     </a:txDef>
   </a:objectDefaults>
+  <a:extraClrSchemeLst/>
 </a:theme>
 </file>
</xml_diff>